<commit_message>
update csv and complete dry part. wait avivi review
</commit_message>
<xml_diff>
--- a/HW_2/dry_editable.docx
+++ b/HW_2/dry_editable.docx
@@ -3982,7 +3982,25 @@
           <w:szCs w:val="26"/>
           <w:rtl/>
         </w:rPr>
-        <w:t>) יצרנו תת אוסף שלא מידע ללא חוסרים והשלמנו שורות חסרות על סמך שורות קרובות ביותר לפי מדידת מרחק כפי שנלמד בכיתה.</w:t>
+        <w:t>) יצרנו תת אוסף של מידע ללא חוסרים</w:t>
+      </w:r>
+      <w:r>
+        <w:rPr>
+          <w:rFonts w:eastAsiaTheme="minorHAnsi" w:cstheme="minorHAnsi" w:hint="cs"/>
+          <w:sz w:val="26"/>
+          <w:szCs w:val="26"/>
+          <w:rtl/>
+        </w:rPr>
+        <w:t xml:space="preserve"> כלל</w:t>
+      </w:r>
+      <w:r>
+        <w:rPr>
+          <w:rFonts w:eastAsiaTheme="minorHAnsi" w:cstheme="minorHAnsi" w:hint="cs"/>
+          <w:sz w:val="26"/>
+          <w:szCs w:val="26"/>
+          <w:rtl/>
+        </w:rPr>
+        <w:t xml:space="preserve"> והשלמנו שורות חסרות על סמך שורות קרובות ביותר לפי מדידת מרחק כפי שנלמד בכיתה.</w:t>
       </w:r>
     </w:p>
     <w:p>
@@ -6122,7 +6140,10 @@
         <w:bidi/>
         <w:ind w:left="360"/>
         <w:rPr>
-          <w:noProof/>
+          <w:rFonts w:eastAsiaTheme="minorHAnsi" w:cstheme="minorHAnsi"/>
+          <w:sz w:val="26"/>
+          <w:szCs w:val="26"/>
+          <w:rtl/>
         </w:rPr>
       </w:pPr>
       <w:r>
@@ -6549,26 +6570,6 @@
     </w:p>
     <w:p>
       <w:pPr>
-        <w:spacing w:line="259" w:lineRule="auto"/>
-        <w:rPr>
-          <w:rFonts w:eastAsiaTheme="minorHAnsi" w:cstheme="minorHAnsi"/>
-          <w:sz w:val="26"/>
-          <w:szCs w:val="26"/>
-          <w:rtl/>
-        </w:rPr>
-      </w:pPr>
-      <w:r>
-        <w:rPr>
-          <w:rFonts w:eastAsiaTheme="minorHAnsi" w:cstheme="minorHAnsi"/>
-          <w:sz w:val="26"/>
-          <w:szCs w:val="26"/>
-          <w:rtl/>
-        </w:rPr>
-        <w:br w:type="page"/>
-      </w:r>
-    </w:p>
-    <w:p>
-      <w:pPr>
         <w:bidi/>
         <w:ind w:left="360"/>
         <w:rPr>
@@ -6584,7 +6585,6 @@
           <w:szCs w:val="26"/>
           <w:rtl/>
         </w:rPr>
-        <w:lastRenderedPageBreak/>
         <w:t>לעומת זאת לתכונות הבאות מצאנו קשרים לסיווג:</w:t>
       </w:r>
     </w:p>
@@ -6705,16 +6705,7 @@
           <w:szCs w:val="26"/>
           <w:rtl/>
         </w:rPr>
-        <w:t xml:space="preserve">- </w:t>
-      </w:r>
-      <w:r>
-        <w:rPr>
-          <w:rFonts w:eastAsiaTheme="minorHAnsi" w:cstheme="minorHAnsi" w:hint="cs"/>
-          <w:sz w:val="26"/>
-          <w:szCs w:val="26"/>
-          <w:rtl/>
-        </w:rPr>
-        <w:t>הצבעים כחול, חאקי, טורקיז וסיגל נפוצים אצל כולם אמנם שאר הצבעים נפוצים רק אצל ערכים ממוצעים:</w:t>
+        <w:t>- הצבעים כחול, חאקי, טורקיז וסיגל נפוצים אצל כולם אמנם שאר הצבעים נפוצים רק אצל ערכים ממוצעים:</w:t>
       </w:r>
       <w:r>
         <w:rPr>
@@ -6792,6 +6783,7 @@
           <w:sz w:val="26"/>
           <w:szCs w:val="26"/>
         </w:rPr>
+        <w:lastRenderedPageBreak/>
         <w:t>Avg_government_satisfaction</w:t>
       </w:r>
       <w:proofErr w:type="spellEnd"/>
@@ -6802,16 +6794,7 @@
           <w:szCs w:val="26"/>
           <w:rtl/>
         </w:rPr>
-        <w:t xml:space="preserve">- </w:t>
-      </w:r>
-      <w:r>
-        <w:rPr>
-          <w:rFonts w:eastAsiaTheme="minorHAnsi" w:cstheme="minorHAnsi" w:hint="cs"/>
-          <w:sz w:val="26"/>
-          <w:szCs w:val="26"/>
-          <w:rtl/>
-        </w:rPr>
-        <w:t>הצבעים כחול, חאקי, טורקיז וסיגל נפוצים אצל כולם אמנם שאר הצבעים נפוצים רק אצל ערכים ממוצעים:</w:t>
+        <w:t>- הצבעים כחול, חאקי, טורקיז וסיגל נפוצים אצל כולם אמנם שאר הצבעים נפוצים רק אצל ערכים ממוצעים:</w:t>
       </w:r>
       <w:r>
         <w:rPr>
@@ -6991,7 +6974,6 @@
           <w:sz w:val="26"/>
           <w:szCs w:val="26"/>
         </w:rPr>
-        <w:lastRenderedPageBreak/>
         <w:t>Avg_monthly_expense_on_pets_or_plants</w:t>
       </w:r>
       <w:proofErr w:type="spellEnd"/>
@@ -7002,16 +6984,7 @@
           <w:szCs w:val="26"/>
           <w:rtl/>
         </w:rPr>
-        <w:t xml:space="preserve">- </w:t>
-      </w:r>
-      <w:r>
-        <w:rPr>
-          <w:rFonts w:eastAsiaTheme="minorHAnsi" w:cstheme="minorHAnsi" w:hint="cs"/>
-          <w:sz w:val="26"/>
-          <w:szCs w:val="26"/>
-          <w:rtl/>
-        </w:rPr>
-        <w:t>בעלי הוצאה גבוהה נוטים לבחור כחול ובעלי הוצאה נמוכה נוטים לבחור צהוב:</w:t>
+        <w:t>- בעלי הוצאה גבוהה נוטים לבחור כחול ובעלי הוצאה נמוכה נוטים לבחור צהוב:</w:t>
       </w:r>
       <w:r>
         <w:rPr>
@@ -7173,6 +7146,7 @@
           <w:sz w:val="26"/>
           <w:szCs w:val="26"/>
         </w:rPr>
+        <w:lastRenderedPageBreak/>
         <w:t>Avg_monthly_household_cost</w:t>
       </w:r>
       <w:proofErr w:type="spellEnd"/>
@@ -7183,25 +7157,7 @@
           <w:szCs w:val="26"/>
           <w:rtl/>
         </w:rPr>
-        <w:t xml:space="preserve">- </w:t>
-      </w:r>
-      <w:r>
-        <w:rPr>
-          <w:rFonts w:eastAsiaTheme="minorHAnsi" w:cstheme="minorHAnsi" w:hint="cs"/>
-          <w:sz w:val="26"/>
-          <w:szCs w:val="26"/>
-          <w:rtl/>
-        </w:rPr>
-        <w:t xml:space="preserve">הצבעים כחול, חאקי, טורקיז וסיגל נפוצים אצל </w:t>
-      </w:r>
-      <w:r>
-        <w:rPr>
-          <w:rFonts w:eastAsiaTheme="minorHAnsi" w:cstheme="minorHAnsi" w:hint="cs"/>
-          <w:sz w:val="26"/>
-          <w:szCs w:val="26"/>
-          <w:rtl/>
-        </w:rPr>
-        <w:t xml:space="preserve">רוב </w:t>
+        <w:t xml:space="preserve">- הצבעים כחול, חאקי, טורקיז וסיגל נפוצים אצל רוב </w:t>
       </w:r>
       <w:r>
         <w:rPr>
@@ -7388,7 +7344,6 @@
           <w:sz w:val="26"/>
           <w:szCs w:val="26"/>
         </w:rPr>
-        <w:lastRenderedPageBreak/>
         <w:t>Avg_Residancy_Altitude</w:t>
       </w:r>
       <w:proofErr w:type="spellEnd"/>
@@ -7590,6 +7545,7 @@
           <w:sz w:val="26"/>
           <w:szCs w:val="26"/>
         </w:rPr>
+        <w:lastRenderedPageBreak/>
         <w:t>Avg_size_per_room</w:t>
       </w:r>
       <w:proofErr w:type="spellEnd"/>
@@ -7801,7 +7757,6 @@
           <w:sz w:val="26"/>
           <w:szCs w:val="26"/>
         </w:rPr>
-        <w:lastRenderedPageBreak/>
         <w:t>Married</w:t>
       </w:r>
       <w:r>
@@ -7811,7 +7766,34 @@
           <w:szCs w:val="26"/>
           <w:rtl/>
         </w:rPr>
-        <w:t xml:space="preserve">- לא נשואים לא בוחרים בירוק (בניגוד למציאות </w:t>
+        <w:t xml:space="preserve">- </w:t>
+      </w:r>
+      <w:r>
+        <w:rPr>
+          <w:rFonts w:eastAsiaTheme="minorHAnsi" w:cstheme="minorHAnsi" w:hint="cs"/>
+          <w:sz w:val="26"/>
+          <w:szCs w:val="26"/>
+          <w:rtl/>
+        </w:rPr>
+        <w:t>רווקים</w:t>
+      </w:r>
+      <w:r>
+        <w:rPr>
+          <w:rFonts w:eastAsiaTheme="minorHAnsi" w:cstheme="minorHAnsi" w:hint="cs"/>
+          <w:sz w:val="26"/>
+          <w:szCs w:val="26"/>
+          <w:rtl/>
+        </w:rPr>
+        <w:t xml:space="preserve"> (לא נשואים)</w:t>
+      </w:r>
+      <w:r>
+        <w:rPr>
+          <w:rFonts w:eastAsiaTheme="minorHAnsi" w:cstheme="minorHAnsi" w:hint="cs"/>
+          <w:sz w:val="26"/>
+          <w:szCs w:val="26"/>
+          <w:rtl/>
+        </w:rPr>
+        <w:t xml:space="preserve"> לא בוחרים בירוק (בניגוד למציאות </w:t>
       </w:r>
       <w:r>
         <w:rPr>
@@ -8034,6 +8016,7 @@
           <w:sz w:val="26"/>
           <w:szCs w:val="26"/>
         </w:rPr>
+        <w:lastRenderedPageBreak/>
         <w:t>Num_of_kids_born_last_10_years</w:t>
       </w:r>
       <w:r>
@@ -8130,16 +8113,7 @@
           <w:szCs w:val="26"/>
           <w:rtl/>
         </w:rPr>
-        <w:t xml:space="preserve">- </w:t>
-      </w:r>
-      <w:r>
-        <w:rPr>
-          <w:rFonts w:eastAsiaTheme="minorHAnsi" w:cstheme="minorHAnsi" w:hint="cs"/>
-          <w:sz w:val="26"/>
-          <w:szCs w:val="26"/>
-          <w:rtl/>
-        </w:rPr>
-        <w:t xml:space="preserve">ערכים </w:t>
+        <w:t xml:space="preserve">- ערכים </w:t>
       </w:r>
       <w:r>
         <w:rPr>
@@ -8166,25 +8140,7 @@
           <w:szCs w:val="26"/>
           <w:rtl/>
         </w:rPr>
-        <w:t xml:space="preserve"> נוטים לבחור בחום, חאקי, סגו</w:t>
-      </w:r>
-      <w:r>
-        <w:rPr>
-          <w:rFonts w:eastAsiaTheme="minorHAnsi" w:cstheme="minorHAnsi" w:hint="cs"/>
-          <w:sz w:val="26"/>
-          <w:szCs w:val="26"/>
-          <w:rtl/>
-        </w:rPr>
-        <w:t>ל, אדום ולבן</w:t>
-      </w:r>
-      <w:r>
-        <w:rPr>
-          <w:rFonts w:eastAsiaTheme="minorHAnsi" w:cstheme="minorHAnsi" w:hint="cs"/>
-          <w:sz w:val="26"/>
-          <w:szCs w:val="26"/>
-          <w:rtl/>
-        </w:rPr>
-        <w:t>:</w:t>
+        <w:t xml:space="preserve"> נוטים לבחור בחום, חאקי, סגול, אדום ולבן:</w:t>
       </w:r>
       <w:r>
         <w:rPr>
@@ -8261,7 +8217,6 @@
           <w:sz w:val="26"/>
           <w:szCs w:val="26"/>
         </w:rPr>
-        <w:lastRenderedPageBreak/>
         <w:t>Number_of_valued_Kneset_members</w:t>
       </w:r>
       <w:proofErr w:type="spellEnd"/>
@@ -8357,25 +8312,7 @@
           <w:szCs w:val="26"/>
           <w:rtl/>
         </w:rPr>
-        <w:t>- ערכים גבוהים בוחרים רק ב</w:t>
-      </w:r>
-      <w:r>
-        <w:rPr>
-          <w:rFonts w:eastAsiaTheme="minorHAnsi" w:cstheme="minorHAnsi" w:hint="cs"/>
-          <w:sz w:val="26"/>
-          <w:szCs w:val="26"/>
-          <w:rtl/>
-        </w:rPr>
-        <w:t>צבעים כחול, חאקי, טורקיז וסיגל</w:t>
-      </w:r>
-      <w:r>
-        <w:rPr>
-          <w:rFonts w:eastAsiaTheme="minorHAnsi" w:cstheme="minorHAnsi" w:hint="cs"/>
-          <w:sz w:val="26"/>
-          <w:szCs w:val="26"/>
-          <w:rtl/>
-        </w:rPr>
-        <w:t>, שאר הצבעים נפוצים בעיקר אצל ערכים נמוכים:</w:t>
+        <w:t>- ערכים גבוהים בוחרים רק בצבעים כחול, חאקי, טורקיז וסיגל, שאר הצבעים נפוצים בעיקר אצל ערכים נמוכים:</w:t>
       </w:r>
       <w:r>
         <w:rPr>
@@ -8452,6 +8389,7 @@
           <w:sz w:val="26"/>
           <w:szCs w:val="26"/>
         </w:rPr>
+        <w:lastRenderedPageBreak/>
         <w:t>Political_interest_Total_Score</w:t>
       </w:r>
       <w:proofErr w:type="spellEnd"/>
@@ -8462,16 +8400,7 @@
           <w:szCs w:val="26"/>
           <w:rtl/>
         </w:rPr>
-        <w:t xml:space="preserve">- </w:t>
-      </w:r>
-      <w:r>
-        <w:rPr>
-          <w:rFonts w:eastAsiaTheme="minorHAnsi" w:cstheme="minorHAnsi" w:hint="cs"/>
-          <w:sz w:val="26"/>
-          <w:szCs w:val="26"/>
-          <w:rtl/>
-        </w:rPr>
-        <w:t>הצבעים כחול, חאקי, טורקיז וסיגל נפוצים אצל רוב הערכים אמנם שאר הצבעים נפוצים רק אצל ערכים ממוצעים:</w:t>
+        <w:t>- הצבעים כחול, חאקי, טורקיז וסיגל נפוצים אצל רוב הערכים אמנם שאר הצבעים נפוצים רק אצל ערכים ממוצעים:</w:t>
       </w:r>
       <w:r>
         <w:rPr>
@@ -8539,7 +8468,6 @@
           <w:rFonts w:eastAsiaTheme="minorHAnsi" w:cstheme="minorHAnsi"/>
           <w:sz w:val="26"/>
           <w:szCs w:val="26"/>
-          <w:rtl/>
         </w:rPr>
       </w:pPr>
       <w:proofErr w:type="spellStart"/>
@@ -8559,16 +8487,7 @@
           <w:szCs w:val="26"/>
           <w:rtl/>
         </w:rPr>
-        <w:t xml:space="preserve">- </w:t>
-      </w:r>
-      <w:r>
-        <w:rPr>
-          <w:rFonts w:eastAsiaTheme="minorHAnsi" w:cstheme="minorHAnsi" w:hint="cs"/>
-          <w:sz w:val="26"/>
-          <w:szCs w:val="26"/>
-          <w:rtl/>
-        </w:rPr>
-        <w:t>ערכים גבוהים בוחרים רק בצבעים כחול, חאקי, טורקיז וסיגל, שאר הצבעים נפוצים בעיקר אצל ערכים נמוכים:</w:t>
+        <w:t>- ערכים גבוהים בוחרים רק בצבעים כחול, חאקי, טורקיז וסיגל, שאר הצבעים נפוצים בעיקר אצל ערכים נמוכים:</w:t>
       </w:r>
       <w:r>
         <w:rPr>
@@ -8625,23 +8544,16 @@
     </w:p>
     <w:p>
       <w:pPr>
+        <w:pStyle w:val="ListParagraph"/>
+        <w:bidi/>
         <w:spacing w:line="259" w:lineRule="auto"/>
-        <w:rPr>
-          <w:rFonts w:eastAsiaTheme="minorHAnsi" w:cstheme="minorHAnsi"/>
-          <w:sz w:val="26"/>
-          <w:szCs w:val="26"/>
-          <w:rtl/>
-        </w:rPr>
-      </w:pPr>
-      <w:r>
-        <w:rPr>
-          <w:rFonts w:eastAsiaTheme="minorHAnsi" w:cstheme="minorHAnsi"/>
-          <w:sz w:val="26"/>
-          <w:szCs w:val="26"/>
-          <w:rtl/>
-        </w:rPr>
-        <w:br w:type="page"/>
-      </w:r>
+        <w:ind w:left="1135"/>
+        <w:rPr>
+          <w:rFonts w:eastAsiaTheme="minorHAnsi" w:cstheme="minorHAnsi"/>
+          <w:sz w:val="26"/>
+          <w:szCs w:val="26"/>
+        </w:rPr>
+      </w:pPr>
     </w:p>
     <w:p>
       <w:pPr>
@@ -8653,13 +8565,2880 @@
         <w:bidi/>
         <w:spacing w:line="259" w:lineRule="auto"/>
         <w:rPr>
-          <w:rFonts w:eastAsiaTheme="minorHAnsi" w:cstheme="minorHAnsi" w:hint="cs"/>
-          <w:sz w:val="26"/>
-          <w:szCs w:val="26"/>
-        </w:rPr>
-      </w:pPr>
+          <w:rFonts w:eastAsiaTheme="minorHAnsi" w:cstheme="minorHAnsi"/>
+          <w:sz w:val="26"/>
+          <w:szCs w:val="26"/>
+        </w:rPr>
+      </w:pPr>
+      <w:r>
+        <w:rPr>
+          <w:rFonts w:eastAsiaTheme="minorHAnsi" w:cstheme="minorHAnsi"/>
+          <w:sz w:val="26"/>
+          <w:szCs w:val="26"/>
+          <w:rtl/>
+        </w:rPr>
+        <w:t xml:space="preserve">האלגוריתם מומש בקובץ </w:t>
+      </w:r>
+      <w:r>
+        <w:rPr>
+          <w:rFonts w:eastAsiaTheme="minorHAnsi" w:cstheme="minorHAnsi"/>
+          <w:i/>
+          <w:iCs/>
+          <w:sz w:val="26"/>
+          <w:szCs w:val="26"/>
+        </w:rPr>
+        <w:t>bonus_relief.py</w:t>
+      </w:r>
+      <w:r>
+        <w:rPr>
+          <w:rFonts w:eastAsiaTheme="minorHAnsi" w:cstheme="minorHAnsi"/>
+          <w:i/>
+          <w:iCs/>
+          <w:sz w:val="26"/>
+          <w:szCs w:val="26"/>
+          <w:rtl/>
+        </w:rPr>
+        <w:t xml:space="preserve"> </w:t>
+      </w:r>
+      <w:r>
+        <w:rPr>
+          <w:rFonts w:eastAsiaTheme="minorHAnsi" w:cstheme="minorHAnsi"/>
+          <w:sz w:val="26"/>
+          <w:szCs w:val="26"/>
+          <w:rtl/>
+        </w:rPr>
+        <w:t>בקובץ זה קיימת הפונקציה</w:t>
+      </w:r>
+      <w:r>
+        <w:rPr>
+          <w:rFonts w:eastAsiaTheme="minorHAnsi" w:cstheme="minorHAnsi"/>
+          <w:sz w:val="26"/>
+          <w:szCs w:val="26"/>
+        </w:rPr>
+        <w:t xml:space="preserve"> </w:t>
+      </w:r>
+      <w:r>
+        <w:rPr>
+          <w:rFonts w:eastAsiaTheme="minorHAnsi" w:cstheme="minorHAnsi"/>
+          <w:sz w:val="26"/>
+          <w:szCs w:val="26"/>
+          <w:rtl/>
+        </w:rPr>
+        <w:t xml:space="preserve"> </w:t>
+      </w:r>
+      <w:r>
+        <w:rPr>
+          <w:rFonts w:eastAsiaTheme="minorHAnsi" w:cstheme="minorHAnsi"/>
+          <w:i/>
+          <w:iCs/>
+          <w:sz w:val="26"/>
+          <w:szCs w:val="26"/>
+        </w:rPr>
+        <w:t>relie</w:t>
+      </w:r>
+      <w:r>
+        <w:rPr>
+          <w:rFonts w:eastAsiaTheme="minorHAnsi" w:cstheme="minorHAnsi"/>
+          <w:i/>
+          <w:iCs/>
+          <w:sz w:val="26"/>
+          <w:szCs w:val="26"/>
+        </w:rPr>
+        <w:t>f</w:t>
+      </w:r>
+      <w:r>
+        <w:rPr>
+          <w:rFonts w:eastAsiaTheme="minorHAnsi" w:cstheme="minorHAnsi"/>
+          <w:i/>
+          <w:iCs/>
+          <w:sz w:val="26"/>
+          <w:szCs w:val="26"/>
+          <w:rtl/>
+        </w:rPr>
+        <w:t xml:space="preserve"> </w:t>
+      </w:r>
+      <w:r>
+        <w:rPr>
+          <w:rFonts w:eastAsiaTheme="minorHAnsi" w:cstheme="minorHAnsi"/>
+          <w:sz w:val="26"/>
+          <w:szCs w:val="26"/>
+          <w:rtl/>
+        </w:rPr>
+        <w:t>אשר מקבלת:</w:t>
+      </w:r>
+    </w:p>
+    <w:p>
+      <w:pPr>
+        <w:pStyle w:val="ListParagraph"/>
+        <w:numPr>
+          <w:ilvl w:val="0"/>
+          <w:numId w:val="8"/>
+        </w:numPr>
+        <w:spacing w:line="259" w:lineRule="auto"/>
+        <w:rPr>
+          <w:rFonts w:eastAsiaTheme="minorHAnsi" w:cstheme="minorHAnsi"/>
+          <w:sz w:val="26"/>
+          <w:szCs w:val="26"/>
+        </w:rPr>
+      </w:pPr>
+      <w:proofErr w:type="spellStart"/>
+      <w:r>
+        <w:rPr>
+          <w:rFonts w:eastAsiaTheme="minorHAnsi" w:cstheme="minorHAnsi"/>
+          <w:sz w:val="26"/>
+          <w:szCs w:val="26"/>
+        </w:rPr>
+        <w:t>x_train</w:t>
+      </w:r>
+      <w:proofErr w:type="spellEnd"/>
+      <w:r>
+        <w:rPr>
+          <w:rFonts w:eastAsiaTheme="minorHAnsi" w:cstheme="minorHAnsi"/>
+          <w:sz w:val="26"/>
+          <w:szCs w:val="26"/>
+        </w:rPr>
+        <w:t>: train data frame</w:t>
+      </w:r>
+    </w:p>
+    <w:p>
+      <w:pPr>
+        <w:pStyle w:val="ListParagraph"/>
+        <w:numPr>
+          <w:ilvl w:val="0"/>
+          <w:numId w:val="5"/>
+        </w:numPr>
+        <w:spacing w:line="259" w:lineRule="auto"/>
+        <w:rPr>
+          <w:rFonts w:eastAsiaTheme="minorHAnsi" w:cstheme="minorHAnsi"/>
+          <w:sz w:val="26"/>
+          <w:szCs w:val="26"/>
+        </w:rPr>
+      </w:pPr>
+      <w:proofErr w:type="spellStart"/>
+      <w:r>
+        <w:rPr>
+          <w:rFonts w:eastAsiaTheme="minorHAnsi" w:cstheme="minorHAnsi"/>
+          <w:sz w:val="26"/>
+          <w:szCs w:val="26"/>
+        </w:rPr>
+        <w:t>y_train</w:t>
+      </w:r>
+      <w:proofErr w:type="spellEnd"/>
+      <w:r>
+        <w:rPr>
+          <w:rFonts w:eastAsiaTheme="minorHAnsi" w:cstheme="minorHAnsi"/>
+          <w:sz w:val="26"/>
+          <w:szCs w:val="26"/>
+        </w:rPr>
+        <w:t>: train labels data frame</w:t>
+      </w:r>
+    </w:p>
+    <w:p>
+      <w:pPr>
+        <w:pStyle w:val="ListParagraph"/>
+        <w:numPr>
+          <w:ilvl w:val="0"/>
+          <w:numId w:val="5"/>
+        </w:numPr>
+        <w:spacing w:line="259" w:lineRule="auto"/>
+        <w:rPr>
+          <w:rFonts w:eastAsiaTheme="minorHAnsi" w:cstheme="minorHAnsi"/>
+          <w:sz w:val="26"/>
+          <w:szCs w:val="26"/>
+        </w:rPr>
+      </w:pPr>
+      <w:proofErr w:type="spellStart"/>
+      <w:r>
+        <w:rPr>
+          <w:rFonts w:eastAsiaTheme="minorHAnsi" w:cstheme="minorHAnsi"/>
+          <w:sz w:val="26"/>
+          <w:szCs w:val="26"/>
+        </w:rPr>
+        <w:t>local_nominal_feature</w:t>
+      </w:r>
+      <w:proofErr w:type="spellEnd"/>
+      <w:r>
+        <w:rPr>
+          <w:rFonts w:eastAsiaTheme="minorHAnsi" w:cstheme="minorHAnsi"/>
+          <w:sz w:val="26"/>
+          <w:szCs w:val="26"/>
+        </w:rPr>
+        <w:t>: the nominal features to examine</w:t>
+      </w:r>
+    </w:p>
+    <w:p>
+      <w:pPr>
+        <w:pStyle w:val="ListParagraph"/>
+        <w:numPr>
+          <w:ilvl w:val="0"/>
+          <w:numId w:val="5"/>
+        </w:numPr>
+        <w:spacing w:line="259" w:lineRule="auto"/>
+        <w:rPr>
+          <w:rFonts w:eastAsiaTheme="minorHAnsi" w:cstheme="minorHAnsi"/>
+          <w:sz w:val="26"/>
+          <w:szCs w:val="26"/>
+        </w:rPr>
+      </w:pPr>
+      <w:proofErr w:type="spellStart"/>
+      <w:r>
+        <w:rPr>
+          <w:rFonts w:eastAsiaTheme="minorHAnsi" w:cstheme="minorHAnsi"/>
+          <w:sz w:val="26"/>
+          <w:szCs w:val="26"/>
+        </w:rPr>
+        <w:t>local_numerical_features</w:t>
+      </w:r>
+      <w:proofErr w:type="spellEnd"/>
+      <w:r>
+        <w:rPr>
+          <w:rFonts w:eastAsiaTheme="minorHAnsi" w:cstheme="minorHAnsi"/>
+          <w:sz w:val="26"/>
+          <w:szCs w:val="26"/>
+        </w:rPr>
+        <w:t>: the numerical features to examine</w:t>
+      </w:r>
+    </w:p>
+    <w:p>
+      <w:pPr>
+        <w:pStyle w:val="ListParagraph"/>
+        <w:numPr>
+          <w:ilvl w:val="0"/>
+          <w:numId w:val="5"/>
+        </w:numPr>
+        <w:spacing w:line="259" w:lineRule="auto"/>
+        <w:rPr>
+          <w:rFonts w:eastAsiaTheme="minorHAnsi" w:cstheme="minorHAnsi"/>
+          <w:sz w:val="26"/>
+          <w:szCs w:val="26"/>
+        </w:rPr>
+      </w:pPr>
+      <w:r>
+        <w:rPr>
+          <w:rFonts w:ascii="Cambria Math" w:eastAsiaTheme="minorHAnsi" w:hAnsi="Cambria Math" w:cs="Cambria Math"/>
+          <w:sz w:val="26"/>
+          <w:szCs w:val="26"/>
+        </w:rPr>
+        <w:t>𝑁</w:t>
+      </w:r>
+      <w:r>
+        <w:rPr>
+          <w:rFonts w:eastAsiaTheme="minorHAnsi" w:cstheme="minorHAnsi"/>
+          <w:sz w:val="26"/>
+          <w:szCs w:val="26"/>
+        </w:rPr>
+        <w:t xml:space="preserve"> , </w:t>
+      </w:r>
+      <w:proofErr w:type="spellStart"/>
+      <w:r>
+        <w:rPr>
+          <w:rFonts w:eastAsiaTheme="minorHAnsi" w:cstheme="minorHAnsi"/>
+          <w:sz w:val="26"/>
+          <w:szCs w:val="26"/>
+        </w:rPr>
+        <w:t>num_of_iter</w:t>
+      </w:r>
+      <w:proofErr w:type="spellEnd"/>
+      <w:r>
+        <w:rPr>
+          <w:rFonts w:eastAsiaTheme="minorHAnsi" w:cstheme="minorHAnsi"/>
+          <w:sz w:val="26"/>
+          <w:szCs w:val="26"/>
+        </w:rPr>
+        <w:t>: number of iterations</w:t>
+      </w:r>
+    </w:p>
+    <w:p>
+      <w:pPr>
+        <w:pStyle w:val="ListParagraph"/>
+        <w:numPr>
+          <w:ilvl w:val="0"/>
+          <w:numId w:val="5"/>
+        </w:numPr>
+        <w:spacing w:line="259" w:lineRule="auto"/>
+        <w:rPr>
+          <w:rFonts w:eastAsiaTheme="minorHAnsi" w:cstheme="minorHAnsi"/>
+          <w:sz w:val="26"/>
+          <w:szCs w:val="26"/>
+        </w:rPr>
+      </w:pPr>
+      <w:r>
+        <w:rPr>
+          <w:rFonts w:ascii="Cambria Math" w:eastAsiaTheme="minorHAnsi" w:hAnsi="Cambria Math" w:cs="Cambria Math"/>
+          <w:sz w:val="26"/>
+          <w:szCs w:val="26"/>
+        </w:rPr>
+        <w:t>𝜏</w:t>
+      </w:r>
+      <w:r>
+        <w:rPr>
+          <w:rFonts w:eastAsiaTheme="minorHAnsi" w:cstheme="minorHAnsi"/>
+          <w:sz w:val="26"/>
+          <w:szCs w:val="26"/>
+        </w:rPr>
+        <w:t xml:space="preserve"> , </w:t>
+      </w:r>
+      <w:r>
+        <w:rPr>
+          <w:rFonts w:eastAsiaTheme="minorHAnsi" w:cstheme="minorHAnsi"/>
+          <w:sz w:val="26"/>
+          <w:szCs w:val="26"/>
+        </w:rPr>
+        <w:t>threshold: threshold</w:t>
+      </w:r>
+    </w:p>
+    <w:p>
+      <w:pPr>
+        <w:pStyle w:val="ListParagraph"/>
+        <w:bidi/>
+        <w:spacing w:line="259" w:lineRule="auto"/>
+        <w:rPr>
+          <w:rFonts w:eastAsiaTheme="minorHAnsi" w:cstheme="minorHAnsi"/>
+          <w:sz w:val="26"/>
+          <w:szCs w:val="26"/>
+          <w:rtl/>
+        </w:rPr>
+      </w:pPr>
+      <w:r>
+        <w:rPr>
+          <w:rFonts w:eastAsiaTheme="minorHAnsi" w:cstheme="minorHAnsi"/>
+          <w:sz w:val="26"/>
+          <w:szCs w:val="26"/>
+          <w:rtl/>
+        </w:rPr>
+        <w:t xml:space="preserve">ומממשת את האלגוריתם ולבסוף </w:t>
+      </w:r>
+      <w:r>
+        <w:rPr>
+          <w:rFonts w:eastAsiaTheme="minorHAnsi" w:cstheme="minorHAnsi"/>
+          <w:sz w:val="26"/>
+          <w:szCs w:val="26"/>
+          <w:rtl/>
+        </w:rPr>
+        <w:t>מחזירה</w:t>
+      </w:r>
+      <w:r>
+        <w:rPr>
+          <w:rFonts w:eastAsiaTheme="minorHAnsi" w:cstheme="minorHAnsi"/>
+          <w:sz w:val="26"/>
+          <w:szCs w:val="26"/>
+        </w:rPr>
+        <w:t xml:space="preserve"> </w:t>
+      </w:r>
+      <w:r>
+        <w:rPr>
+          <w:rFonts w:eastAsiaTheme="minorHAnsi" w:cstheme="minorHAnsi" w:hint="cs"/>
+          <w:sz w:val="26"/>
+          <w:szCs w:val="26"/>
+          <w:rtl/>
+        </w:rPr>
+        <w:t>את התכונות הנבחרות.</w:t>
+      </w:r>
+    </w:p>
+    <w:p>
+      <w:pPr>
+        <w:autoSpaceDE w:val="0"/>
+        <w:autoSpaceDN w:val="0"/>
+        <w:bidi/>
+        <w:adjustRightInd w:val="0"/>
+        <w:spacing w:after="0" w:line="240" w:lineRule="auto"/>
+        <w:rPr>
+          <w:rFonts w:eastAsiaTheme="minorHAnsi" w:cstheme="minorHAnsi"/>
+          <w:sz w:val="26"/>
+          <w:szCs w:val="26"/>
+        </w:rPr>
+      </w:pPr>
+      <w:r>
+        <w:rPr>
+          <w:rFonts w:eastAsiaTheme="minorHAnsi" w:cstheme="minorHAnsi"/>
+          <w:sz w:val="26"/>
+          <w:szCs w:val="26"/>
+          <w:rtl/>
+        </w:rPr>
+        <w:t>עבור</w:t>
+      </w:r>
+      <w:r>
+        <w:rPr>
+          <w:rFonts w:eastAsiaTheme="minorHAnsi" w:cstheme="minorHAnsi"/>
+          <w:sz w:val="26"/>
+          <w:szCs w:val="26"/>
+        </w:rPr>
+        <w:t xml:space="preserve"> </w:t>
+      </w:r>
+      <w:r>
+        <w:rPr>
+          <w:rFonts w:ascii="Cambria Math" w:eastAsiaTheme="minorHAnsi" w:hAnsi="Cambria Math" w:cs="Cambria Math"/>
+          <w:sz w:val="26"/>
+          <w:szCs w:val="26"/>
+        </w:rPr>
+        <w:t>𝑁</w:t>
+      </w:r>
+      <w:r>
+        <w:rPr>
+          <w:rFonts w:eastAsiaTheme="minorHAnsi" w:cstheme="minorHAnsi"/>
+          <w:sz w:val="26"/>
+          <w:szCs w:val="26"/>
+        </w:rPr>
+        <w:t>=1</w:t>
+      </w:r>
+      <w:r>
+        <w:rPr>
+          <w:rFonts w:eastAsiaTheme="minorHAnsi" w:cstheme="minorHAnsi"/>
+          <w:sz w:val="26"/>
+          <w:szCs w:val="26"/>
+        </w:rPr>
+        <w:t>,0</w:t>
+      </w:r>
+      <w:r>
+        <w:rPr>
+          <w:rFonts w:eastAsiaTheme="minorHAnsi" w:cstheme="minorHAnsi"/>
+          <w:sz w:val="26"/>
+          <w:szCs w:val="26"/>
+        </w:rPr>
+        <w:t>00,</w:t>
+      </w:r>
+      <w:r>
+        <w:rPr>
+          <w:rFonts w:ascii="Cambria Math" w:eastAsiaTheme="minorHAnsi" w:hAnsi="Cambria Math" w:cs="Cambria Math"/>
+          <w:sz w:val="26"/>
+          <w:szCs w:val="26"/>
+        </w:rPr>
+        <w:t>𝜏</w:t>
+      </w:r>
+      <w:r>
+        <w:rPr>
+          <w:rFonts w:eastAsiaTheme="minorHAnsi" w:cstheme="minorHAnsi"/>
+          <w:sz w:val="26"/>
+          <w:szCs w:val="26"/>
+        </w:rPr>
+        <w:t>=</w:t>
+      </w:r>
+      <w:r>
+        <w:rPr>
+          <w:rFonts w:eastAsiaTheme="minorHAnsi" w:cstheme="minorHAnsi"/>
+          <w:sz w:val="26"/>
+          <w:szCs w:val="26"/>
+        </w:rPr>
+        <w:t>1</w:t>
+      </w:r>
+      <w:r>
+        <w:rPr>
+          <w:rFonts w:eastAsiaTheme="minorHAnsi" w:cstheme="minorHAnsi"/>
+          <w:sz w:val="26"/>
+          <w:szCs w:val="26"/>
+        </w:rPr>
+        <w:t xml:space="preserve"> </w:t>
+      </w:r>
+      <w:r>
+        <w:rPr>
+          <w:rFonts w:eastAsiaTheme="minorHAnsi" w:cstheme="minorHAnsi" w:hint="cs"/>
+          <w:sz w:val="26"/>
+          <w:szCs w:val="26"/>
+          <w:rtl/>
+        </w:rPr>
+        <w:t>התקבלו</w:t>
+      </w:r>
+      <w:r>
+        <w:rPr>
+          <w:rFonts w:eastAsiaTheme="minorHAnsi" w:cstheme="minorHAnsi"/>
+          <w:sz w:val="26"/>
+          <w:szCs w:val="26"/>
+          <w:rtl/>
+        </w:rPr>
+        <w:t xml:space="preserve"> התכונות הבאות</w:t>
+      </w:r>
+      <w:r>
+        <w:rPr>
+          <w:rFonts w:eastAsiaTheme="minorHAnsi" w:cstheme="minorHAnsi"/>
+          <w:sz w:val="26"/>
+          <w:szCs w:val="26"/>
+        </w:rPr>
+        <w:t>:</w:t>
+      </w:r>
+    </w:p>
+    <w:p>
+      <w:pPr>
+        <w:autoSpaceDE w:val="0"/>
+        <w:autoSpaceDN w:val="0"/>
+        <w:adjustRightInd w:val="0"/>
+        <w:spacing w:after="0" w:line="240" w:lineRule="auto"/>
+        <w:rPr>
+          <w:rFonts w:ascii="Courier New" w:eastAsiaTheme="minorHAnsi" w:hAnsi="Courier New" w:cs="Courier New"/>
+          <w:color w:val="000000"/>
+          <w:sz w:val="20"/>
+          <w:szCs w:val="20"/>
+          <w:highlight w:val="white"/>
+        </w:rPr>
+      </w:pPr>
+      <w:r>
+        <w:rPr>
+          <w:rFonts w:eastAsiaTheme="minorHAnsi" w:cstheme="minorHAnsi"/>
+          <w:sz w:val="26"/>
+          <w:szCs w:val="26"/>
+        </w:rPr>
+        <w:br/>
+      </w:r>
+      <w:r>
+        <w:rPr>
+          <w:rFonts w:ascii="Courier New" w:eastAsiaTheme="minorHAnsi" w:hAnsi="Courier New" w:cs="Courier New"/>
+          <w:color w:val="808080"/>
+          <w:sz w:val="20"/>
+          <w:szCs w:val="20"/>
+          <w:highlight w:val="white"/>
+        </w:rPr>
+        <w:t>'</w:t>
+      </w:r>
+      <w:proofErr w:type="spellStart"/>
+      <w:r>
+        <w:rPr>
+          <w:rFonts w:ascii="Courier New" w:eastAsiaTheme="minorHAnsi" w:hAnsi="Courier New" w:cs="Courier New"/>
+          <w:color w:val="808080"/>
+          <w:sz w:val="20"/>
+          <w:szCs w:val="20"/>
+          <w:highlight w:val="white"/>
+        </w:rPr>
+        <w:t>Looking_at_poles_results</w:t>
+      </w:r>
+      <w:proofErr w:type="spellEnd"/>
+      <w:r>
+        <w:rPr>
+          <w:rFonts w:ascii="Courier New" w:eastAsiaTheme="minorHAnsi" w:hAnsi="Courier New" w:cs="Courier New"/>
+          <w:color w:val="808080"/>
+          <w:sz w:val="20"/>
+          <w:szCs w:val="20"/>
+          <w:highlight w:val="white"/>
+        </w:rPr>
+        <w:t>'</w:t>
+      </w:r>
+    </w:p>
+    <w:p>
+      <w:pPr>
+        <w:autoSpaceDE w:val="0"/>
+        <w:autoSpaceDN w:val="0"/>
+        <w:adjustRightInd w:val="0"/>
+        <w:spacing w:after="0" w:line="240" w:lineRule="auto"/>
+        <w:rPr>
+          <w:rFonts w:ascii="Courier New" w:eastAsiaTheme="minorHAnsi" w:hAnsi="Courier New" w:cs="Courier New"/>
+          <w:color w:val="000000"/>
+          <w:sz w:val="20"/>
+          <w:szCs w:val="20"/>
+          <w:highlight w:val="white"/>
+        </w:rPr>
+      </w:pPr>
+      <w:r>
+        <w:rPr>
+          <w:rFonts w:ascii="Courier New" w:eastAsiaTheme="minorHAnsi" w:hAnsi="Courier New" w:cs="Courier New"/>
+          <w:color w:val="808080"/>
+          <w:sz w:val="20"/>
+          <w:szCs w:val="20"/>
+          <w:highlight w:val="white"/>
+        </w:rPr>
+        <w:t>'Gender'</w:t>
+      </w:r>
+    </w:p>
+    <w:p>
+      <w:pPr>
+        <w:autoSpaceDE w:val="0"/>
+        <w:autoSpaceDN w:val="0"/>
+        <w:adjustRightInd w:val="0"/>
+        <w:spacing w:after="0" w:line="240" w:lineRule="auto"/>
+        <w:rPr>
+          <w:rFonts w:ascii="Courier New" w:eastAsiaTheme="minorHAnsi" w:hAnsi="Courier New" w:cs="Courier New"/>
+          <w:color w:val="000000"/>
+          <w:sz w:val="20"/>
+          <w:szCs w:val="20"/>
+          <w:highlight w:val="white"/>
+        </w:rPr>
+      </w:pPr>
+      <w:r>
+        <w:rPr>
+          <w:rFonts w:ascii="Courier New" w:eastAsiaTheme="minorHAnsi" w:hAnsi="Courier New" w:cs="Courier New"/>
+          <w:color w:val="808080"/>
+          <w:sz w:val="20"/>
+          <w:szCs w:val="20"/>
+          <w:highlight w:val="white"/>
+        </w:rPr>
+        <w:t>'</w:t>
+      </w:r>
+      <w:proofErr w:type="spellStart"/>
+      <w:r>
+        <w:rPr>
+          <w:rFonts w:ascii="Courier New" w:eastAsiaTheme="minorHAnsi" w:hAnsi="Courier New" w:cs="Courier New"/>
+          <w:color w:val="808080"/>
+          <w:sz w:val="20"/>
+          <w:szCs w:val="20"/>
+          <w:highlight w:val="white"/>
+        </w:rPr>
+        <w:t>Overall_happiness_score</w:t>
+      </w:r>
+      <w:proofErr w:type="spellEnd"/>
+      <w:r>
+        <w:rPr>
+          <w:rFonts w:ascii="Courier New" w:eastAsiaTheme="minorHAnsi" w:hAnsi="Courier New" w:cs="Courier New"/>
+          <w:color w:val="808080"/>
+          <w:sz w:val="20"/>
+          <w:szCs w:val="20"/>
+          <w:highlight w:val="white"/>
+        </w:rPr>
+        <w:t>'</w:t>
+      </w:r>
+    </w:p>
+    <w:p>
+      <w:pPr>
+        <w:autoSpaceDE w:val="0"/>
+        <w:autoSpaceDN w:val="0"/>
+        <w:adjustRightInd w:val="0"/>
+        <w:spacing w:after="0" w:line="240" w:lineRule="auto"/>
+        <w:rPr>
+          <w:rFonts w:ascii="Courier New" w:eastAsiaTheme="minorHAnsi" w:hAnsi="Courier New" w:cs="Courier New"/>
+          <w:color w:val="000000"/>
+          <w:sz w:val="20"/>
+          <w:szCs w:val="20"/>
+          <w:highlight w:val="white"/>
+        </w:rPr>
+      </w:pPr>
+      <w:r>
+        <w:rPr>
+          <w:rFonts w:ascii="Courier New" w:eastAsiaTheme="minorHAnsi" w:hAnsi="Courier New" w:cs="Courier New"/>
+          <w:color w:val="808080"/>
+          <w:sz w:val="20"/>
+          <w:szCs w:val="20"/>
+          <w:highlight w:val="white"/>
+        </w:rPr>
+        <w:t>'</w:t>
+      </w:r>
+      <w:proofErr w:type="spellStart"/>
+      <w:r>
+        <w:rPr>
+          <w:rFonts w:ascii="Courier New" w:eastAsiaTheme="minorHAnsi" w:hAnsi="Courier New" w:cs="Courier New"/>
+          <w:color w:val="808080"/>
+          <w:sz w:val="20"/>
+          <w:szCs w:val="20"/>
+          <w:highlight w:val="white"/>
+        </w:rPr>
+        <w:t>Avg_Residancy_Altitude</w:t>
+      </w:r>
+      <w:proofErr w:type="spellEnd"/>
+      <w:r>
+        <w:rPr>
+          <w:rFonts w:ascii="Courier New" w:eastAsiaTheme="minorHAnsi" w:hAnsi="Courier New" w:cs="Courier New"/>
+          <w:color w:val="808080"/>
+          <w:sz w:val="20"/>
+          <w:szCs w:val="20"/>
+          <w:highlight w:val="white"/>
+        </w:rPr>
+        <w:t>'</w:t>
+      </w:r>
+    </w:p>
+    <w:p>
+      <w:pPr>
+        <w:autoSpaceDE w:val="0"/>
+        <w:autoSpaceDN w:val="0"/>
+        <w:adjustRightInd w:val="0"/>
+        <w:spacing w:after="0" w:line="240" w:lineRule="auto"/>
+        <w:rPr>
+          <w:rFonts w:ascii="Courier New" w:eastAsiaTheme="minorHAnsi" w:hAnsi="Courier New" w:cs="Courier New"/>
+          <w:color w:val="000000"/>
+          <w:sz w:val="20"/>
+          <w:szCs w:val="20"/>
+          <w:highlight w:val="white"/>
+        </w:rPr>
+      </w:pPr>
+      <w:r>
+        <w:rPr>
+          <w:rFonts w:ascii="Courier New" w:eastAsiaTheme="minorHAnsi" w:hAnsi="Courier New" w:cs="Courier New"/>
+          <w:color w:val="808080"/>
+          <w:sz w:val="20"/>
+          <w:szCs w:val="20"/>
+          <w:highlight w:val="white"/>
+        </w:rPr>
+        <w:t>'</w:t>
+      </w:r>
+      <w:proofErr w:type="spellStart"/>
+      <w:r>
+        <w:rPr>
+          <w:rFonts w:ascii="Courier New" w:eastAsiaTheme="minorHAnsi" w:hAnsi="Courier New" w:cs="Courier New"/>
+          <w:color w:val="808080"/>
+          <w:sz w:val="20"/>
+          <w:szCs w:val="20"/>
+          <w:highlight w:val="white"/>
+        </w:rPr>
+        <w:t>Yearly_ExpensesK</w:t>
+      </w:r>
+      <w:proofErr w:type="spellEnd"/>
+      <w:r>
+        <w:rPr>
+          <w:rFonts w:ascii="Courier New" w:eastAsiaTheme="minorHAnsi" w:hAnsi="Courier New" w:cs="Courier New"/>
+          <w:color w:val="808080"/>
+          <w:sz w:val="20"/>
+          <w:szCs w:val="20"/>
+          <w:highlight w:val="white"/>
+        </w:rPr>
+        <w:t>'</w:t>
+      </w:r>
+    </w:p>
+    <w:p>
+      <w:pPr>
+        <w:autoSpaceDE w:val="0"/>
+        <w:autoSpaceDN w:val="0"/>
+        <w:adjustRightInd w:val="0"/>
+        <w:spacing w:after="0" w:line="240" w:lineRule="auto"/>
+        <w:rPr>
+          <w:rFonts w:ascii="Courier New" w:eastAsiaTheme="minorHAnsi" w:hAnsi="Courier New" w:cs="Courier New"/>
+          <w:color w:val="000000"/>
+          <w:sz w:val="20"/>
+          <w:szCs w:val="20"/>
+          <w:highlight w:val="white"/>
+        </w:rPr>
+      </w:pPr>
+      <w:r>
+        <w:rPr>
+          <w:rFonts w:ascii="Courier New" w:eastAsiaTheme="minorHAnsi" w:hAnsi="Courier New" w:cs="Courier New"/>
+          <w:color w:val="808080"/>
+          <w:sz w:val="20"/>
+          <w:szCs w:val="20"/>
+          <w:highlight w:val="white"/>
+        </w:rPr>
+        <w:t>'%</w:t>
+      </w:r>
+      <w:proofErr w:type="spellStart"/>
+      <w:r>
+        <w:rPr>
+          <w:rFonts w:ascii="Courier New" w:eastAsiaTheme="minorHAnsi" w:hAnsi="Courier New" w:cs="Courier New"/>
+          <w:color w:val="808080"/>
+          <w:sz w:val="20"/>
+          <w:szCs w:val="20"/>
+          <w:highlight w:val="white"/>
+        </w:rPr>
+        <w:t>Time_invested_in_work</w:t>
+      </w:r>
+      <w:proofErr w:type="spellEnd"/>
+      <w:r>
+        <w:rPr>
+          <w:rFonts w:ascii="Courier New" w:eastAsiaTheme="minorHAnsi" w:hAnsi="Courier New" w:cs="Courier New"/>
+          <w:color w:val="808080"/>
+          <w:sz w:val="20"/>
+          <w:szCs w:val="20"/>
+          <w:highlight w:val="white"/>
+        </w:rPr>
+        <w:t>'</w:t>
+      </w:r>
+    </w:p>
+    <w:p>
+      <w:pPr>
+        <w:autoSpaceDE w:val="0"/>
+        <w:autoSpaceDN w:val="0"/>
+        <w:adjustRightInd w:val="0"/>
+        <w:spacing w:after="0" w:line="240" w:lineRule="auto"/>
+        <w:rPr>
+          <w:rFonts w:ascii="Courier New" w:eastAsiaTheme="minorHAnsi" w:hAnsi="Courier New" w:cs="Courier New"/>
+          <w:color w:val="000000"/>
+          <w:sz w:val="20"/>
+          <w:szCs w:val="20"/>
+          <w:highlight w:val="white"/>
+        </w:rPr>
+      </w:pPr>
+      <w:r>
+        <w:rPr>
+          <w:rFonts w:ascii="Courier New" w:eastAsiaTheme="minorHAnsi" w:hAnsi="Courier New" w:cs="Courier New"/>
+          <w:color w:val="808080"/>
+          <w:sz w:val="20"/>
+          <w:szCs w:val="20"/>
+          <w:highlight w:val="white"/>
+        </w:rPr>
+        <w:t>'Phone_minutes_10_years'</w:t>
+      </w:r>
+    </w:p>
+    <w:p>
+      <w:pPr>
+        <w:autoSpaceDE w:val="0"/>
+        <w:autoSpaceDN w:val="0"/>
+        <w:adjustRightInd w:val="0"/>
+        <w:spacing w:after="0" w:line="240" w:lineRule="auto"/>
+        <w:rPr>
+          <w:rFonts w:ascii="Courier New" w:eastAsiaTheme="minorHAnsi" w:hAnsi="Courier New" w:cs="Courier New"/>
+          <w:color w:val="000000"/>
+          <w:sz w:val="20"/>
+          <w:szCs w:val="20"/>
+          <w:highlight w:val="white"/>
+        </w:rPr>
+      </w:pPr>
+      <w:r>
+        <w:rPr>
+          <w:rFonts w:ascii="Courier New" w:eastAsiaTheme="minorHAnsi" w:hAnsi="Courier New" w:cs="Courier New"/>
+          <w:color w:val="808080"/>
+          <w:sz w:val="20"/>
+          <w:szCs w:val="20"/>
+          <w:highlight w:val="white"/>
+        </w:rPr>
+        <w:t>'%_</w:t>
+      </w:r>
+      <w:proofErr w:type="spellStart"/>
+      <w:r>
+        <w:rPr>
+          <w:rFonts w:ascii="Courier New" w:eastAsiaTheme="minorHAnsi" w:hAnsi="Courier New" w:cs="Courier New"/>
+          <w:color w:val="808080"/>
+          <w:sz w:val="20"/>
+          <w:szCs w:val="20"/>
+          <w:highlight w:val="white"/>
+        </w:rPr>
+        <w:t>satisfaction_financial_policy</w:t>
+      </w:r>
+      <w:proofErr w:type="spellEnd"/>
+      <w:r>
+        <w:rPr>
+          <w:rFonts w:ascii="Courier New" w:eastAsiaTheme="minorHAnsi" w:hAnsi="Courier New" w:cs="Courier New"/>
+          <w:color w:val="808080"/>
+          <w:sz w:val="20"/>
+          <w:szCs w:val="20"/>
+          <w:highlight w:val="white"/>
+        </w:rPr>
+        <w:t>'</w:t>
+      </w:r>
+    </w:p>
+    <w:p>
+      <w:pPr>
+        <w:autoSpaceDE w:val="0"/>
+        <w:autoSpaceDN w:val="0"/>
+        <w:adjustRightInd w:val="0"/>
+        <w:spacing w:after="0" w:line="240" w:lineRule="auto"/>
+        <w:rPr>
+          <w:rFonts w:ascii="Courier New" w:eastAsiaTheme="minorHAnsi" w:hAnsi="Courier New" w:cs="Courier New"/>
+          <w:color w:val="000000"/>
+          <w:sz w:val="20"/>
+          <w:szCs w:val="20"/>
+          <w:highlight w:val="white"/>
+        </w:rPr>
+      </w:pPr>
+      <w:r>
+        <w:rPr>
+          <w:rFonts w:ascii="Courier New" w:eastAsiaTheme="minorHAnsi" w:hAnsi="Courier New" w:cs="Courier New"/>
+          <w:color w:val="808080"/>
+          <w:sz w:val="20"/>
+          <w:szCs w:val="20"/>
+          <w:highlight w:val="white"/>
+        </w:rPr>
+        <w:t>'</w:t>
+      </w:r>
+      <w:proofErr w:type="spellStart"/>
+      <w:r>
+        <w:rPr>
+          <w:rFonts w:ascii="Courier New" w:eastAsiaTheme="minorHAnsi" w:hAnsi="Courier New" w:cs="Courier New"/>
+          <w:color w:val="808080"/>
+          <w:sz w:val="20"/>
+          <w:szCs w:val="20"/>
+          <w:highlight w:val="white"/>
+        </w:rPr>
+        <w:t>Avg_monthly_income_all_years</w:t>
+      </w:r>
+      <w:proofErr w:type="spellEnd"/>
+      <w:r>
+        <w:rPr>
+          <w:rFonts w:ascii="Courier New" w:eastAsiaTheme="minorHAnsi" w:hAnsi="Courier New" w:cs="Courier New"/>
+          <w:color w:val="808080"/>
+          <w:sz w:val="20"/>
+          <w:szCs w:val="20"/>
+          <w:highlight w:val="white"/>
+        </w:rPr>
+        <w:t>'</w:t>
+      </w:r>
+    </w:p>
+    <w:p>
+      <w:pPr>
+        <w:autoSpaceDE w:val="0"/>
+        <w:autoSpaceDN w:val="0"/>
+        <w:adjustRightInd w:val="0"/>
+        <w:spacing w:after="0" w:line="240" w:lineRule="auto"/>
+        <w:rPr>
+          <w:rFonts w:ascii="Courier New" w:eastAsiaTheme="minorHAnsi" w:hAnsi="Courier New" w:cs="Courier New"/>
+          <w:color w:val="000000"/>
+          <w:sz w:val="20"/>
+          <w:szCs w:val="20"/>
+          <w:highlight w:val="white"/>
+        </w:rPr>
+      </w:pPr>
+      <w:r>
+        <w:rPr>
+          <w:rFonts w:ascii="Courier New" w:eastAsiaTheme="minorHAnsi" w:hAnsi="Courier New" w:cs="Courier New"/>
+          <w:color w:val="808080"/>
+          <w:sz w:val="20"/>
+          <w:szCs w:val="20"/>
+          <w:highlight w:val="white"/>
+        </w:rPr>
+        <w:t>'</w:t>
+      </w:r>
+      <w:proofErr w:type="spellStart"/>
+      <w:r>
+        <w:rPr>
+          <w:rFonts w:ascii="Courier New" w:eastAsiaTheme="minorHAnsi" w:hAnsi="Courier New" w:cs="Courier New"/>
+          <w:color w:val="808080"/>
+          <w:sz w:val="20"/>
+          <w:szCs w:val="20"/>
+          <w:highlight w:val="white"/>
+        </w:rPr>
+        <w:t>Number_of_differnt_parties_voted_for</w:t>
+      </w:r>
+      <w:proofErr w:type="spellEnd"/>
+      <w:r>
+        <w:rPr>
+          <w:rFonts w:ascii="Courier New" w:eastAsiaTheme="minorHAnsi" w:hAnsi="Courier New" w:cs="Courier New"/>
+          <w:color w:val="808080"/>
+          <w:sz w:val="20"/>
+          <w:szCs w:val="20"/>
+          <w:highlight w:val="white"/>
+        </w:rPr>
+        <w:t>'</w:t>
+      </w:r>
+    </w:p>
+    <w:p>
+      <w:pPr>
+        <w:autoSpaceDE w:val="0"/>
+        <w:autoSpaceDN w:val="0"/>
+        <w:adjustRightInd w:val="0"/>
+        <w:spacing w:after="0" w:line="240" w:lineRule="auto"/>
+        <w:rPr>
+          <w:rFonts w:ascii="Courier New" w:eastAsiaTheme="minorHAnsi" w:hAnsi="Courier New" w:cs="Courier New"/>
+          <w:color w:val="000000"/>
+          <w:sz w:val="20"/>
+          <w:szCs w:val="20"/>
+          <w:highlight w:val="white"/>
+        </w:rPr>
+      </w:pPr>
+      <w:r>
+        <w:rPr>
+          <w:rFonts w:ascii="Courier New" w:eastAsiaTheme="minorHAnsi" w:hAnsi="Courier New" w:cs="Courier New"/>
+          <w:color w:val="808080"/>
+          <w:sz w:val="20"/>
+          <w:szCs w:val="20"/>
+          <w:highlight w:val="white"/>
+        </w:rPr>
+        <w:t>'</w:t>
+      </w:r>
+      <w:proofErr w:type="spellStart"/>
+      <w:r>
+        <w:rPr>
+          <w:rFonts w:ascii="Courier New" w:eastAsiaTheme="minorHAnsi" w:hAnsi="Courier New" w:cs="Courier New"/>
+          <w:color w:val="808080"/>
+          <w:sz w:val="20"/>
+          <w:szCs w:val="20"/>
+          <w:highlight w:val="white"/>
+        </w:rPr>
+        <w:t>Number_of_valued_Kneset_members</w:t>
+      </w:r>
+      <w:proofErr w:type="spellEnd"/>
+      <w:r>
+        <w:rPr>
+          <w:rFonts w:ascii="Courier New" w:eastAsiaTheme="minorHAnsi" w:hAnsi="Courier New" w:cs="Courier New"/>
+          <w:color w:val="808080"/>
+          <w:sz w:val="20"/>
+          <w:szCs w:val="20"/>
+          <w:highlight w:val="white"/>
+        </w:rPr>
+        <w:t>'</w:t>
+      </w:r>
+    </w:p>
+    <w:p>
+      <w:pPr>
+        <w:autoSpaceDE w:val="0"/>
+        <w:autoSpaceDN w:val="0"/>
+        <w:adjustRightInd w:val="0"/>
+        <w:spacing w:after="0" w:line="240" w:lineRule="auto"/>
+        <w:rPr>
+          <w:rFonts w:ascii="Courier New" w:eastAsiaTheme="minorHAnsi" w:hAnsi="Courier New" w:cs="Courier New"/>
+          <w:color w:val="000000"/>
+          <w:sz w:val="20"/>
+          <w:szCs w:val="20"/>
+          <w:highlight w:val="white"/>
+        </w:rPr>
+      </w:pPr>
+      <w:r>
+        <w:rPr>
+          <w:rFonts w:ascii="Courier New" w:eastAsiaTheme="minorHAnsi" w:hAnsi="Courier New" w:cs="Courier New"/>
+          <w:color w:val="808080"/>
+          <w:sz w:val="20"/>
+          <w:szCs w:val="20"/>
+          <w:highlight w:val="white"/>
+        </w:rPr>
+        <w:t>'</w:t>
+      </w:r>
+      <w:proofErr w:type="spellStart"/>
+      <w:r>
+        <w:rPr>
+          <w:rFonts w:ascii="Courier New" w:eastAsiaTheme="minorHAnsi" w:hAnsi="Courier New" w:cs="Courier New"/>
+          <w:color w:val="808080"/>
+          <w:sz w:val="20"/>
+          <w:szCs w:val="20"/>
+          <w:highlight w:val="white"/>
+        </w:rPr>
+        <w:t>Main_transportation</w:t>
+      </w:r>
+      <w:proofErr w:type="spellEnd"/>
+      <w:r>
+        <w:rPr>
+          <w:rFonts w:ascii="Courier New" w:eastAsiaTheme="minorHAnsi" w:hAnsi="Courier New" w:cs="Courier New"/>
+          <w:color w:val="808080"/>
+          <w:sz w:val="20"/>
+          <w:szCs w:val="20"/>
+          <w:highlight w:val="white"/>
+        </w:rPr>
+        <w:t>'</w:t>
+      </w:r>
+    </w:p>
+    <w:p>
+      <w:pPr>
+        <w:autoSpaceDE w:val="0"/>
+        <w:autoSpaceDN w:val="0"/>
+        <w:adjustRightInd w:val="0"/>
+        <w:spacing w:after="0" w:line="240" w:lineRule="auto"/>
+        <w:rPr>
+          <w:rFonts w:ascii="Courier New" w:eastAsiaTheme="minorHAnsi" w:hAnsi="Courier New" w:cs="Courier New"/>
+          <w:color w:val="000000"/>
+          <w:sz w:val="20"/>
+          <w:szCs w:val="20"/>
+          <w:highlight w:val="white"/>
+        </w:rPr>
+      </w:pPr>
+      <w:r>
+        <w:rPr>
+          <w:rFonts w:ascii="Courier New" w:eastAsiaTheme="minorHAnsi" w:hAnsi="Courier New" w:cs="Courier New"/>
+          <w:color w:val="808080"/>
+          <w:sz w:val="20"/>
+          <w:szCs w:val="20"/>
+          <w:highlight w:val="white"/>
+        </w:rPr>
+        <w:t>'Occupation'</w:t>
+      </w:r>
+    </w:p>
+    <w:p>
+      <w:pPr>
+        <w:autoSpaceDE w:val="0"/>
+        <w:autoSpaceDN w:val="0"/>
+        <w:adjustRightInd w:val="0"/>
+        <w:spacing w:line="240" w:lineRule="auto"/>
+        <w:rPr>
+          <w:rFonts w:ascii="Courier New" w:eastAsiaTheme="minorHAnsi" w:hAnsi="Courier New" w:cs="Courier New"/>
+          <w:color w:val="808080"/>
+          <w:sz w:val="20"/>
+          <w:szCs w:val="20"/>
+          <w:rtl/>
+        </w:rPr>
+      </w:pPr>
+      <w:r>
+        <w:rPr>
+          <w:rFonts w:ascii="Courier New" w:eastAsiaTheme="minorHAnsi" w:hAnsi="Courier New" w:cs="Courier New"/>
+          <w:color w:val="808080"/>
+          <w:sz w:val="20"/>
+          <w:szCs w:val="20"/>
+          <w:highlight w:val="white"/>
+        </w:rPr>
+        <w:t>'</w:t>
+      </w:r>
+      <w:proofErr w:type="spellStart"/>
+      <w:r>
+        <w:rPr>
+          <w:rFonts w:ascii="Courier New" w:eastAsiaTheme="minorHAnsi" w:hAnsi="Courier New" w:cs="Courier New"/>
+          <w:color w:val="808080"/>
+          <w:sz w:val="20"/>
+          <w:szCs w:val="20"/>
+          <w:highlight w:val="white"/>
+        </w:rPr>
+        <w:t>Financial_agenda_matters</w:t>
+      </w:r>
+      <w:proofErr w:type="spellEnd"/>
+      <w:r>
+        <w:rPr>
+          <w:rFonts w:ascii="Courier New" w:eastAsiaTheme="minorHAnsi" w:hAnsi="Courier New" w:cs="Courier New"/>
+          <w:color w:val="808080"/>
+          <w:sz w:val="20"/>
+          <w:szCs w:val="20"/>
+          <w:highlight w:val="white"/>
+        </w:rPr>
+        <w:t>'</w:t>
+      </w:r>
+    </w:p>
+    <w:p>
+      <w:pPr>
+        <w:autoSpaceDE w:val="0"/>
+        <w:autoSpaceDN w:val="0"/>
+        <w:bidi/>
+        <w:adjustRightInd w:val="0"/>
+        <w:spacing w:after="0" w:line="240" w:lineRule="auto"/>
+        <w:rPr>
+          <w:rFonts w:eastAsiaTheme="minorHAnsi" w:cstheme="minorHAnsi"/>
+          <w:sz w:val="26"/>
+          <w:szCs w:val="26"/>
+        </w:rPr>
+      </w:pPr>
+      <w:r>
+        <w:rPr>
+          <w:rFonts w:eastAsiaTheme="minorHAnsi" w:cstheme="minorHAnsi" w:hint="cs"/>
+          <w:sz w:val="26"/>
+          <w:szCs w:val="26"/>
+          <w:rtl/>
+        </w:rPr>
+        <w:lastRenderedPageBreak/>
+        <w:t>יתרונות:</w:t>
+      </w:r>
+    </w:p>
+    <w:p>
+      <w:pPr>
+        <w:pStyle w:val="ListParagraph"/>
+        <w:numPr>
+          <w:ilvl w:val="0"/>
+          <w:numId w:val="9"/>
+        </w:numPr>
+        <w:autoSpaceDE w:val="0"/>
+        <w:autoSpaceDN w:val="0"/>
+        <w:bidi/>
+        <w:adjustRightInd w:val="0"/>
+        <w:spacing w:after="0" w:line="240" w:lineRule="auto"/>
+        <w:rPr>
+          <w:rFonts w:eastAsiaTheme="minorHAnsi" w:cstheme="minorHAnsi"/>
+          <w:sz w:val="26"/>
+          <w:szCs w:val="26"/>
+        </w:rPr>
+      </w:pPr>
+      <w:r>
+        <w:rPr>
+          <w:rFonts w:eastAsiaTheme="minorHAnsi" w:cstheme="minorHAnsi" w:hint="cs"/>
+          <w:sz w:val="26"/>
+          <w:szCs w:val="26"/>
+          <w:rtl/>
+        </w:rPr>
+        <w:t>קל למימוש.</w:t>
+      </w:r>
+    </w:p>
+    <w:p>
+      <w:pPr>
+        <w:pStyle w:val="ListParagraph"/>
+        <w:numPr>
+          <w:ilvl w:val="0"/>
+          <w:numId w:val="9"/>
+        </w:numPr>
+        <w:autoSpaceDE w:val="0"/>
+        <w:autoSpaceDN w:val="0"/>
+        <w:bidi/>
+        <w:adjustRightInd w:val="0"/>
+        <w:spacing w:after="0" w:line="240" w:lineRule="auto"/>
+        <w:rPr>
+          <w:rFonts w:eastAsiaTheme="minorHAnsi" w:cstheme="minorHAnsi"/>
+          <w:sz w:val="26"/>
+          <w:szCs w:val="26"/>
+        </w:rPr>
+      </w:pPr>
+      <w:r>
+        <w:rPr>
+          <w:rFonts w:eastAsiaTheme="minorHAnsi" w:cstheme="minorHAnsi" w:hint="cs"/>
+          <w:sz w:val="26"/>
+          <w:szCs w:val="26"/>
+          <w:rtl/>
+        </w:rPr>
+        <w:t>מתמודד עם מספר גדול של דוגמאות.</w:t>
+      </w:r>
+    </w:p>
+    <w:p>
+      <w:pPr>
+        <w:pStyle w:val="ListParagraph"/>
+        <w:numPr>
+          <w:ilvl w:val="0"/>
+          <w:numId w:val="9"/>
+        </w:numPr>
+        <w:autoSpaceDE w:val="0"/>
+        <w:autoSpaceDN w:val="0"/>
+        <w:bidi/>
+        <w:adjustRightInd w:val="0"/>
+        <w:spacing w:after="0" w:line="240" w:lineRule="auto"/>
+        <w:rPr>
+          <w:rFonts w:eastAsiaTheme="minorHAnsi" w:cstheme="minorHAnsi"/>
+          <w:sz w:val="26"/>
+          <w:szCs w:val="26"/>
+        </w:rPr>
+      </w:pPr>
+      <w:r>
+        <w:rPr>
+          <w:rFonts w:eastAsiaTheme="minorHAnsi" w:cstheme="minorHAnsi" w:hint="cs"/>
+          <w:sz w:val="26"/>
+          <w:szCs w:val="26"/>
+          <w:rtl/>
+        </w:rPr>
+        <w:t>ניתן לשלוט בבחירת תכונות על ידי קביעת סף.</w:t>
+      </w:r>
+    </w:p>
+    <w:p>
+      <w:pPr>
+        <w:autoSpaceDE w:val="0"/>
+        <w:autoSpaceDN w:val="0"/>
+        <w:bidi/>
+        <w:adjustRightInd w:val="0"/>
+        <w:spacing w:after="0" w:line="240" w:lineRule="auto"/>
+        <w:rPr>
+          <w:rFonts w:eastAsiaTheme="minorHAnsi" w:cstheme="minorHAnsi"/>
+          <w:sz w:val="26"/>
+          <w:szCs w:val="26"/>
+          <w:rtl/>
+        </w:rPr>
+      </w:pPr>
+      <w:r>
+        <w:rPr>
+          <w:rFonts w:eastAsiaTheme="minorHAnsi" w:cstheme="minorHAnsi" w:hint="cs"/>
+          <w:sz w:val="26"/>
+          <w:szCs w:val="26"/>
+          <w:rtl/>
+        </w:rPr>
+        <w:t>חסרונות:</w:t>
+      </w:r>
+    </w:p>
+    <w:p>
+      <w:pPr>
+        <w:pStyle w:val="ListParagraph"/>
+        <w:numPr>
+          <w:ilvl w:val="0"/>
+          <w:numId w:val="10"/>
+        </w:numPr>
+        <w:autoSpaceDE w:val="0"/>
+        <w:autoSpaceDN w:val="0"/>
+        <w:bidi/>
+        <w:adjustRightInd w:val="0"/>
+        <w:spacing w:after="0" w:line="240" w:lineRule="auto"/>
+        <w:rPr>
+          <w:rFonts w:eastAsiaTheme="minorHAnsi" w:cstheme="minorHAnsi"/>
+          <w:sz w:val="26"/>
+          <w:szCs w:val="26"/>
+        </w:rPr>
+      </w:pPr>
+      <w:r>
+        <w:rPr>
+          <w:rFonts w:eastAsiaTheme="minorHAnsi" w:cstheme="minorHAnsi" w:hint="cs"/>
+          <w:sz w:val="26"/>
+          <w:szCs w:val="26"/>
+          <w:rtl/>
+        </w:rPr>
+        <w:t>דרוש מספר איטרציות גדול על מנת לקבל תוצאות ברורות.</w:t>
+      </w:r>
+    </w:p>
+    <w:p>
+      <w:pPr>
+        <w:pStyle w:val="ListParagraph"/>
+        <w:numPr>
+          <w:ilvl w:val="0"/>
+          <w:numId w:val="10"/>
+        </w:numPr>
+        <w:autoSpaceDE w:val="0"/>
+        <w:autoSpaceDN w:val="0"/>
+        <w:bidi/>
+        <w:adjustRightInd w:val="0"/>
+        <w:spacing w:after="0" w:line="240" w:lineRule="auto"/>
+        <w:rPr>
+          <w:rFonts w:eastAsiaTheme="minorHAnsi" w:cstheme="minorHAnsi"/>
+          <w:sz w:val="26"/>
+          <w:szCs w:val="26"/>
+        </w:rPr>
+      </w:pPr>
+      <w:r>
+        <w:rPr>
+          <w:rFonts w:eastAsiaTheme="minorHAnsi" w:cstheme="minorHAnsi" w:hint="cs"/>
+          <w:sz w:val="26"/>
+          <w:szCs w:val="26"/>
+          <w:rtl/>
+        </w:rPr>
+        <w:t>לא תמיד ברור איזה סף לקבוע על מנת לקבל תת קבוצה טובה.</w:t>
+      </w:r>
+    </w:p>
+    <w:p>
+      <w:pPr>
+        <w:pStyle w:val="ListParagraph"/>
+        <w:numPr>
+          <w:ilvl w:val="0"/>
+          <w:numId w:val="10"/>
+        </w:numPr>
+        <w:autoSpaceDE w:val="0"/>
+        <w:autoSpaceDN w:val="0"/>
+        <w:bidi/>
+        <w:adjustRightInd w:val="0"/>
+        <w:spacing w:after="0" w:line="240" w:lineRule="auto"/>
+        <w:rPr>
+          <w:rFonts w:eastAsiaTheme="minorHAnsi" w:cstheme="minorHAnsi"/>
+          <w:sz w:val="26"/>
+          <w:szCs w:val="26"/>
+          <w:rtl/>
+        </w:rPr>
+      </w:pPr>
+      <w:r>
+        <w:rPr>
+          <w:rFonts w:eastAsiaTheme="minorHAnsi" w:cstheme="minorHAnsi" w:hint="cs"/>
+          <w:sz w:val="26"/>
+          <w:szCs w:val="26"/>
+          <w:rtl/>
+        </w:rPr>
+        <w:t xml:space="preserve">לעומת </w:t>
+      </w:r>
+      <w:r>
+        <w:rPr>
+          <w:rFonts w:eastAsiaTheme="minorHAnsi" w:cstheme="minorHAnsi" w:hint="cs"/>
+          <w:sz w:val="26"/>
+          <w:szCs w:val="26"/>
+        </w:rPr>
+        <w:t>SFS</w:t>
+      </w:r>
+      <w:r>
+        <w:rPr>
+          <w:rFonts w:eastAsiaTheme="minorHAnsi" w:cstheme="minorHAnsi" w:hint="cs"/>
+          <w:sz w:val="26"/>
+          <w:szCs w:val="26"/>
+          <w:rtl/>
+        </w:rPr>
+        <w:t xml:space="preserve"> לא בוחן מסווג ספציפי ולכן נוכל לקבל תוצאות שונות על מסווגים שונים.</w:t>
+      </w:r>
+    </w:p>
+    <w:p>
+      <w:pPr>
+        <w:spacing w:line="259" w:lineRule="auto"/>
+        <w:rPr>
+          <w:rFonts w:eastAsiaTheme="minorHAnsi" w:cstheme="minorHAnsi"/>
+          <w:sz w:val="26"/>
+          <w:szCs w:val="26"/>
+          <w:rtl/>
+        </w:rPr>
+      </w:pPr>
+      <w:r>
+        <w:rPr>
+          <w:rFonts w:eastAsiaTheme="minorHAnsi" w:cstheme="minorHAnsi"/>
+          <w:sz w:val="26"/>
+          <w:szCs w:val="26"/>
+          <w:rtl/>
+        </w:rPr>
+        <w:br w:type="page"/>
+      </w:r>
+    </w:p>
+    <w:p>
+      <w:pPr>
+        <w:bidi/>
+        <w:rPr>
+          <w:rFonts w:eastAsiaTheme="minorHAnsi" w:cs="Calibri-Bold"/>
+          <w:color w:val="4472C5"/>
+          <w:sz w:val="40"/>
+          <w:szCs w:val="40"/>
+          <w:u w:val="single"/>
+          <w:rtl/>
+        </w:rPr>
+      </w:pPr>
+      <w:r>
+        <w:rPr>
+          <w:rFonts w:eastAsiaTheme="minorHAnsi" w:cs="Calibri-Bold"/>
+          <w:color w:val="4472C5"/>
+          <w:sz w:val="40"/>
+          <w:szCs w:val="40"/>
+          <w:u w:val="single"/>
+        </w:rPr>
+        <w:lastRenderedPageBreak/>
+        <w:t>First Bonus</w:t>
+      </w:r>
+      <w:r>
+        <w:rPr>
+          <w:rFonts w:eastAsiaTheme="minorHAnsi" w:cs="Calibri-Bold"/>
+          <w:color w:val="4472C5"/>
+          <w:sz w:val="40"/>
+          <w:szCs w:val="40"/>
+          <w:u w:val="single"/>
+        </w:rPr>
+        <w:t xml:space="preserve"> – </w:t>
+      </w:r>
+      <w:r>
+        <w:rPr>
+          <w:rFonts w:eastAsiaTheme="minorHAnsi" w:cs="Calibri-Bold" w:hint="cs"/>
+          <w:color w:val="4472C5"/>
+          <w:sz w:val="40"/>
+          <w:szCs w:val="40"/>
+          <w:u w:val="single"/>
+        </w:rPr>
+        <w:t>SFS</w:t>
+      </w:r>
+      <w:r>
+        <w:rPr>
+          <w:rFonts w:eastAsiaTheme="minorHAnsi" w:cs="Calibri-Bold"/>
+          <w:color w:val="4472C5"/>
+          <w:sz w:val="40"/>
+          <w:szCs w:val="40"/>
+          <w:u w:val="single"/>
+        </w:rPr>
+        <w:t xml:space="preserve"> Algorithm</w:t>
+      </w:r>
+      <w:r>
+        <w:rPr>
+          <w:rFonts w:eastAsiaTheme="minorHAnsi" w:cs="Calibri-Bold" w:hint="cs"/>
+          <w:color w:val="4472C5"/>
+          <w:sz w:val="40"/>
+          <w:szCs w:val="40"/>
+          <w:u w:val="single"/>
+          <w:rtl/>
+        </w:rPr>
+        <w:t>:</w:t>
+      </w:r>
+    </w:p>
+    <w:p>
+      <w:pPr>
+        <w:pStyle w:val="ListParagraph"/>
+        <w:numPr>
+          <w:ilvl w:val="0"/>
+          <w:numId w:val="3"/>
+        </w:numPr>
+        <w:bidi/>
+        <w:spacing w:line="259" w:lineRule="auto"/>
+        <w:rPr>
+          <w:rFonts w:eastAsiaTheme="minorHAnsi" w:cstheme="minorHAnsi"/>
+          <w:sz w:val="26"/>
+          <w:szCs w:val="26"/>
+        </w:rPr>
+      </w:pPr>
+      <w:r>
+        <w:rPr>
+          <w:rFonts w:eastAsiaTheme="minorHAnsi" w:cstheme="minorHAnsi"/>
+          <w:sz w:val="26"/>
+          <w:szCs w:val="26"/>
+          <w:rtl/>
+        </w:rPr>
+        <w:t xml:space="preserve">האלגוריתם מומש בקובץ </w:t>
+      </w:r>
+      <w:r>
+        <w:rPr>
+          <w:rFonts w:eastAsiaTheme="minorHAnsi" w:cstheme="minorHAnsi"/>
+          <w:i/>
+          <w:iCs/>
+          <w:sz w:val="26"/>
+          <w:szCs w:val="26"/>
+        </w:rPr>
+        <w:t>bonus_</w:t>
+      </w:r>
+      <w:r>
+        <w:rPr>
+          <w:rFonts w:eastAsiaTheme="minorHAnsi" w:cstheme="minorHAnsi"/>
+          <w:i/>
+          <w:iCs/>
+          <w:sz w:val="26"/>
+          <w:szCs w:val="26"/>
+        </w:rPr>
+        <w:t>s</w:t>
+      </w:r>
+      <w:r>
+        <w:rPr>
+          <w:rFonts w:eastAsiaTheme="minorHAnsi" w:cstheme="minorHAnsi"/>
+          <w:i/>
+          <w:iCs/>
+          <w:sz w:val="26"/>
+          <w:szCs w:val="26"/>
+        </w:rPr>
+        <w:t>f</w:t>
+      </w:r>
+      <w:r>
+        <w:rPr>
+          <w:rFonts w:eastAsiaTheme="minorHAnsi" w:cstheme="minorHAnsi"/>
+          <w:i/>
+          <w:iCs/>
+          <w:sz w:val="26"/>
+          <w:szCs w:val="26"/>
+        </w:rPr>
+        <w:t>s</w:t>
+      </w:r>
+      <w:r>
+        <w:rPr>
+          <w:rFonts w:eastAsiaTheme="minorHAnsi" w:cstheme="minorHAnsi"/>
+          <w:i/>
+          <w:iCs/>
+          <w:sz w:val="26"/>
+          <w:szCs w:val="26"/>
+        </w:rPr>
+        <w:t>.py</w:t>
+      </w:r>
+      <w:r>
+        <w:rPr>
+          <w:rFonts w:eastAsiaTheme="minorHAnsi" w:cstheme="minorHAnsi"/>
+          <w:i/>
+          <w:iCs/>
+          <w:sz w:val="26"/>
+          <w:szCs w:val="26"/>
+          <w:rtl/>
+        </w:rPr>
+        <w:t xml:space="preserve"> </w:t>
+      </w:r>
+      <w:r>
+        <w:rPr>
+          <w:rFonts w:eastAsiaTheme="minorHAnsi" w:cstheme="minorHAnsi"/>
+          <w:sz w:val="26"/>
+          <w:szCs w:val="26"/>
+          <w:rtl/>
+        </w:rPr>
+        <w:t>בקובץ זה קיימת הפונקציה</w:t>
+      </w:r>
+      <w:r>
+        <w:rPr>
+          <w:rFonts w:eastAsiaTheme="minorHAnsi" w:cstheme="minorHAnsi"/>
+          <w:sz w:val="26"/>
+          <w:szCs w:val="26"/>
+        </w:rPr>
+        <w:t xml:space="preserve"> </w:t>
+      </w:r>
+      <w:r>
+        <w:rPr>
+          <w:rFonts w:eastAsiaTheme="minorHAnsi" w:cstheme="minorHAnsi"/>
+          <w:sz w:val="26"/>
+          <w:szCs w:val="26"/>
+          <w:rtl/>
+        </w:rPr>
+        <w:t xml:space="preserve"> </w:t>
+      </w:r>
+      <w:proofErr w:type="spellStart"/>
+      <w:r>
+        <w:rPr>
+          <w:rFonts w:eastAsiaTheme="minorHAnsi" w:cstheme="minorHAnsi"/>
+          <w:i/>
+          <w:iCs/>
+          <w:sz w:val="26"/>
+          <w:szCs w:val="26"/>
+        </w:rPr>
+        <w:t>sfs_algo</w:t>
+      </w:r>
+      <w:proofErr w:type="spellEnd"/>
+      <w:r>
+        <w:rPr>
+          <w:rFonts w:eastAsiaTheme="minorHAnsi" w:cstheme="minorHAnsi"/>
+          <w:i/>
+          <w:iCs/>
+          <w:sz w:val="26"/>
+          <w:szCs w:val="26"/>
+          <w:rtl/>
+        </w:rPr>
+        <w:t xml:space="preserve"> </w:t>
+      </w:r>
+      <w:r>
+        <w:rPr>
+          <w:rFonts w:eastAsiaTheme="minorHAnsi" w:cstheme="minorHAnsi"/>
+          <w:sz w:val="26"/>
+          <w:szCs w:val="26"/>
+          <w:rtl/>
+        </w:rPr>
+        <w:t>אשר מקבלת:</w:t>
+      </w:r>
+    </w:p>
+    <w:p>
+      <w:pPr>
+        <w:pStyle w:val="ListParagraph"/>
+        <w:numPr>
+          <w:ilvl w:val="0"/>
+          <w:numId w:val="8"/>
+        </w:numPr>
+        <w:spacing w:line="259" w:lineRule="auto"/>
+        <w:rPr>
+          <w:rFonts w:eastAsiaTheme="minorHAnsi" w:cstheme="minorHAnsi"/>
+          <w:sz w:val="26"/>
+          <w:szCs w:val="26"/>
+        </w:rPr>
+      </w:pPr>
+      <w:proofErr w:type="spellStart"/>
+      <w:r>
+        <w:rPr>
+          <w:rFonts w:eastAsiaTheme="minorHAnsi" w:cstheme="minorHAnsi"/>
+          <w:sz w:val="26"/>
+          <w:szCs w:val="26"/>
+        </w:rPr>
+        <w:t>x_train</w:t>
+      </w:r>
+      <w:proofErr w:type="spellEnd"/>
+      <w:r>
+        <w:rPr>
+          <w:rFonts w:eastAsiaTheme="minorHAnsi" w:cstheme="minorHAnsi"/>
+          <w:sz w:val="26"/>
+          <w:szCs w:val="26"/>
+        </w:rPr>
+        <w:t>: train data frame</w:t>
+      </w:r>
+    </w:p>
+    <w:p>
+      <w:pPr>
+        <w:pStyle w:val="ListParagraph"/>
+        <w:numPr>
+          <w:ilvl w:val="0"/>
+          <w:numId w:val="5"/>
+        </w:numPr>
+        <w:spacing w:line="259" w:lineRule="auto"/>
+        <w:rPr>
+          <w:rFonts w:eastAsiaTheme="minorHAnsi" w:cstheme="minorHAnsi"/>
+          <w:sz w:val="26"/>
+          <w:szCs w:val="26"/>
+        </w:rPr>
+      </w:pPr>
+      <w:proofErr w:type="spellStart"/>
+      <w:r>
+        <w:rPr>
+          <w:rFonts w:eastAsiaTheme="minorHAnsi" w:cstheme="minorHAnsi"/>
+          <w:sz w:val="26"/>
+          <w:szCs w:val="26"/>
+        </w:rPr>
+        <w:t>y_train</w:t>
+      </w:r>
+      <w:proofErr w:type="spellEnd"/>
+      <w:r>
+        <w:rPr>
+          <w:rFonts w:eastAsiaTheme="minorHAnsi" w:cstheme="minorHAnsi"/>
+          <w:sz w:val="26"/>
+          <w:szCs w:val="26"/>
+        </w:rPr>
+        <w:t>: train labels data frame</w:t>
+      </w:r>
+    </w:p>
+    <w:p>
+      <w:pPr>
+        <w:pStyle w:val="ListParagraph"/>
+        <w:numPr>
+          <w:ilvl w:val="0"/>
+          <w:numId w:val="5"/>
+        </w:numPr>
+        <w:spacing w:line="259" w:lineRule="auto"/>
+        <w:rPr>
+          <w:rFonts w:eastAsiaTheme="minorHAnsi" w:cstheme="minorHAnsi"/>
+          <w:sz w:val="26"/>
+          <w:szCs w:val="26"/>
+        </w:rPr>
+      </w:pPr>
+      <w:proofErr w:type="spellStart"/>
+      <w:r>
+        <w:rPr>
+          <w:rFonts w:eastAsiaTheme="minorHAnsi" w:cstheme="minorHAnsi"/>
+          <w:sz w:val="26"/>
+          <w:szCs w:val="26"/>
+        </w:rPr>
+        <w:t>clf</w:t>
+      </w:r>
+      <w:proofErr w:type="spellEnd"/>
+      <w:r>
+        <w:rPr>
+          <w:rFonts w:eastAsiaTheme="minorHAnsi" w:cstheme="minorHAnsi"/>
+          <w:sz w:val="26"/>
+          <w:szCs w:val="26"/>
+        </w:rPr>
+        <w:t>: classifier</w:t>
+      </w:r>
+      <w:r>
+        <w:rPr>
+          <w:rFonts w:eastAsiaTheme="minorHAnsi" w:cstheme="minorHAnsi" w:hint="cs"/>
+          <w:sz w:val="26"/>
+          <w:szCs w:val="26"/>
+          <w:rtl/>
+        </w:rPr>
+        <w:t xml:space="preserve"> </w:t>
+      </w:r>
+      <w:r>
+        <w:rPr>
+          <w:rFonts w:eastAsiaTheme="minorHAnsi" w:cstheme="minorHAnsi"/>
+          <w:sz w:val="26"/>
+          <w:szCs w:val="26"/>
+        </w:rPr>
+        <w:t xml:space="preserve"> to examine</w:t>
+      </w:r>
+    </w:p>
+    <w:p>
+      <w:pPr>
+        <w:pStyle w:val="ListParagraph"/>
+        <w:numPr>
+          <w:ilvl w:val="0"/>
+          <w:numId w:val="5"/>
+        </w:numPr>
+        <w:spacing w:line="259" w:lineRule="auto"/>
+        <w:rPr>
+          <w:rFonts w:eastAsiaTheme="minorHAnsi" w:cstheme="minorHAnsi"/>
+          <w:sz w:val="26"/>
+          <w:szCs w:val="26"/>
+        </w:rPr>
+      </w:pPr>
+      <w:proofErr w:type="spellStart"/>
+      <w:r>
+        <w:rPr>
+          <w:rFonts w:eastAsiaTheme="minorHAnsi" w:cstheme="minorHAnsi"/>
+          <w:sz w:val="26"/>
+          <w:szCs w:val="26"/>
+        </w:rPr>
+        <w:t>subset_size</w:t>
+      </w:r>
+      <w:proofErr w:type="spellEnd"/>
+      <w:r>
+        <w:rPr>
+          <w:rFonts w:eastAsiaTheme="minorHAnsi" w:cstheme="minorHAnsi"/>
+          <w:sz w:val="26"/>
+          <w:szCs w:val="26"/>
+        </w:rPr>
+        <w:t>: user required subset size</w:t>
+      </w:r>
+      <w:r>
+        <w:rPr>
+          <w:rFonts w:eastAsiaTheme="minorHAnsi" w:cstheme="minorHAnsi"/>
+          <w:sz w:val="26"/>
+          <w:szCs w:val="26"/>
+        </w:rPr>
+        <w:t xml:space="preserve"> </w:t>
+      </w:r>
+      <w:r>
+        <w:rPr>
+          <w:rFonts w:eastAsiaTheme="minorHAnsi" w:cstheme="minorHAnsi"/>
+          <w:sz w:val="26"/>
+          <w:szCs w:val="26"/>
+        </w:rPr>
+        <w:t>not mandatory</w:t>
+      </w:r>
+    </w:p>
+    <w:p>
+      <w:pPr>
+        <w:bidi/>
+        <w:spacing w:line="259" w:lineRule="auto"/>
+        <w:rPr>
+          <w:rFonts w:eastAsiaTheme="minorHAnsi" w:cstheme="minorHAnsi"/>
+          <w:sz w:val="26"/>
+          <w:szCs w:val="26"/>
+          <w:rtl/>
+        </w:rPr>
+      </w:pPr>
+      <w:r>
+        <w:rPr>
+          <w:rFonts w:eastAsiaTheme="minorHAnsi" w:cstheme="minorHAnsi"/>
+          <w:sz w:val="26"/>
+          <w:szCs w:val="26"/>
+          <w:rtl/>
+        </w:rPr>
+        <w:t>מממשת את האלגוריתם</w:t>
+      </w:r>
+      <w:r>
+        <w:rPr>
+          <w:rFonts w:eastAsiaTheme="minorHAnsi" w:cstheme="minorHAnsi" w:hint="cs"/>
+          <w:sz w:val="26"/>
+          <w:szCs w:val="26"/>
+          <w:rtl/>
+        </w:rPr>
+        <w:t xml:space="preserve"> על ידי ניקוד של </w:t>
+      </w:r>
+      <w:r>
+        <w:rPr>
+          <w:rFonts w:eastAsiaTheme="minorHAnsi" w:cstheme="minorHAnsi"/>
+          <w:sz w:val="26"/>
+          <w:szCs w:val="26"/>
+        </w:rPr>
+        <w:t>k-cross fold validation</w:t>
+      </w:r>
+      <w:r>
+        <w:rPr>
+          <w:rFonts w:eastAsiaTheme="minorHAnsi" w:cstheme="minorHAnsi" w:hint="cs"/>
+          <w:sz w:val="26"/>
+          <w:szCs w:val="26"/>
+          <w:rtl/>
+        </w:rPr>
+        <w:t xml:space="preserve"> (</w:t>
+      </w:r>
+      <w:r>
+        <w:rPr>
+          <w:rFonts w:eastAsiaTheme="minorHAnsi" w:cstheme="minorHAnsi"/>
+          <w:sz w:val="26"/>
+          <w:szCs w:val="26"/>
+        </w:rPr>
+        <w:t>k=3</w:t>
+      </w:r>
+      <w:r>
+        <w:rPr>
+          <w:rFonts w:eastAsiaTheme="minorHAnsi" w:cstheme="minorHAnsi" w:hint="cs"/>
+          <w:sz w:val="26"/>
+          <w:szCs w:val="26"/>
+          <w:rtl/>
+        </w:rPr>
+        <w:t xml:space="preserve">) </w:t>
+      </w:r>
+      <w:r>
+        <w:rPr>
+          <w:rFonts w:eastAsiaTheme="minorHAnsi" w:cstheme="minorHAnsi"/>
+          <w:sz w:val="26"/>
+          <w:szCs w:val="26"/>
+          <w:rtl/>
+        </w:rPr>
+        <w:t>ולבסוף מחזירה</w:t>
+      </w:r>
+      <w:r>
+        <w:rPr>
+          <w:rFonts w:eastAsiaTheme="minorHAnsi" w:cstheme="minorHAnsi"/>
+          <w:sz w:val="26"/>
+          <w:szCs w:val="26"/>
+        </w:rPr>
+        <w:t xml:space="preserve"> </w:t>
+      </w:r>
+      <w:r>
+        <w:rPr>
+          <w:rFonts w:eastAsiaTheme="minorHAnsi" w:cstheme="minorHAnsi" w:hint="cs"/>
+          <w:sz w:val="26"/>
+          <w:szCs w:val="26"/>
+          <w:rtl/>
+        </w:rPr>
+        <w:t>את</w:t>
+      </w:r>
+      <w:r>
+        <w:rPr>
+          <w:rFonts w:eastAsiaTheme="minorHAnsi" w:cstheme="minorHAnsi" w:hint="cs"/>
+          <w:sz w:val="26"/>
+          <w:szCs w:val="26"/>
+          <w:rtl/>
+        </w:rPr>
+        <w:t xml:space="preserve"> קבוצת</w:t>
+      </w:r>
+      <w:r>
+        <w:rPr>
+          <w:rFonts w:eastAsiaTheme="minorHAnsi" w:cstheme="minorHAnsi" w:hint="cs"/>
+          <w:sz w:val="26"/>
+          <w:szCs w:val="26"/>
+          <w:rtl/>
+        </w:rPr>
+        <w:t xml:space="preserve"> התכונות הנבחרות</w:t>
+      </w:r>
+      <w:r>
+        <w:rPr>
+          <w:rFonts w:eastAsiaTheme="minorHAnsi" w:cstheme="minorHAnsi" w:hint="cs"/>
+          <w:sz w:val="26"/>
+          <w:szCs w:val="26"/>
+          <w:rtl/>
+        </w:rPr>
+        <w:t xml:space="preserve">, גודל הקבוצה נקבע על ידי פרמטר של </w:t>
+      </w:r>
+      <w:r>
+        <w:rPr>
+          <w:rFonts w:eastAsiaTheme="minorHAnsi" w:cstheme="minorHAnsi" w:hint="cs"/>
+          <w:sz w:val="26"/>
+          <w:szCs w:val="26"/>
+          <w:rtl/>
+        </w:rPr>
+        <w:t>המשתמש</w:t>
+      </w:r>
+      <w:r>
+        <w:rPr>
+          <w:rFonts w:eastAsiaTheme="minorHAnsi" w:cstheme="minorHAnsi" w:hint="cs"/>
+          <w:sz w:val="26"/>
+          <w:szCs w:val="26"/>
+          <w:rtl/>
+        </w:rPr>
+        <w:t xml:space="preserve"> או</w:t>
+      </w:r>
+      <w:r>
+        <w:rPr>
+          <w:rFonts w:eastAsiaTheme="minorHAnsi" w:cstheme="minorHAnsi" w:hint="cs"/>
+          <w:sz w:val="26"/>
+          <w:szCs w:val="26"/>
+          <w:rtl/>
+        </w:rPr>
+        <w:t xml:space="preserve"> אם לא ניתן אז</w:t>
+      </w:r>
+      <w:r>
+        <w:rPr>
+          <w:rFonts w:eastAsiaTheme="minorHAnsi" w:cstheme="minorHAnsi" w:hint="cs"/>
+          <w:sz w:val="26"/>
+          <w:szCs w:val="26"/>
+          <w:rtl/>
+        </w:rPr>
+        <w:t xml:space="preserve"> כאשר אף תכונה לא משפרת את הסיווג</w:t>
+      </w:r>
+      <w:r>
+        <w:rPr>
+          <w:rFonts w:eastAsiaTheme="minorHAnsi" w:cstheme="minorHAnsi" w:hint="cs"/>
+          <w:sz w:val="26"/>
+          <w:szCs w:val="26"/>
+          <w:rtl/>
+        </w:rPr>
+        <w:t>.</w:t>
+      </w:r>
+      <w:r>
+        <w:rPr>
+          <w:rFonts w:eastAsiaTheme="minorHAnsi" w:cstheme="minorHAnsi"/>
+          <w:sz w:val="26"/>
+          <w:szCs w:val="26"/>
+          <w:rtl/>
+        </w:rPr>
+        <w:br/>
+      </w:r>
+      <w:r>
+        <w:rPr>
+          <w:rFonts w:eastAsiaTheme="minorHAnsi" w:cstheme="minorHAnsi"/>
+          <w:sz w:val="26"/>
+          <w:szCs w:val="26"/>
+          <w:rtl/>
+        </w:rPr>
+        <w:br/>
+      </w:r>
+      <w:r>
+        <w:rPr>
+          <w:rFonts w:eastAsiaTheme="minorHAnsi" w:cstheme="minorHAnsi" w:hint="cs"/>
+          <w:sz w:val="26"/>
+          <w:szCs w:val="26"/>
+          <w:rtl/>
+        </w:rPr>
+        <w:t>בחנו את האלגוריתם על ידי שני מסווגים שונים:</w:t>
+      </w:r>
+    </w:p>
+    <w:p>
+      <w:pPr>
+        <w:pStyle w:val="ListParagraph"/>
+        <w:numPr>
+          <w:ilvl w:val="0"/>
+          <w:numId w:val="11"/>
+        </w:numPr>
+        <w:bidi/>
+        <w:spacing w:line="259" w:lineRule="auto"/>
+        <w:rPr>
+          <w:rFonts w:eastAsiaTheme="minorHAnsi" w:cstheme="minorHAnsi"/>
+          <w:sz w:val="26"/>
+          <w:szCs w:val="26"/>
+        </w:rPr>
+      </w:pPr>
+      <w:proofErr w:type="spellStart"/>
+      <w:r>
+        <w:rPr>
+          <w:rFonts w:eastAsiaTheme="minorHAnsi" w:cstheme="minorHAnsi"/>
+          <w:sz w:val="26"/>
+          <w:szCs w:val="26"/>
+        </w:rPr>
+        <w:t>SGDClassifier</w:t>
+      </w:r>
+      <w:proofErr w:type="spellEnd"/>
+      <w:r>
+        <w:rPr>
+          <w:rFonts w:eastAsiaTheme="minorHAnsi" w:cstheme="minorHAnsi" w:hint="cs"/>
+          <w:sz w:val="26"/>
+          <w:szCs w:val="26"/>
+          <w:rtl/>
+        </w:rPr>
+        <w:t xml:space="preserve"> תוצאות:</w:t>
+      </w:r>
+    </w:p>
+    <w:p>
+      <w:pPr>
+        <w:autoSpaceDE w:val="0"/>
+        <w:autoSpaceDN w:val="0"/>
+        <w:adjustRightInd w:val="0"/>
+        <w:spacing w:after="0" w:line="240" w:lineRule="auto"/>
+        <w:rPr>
+          <w:rFonts w:eastAsiaTheme="minorHAnsi" w:cstheme="minorHAnsi"/>
+          <w:sz w:val="26"/>
+          <w:szCs w:val="26"/>
+        </w:rPr>
+      </w:pPr>
+      <w:r>
+        <w:rPr>
+          <w:rFonts w:eastAsiaTheme="minorHAnsi" w:cstheme="minorHAnsi"/>
+          <w:sz w:val="26"/>
+          <w:szCs w:val="26"/>
+        </w:rPr>
+        <w:t>SVM Classifier</w:t>
+      </w:r>
+      <w:r>
+        <w:rPr>
+          <w:rFonts w:eastAsiaTheme="minorHAnsi" w:cstheme="minorHAnsi" w:hint="cs"/>
+          <w:sz w:val="26"/>
+          <w:szCs w:val="26"/>
+          <w:rtl/>
+        </w:rPr>
+        <w:t xml:space="preserve"> </w:t>
+      </w:r>
+      <w:r>
+        <w:rPr>
+          <w:rFonts w:eastAsiaTheme="minorHAnsi" w:cstheme="minorHAnsi"/>
+          <w:sz w:val="26"/>
+          <w:szCs w:val="26"/>
+        </w:rPr>
+        <w:t>accuracy</w:t>
+      </w:r>
+      <w:r>
+        <w:rPr>
+          <w:rFonts w:eastAsiaTheme="minorHAnsi" w:cstheme="minorHAnsi"/>
+          <w:sz w:val="26"/>
+          <w:szCs w:val="26"/>
+        </w:rPr>
+        <w:t xml:space="preserve"> score before SFS is: 0.7723601652376123</w:t>
+      </w:r>
+    </w:p>
+    <w:p>
+      <w:pPr>
+        <w:autoSpaceDE w:val="0"/>
+        <w:autoSpaceDN w:val="0"/>
+        <w:adjustRightInd w:val="0"/>
+        <w:spacing w:after="0" w:line="240" w:lineRule="auto"/>
+        <w:rPr>
+          <w:rFonts w:eastAsiaTheme="minorHAnsi" w:cstheme="minorHAnsi"/>
+          <w:sz w:val="26"/>
+          <w:szCs w:val="26"/>
+        </w:rPr>
+      </w:pPr>
+      <w:r>
+        <w:rPr>
+          <w:rFonts w:eastAsiaTheme="minorHAnsi" w:cstheme="minorHAnsi"/>
+          <w:sz w:val="26"/>
+          <w:szCs w:val="26"/>
+        </w:rPr>
+        <w:t>SVM Classifier selected features are: [</w:t>
+      </w:r>
+    </w:p>
+    <w:p>
+      <w:pPr>
+        <w:autoSpaceDE w:val="0"/>
+        <w:autoSpaceDN w:val="0"/>
+        <w:adjustRightInd w:val="0"/>
+        <w:spacing w:after="0" w:line="240" w:lineRule="auto"/>
+        <w:rPr>
+          <w:rFonts w:eastAsiaTheme="minorHAnsi" w:cstheme="minorHAnsi"/>
+          <w:sz w:val="26"/>
+          <w:szCs w:val="26"/>
+        </w:rPr>
+      </w:pPr>
+      <w:r>
+        <w:rPr>
+          <w:rFonts w:eastAsiaTheme="minorHAnsi" w:cstheme="minorHAnsi"/>
+          <w:sz w:val="26"/>
+          <w:szCs w:val="26"/>
+        </w:rPr>
+        <w:t>'</w:t>
+      </w:r>
+      <w:proofErr w:type="spellStart"/>
+      <w:r>
+        <w:rPr>
+          <w:rFonts w:eastAsiaTheme="minorHAnsi" w:cstheme="minorHAnsi"/>
+          <w:sz w:val="26"/>
+          <w:szCs w:val="26"/>
+        </w:rPr>
+        <w:t>Weighted_education_rank</w:t>
+      </w:r>
+      <w:proofErr w:type="spellEnd"/>
+      <w:r>
+        <w:rPr>
+          <w:rFonts w:eastAsiaTheme="minorHAnsi" w:cstheme="minorHAnsi"/>
+          <w:sz w:val="26"/>
+          <w:szCs w:val="26"/>
+        </w:rPr>
+        <w:t>', '</w:t>
+      </w:r>
+      <w:proofErr w:type="spellStart"/>
+      <w:r>
+        <w:rPr>
+          <w:rFonts w:eastAsiaTheme="minorHAnsi" w:cstheme="minorHAnsi"/>
+          <w:sz w:val="26"/>
+          <w:szCs w:val="26"/>
+        </w:rPr>
+        <w:t>Avg_monthly_income_all_years</w:t>
+      </w:r>
+      <w:proofErr w:type="spellEnd"/>
+      <w:r>
+        <w:rPr>
+          <w:rFonts w:eastAsiaTheme="minorHAnsi" w:cstheme="minorHAnsi"/>
+          <w:sz w:val="26"/>
+          <w:szCs w:val="26"/>
+        </w:rPr>
+        <w:t>', '</w:t>
+      </w:r>
+      <w:proofErr w:type="spellStart"/>
+      <w:r>
+        <w:rPr>
+          <w:rFonts w:eastAsiaTheme="minorHAnsi" w:cstheme="minorHAnsi"/>
+          <w:sz w:val="26"/>
+          <w:szCs w:val="26"/>
+        </w:rPr>
+        <w:t>Last_school_grades</w:t>
+      </w:r>
+      <w:proofErr w:type="spellEnd"/>
+      <w:r>
+        <w:rPr>
+          <w:rFonts w:eastAsiaTheme="minorHAnsi" w:cstheme="minorHAnsi"/>
+          <w:sz w:val="26"/>
+          <w:szCs w:val="26"/>
+        </w:rPr>
+        <w:t>', '</w:t>
+      </w:r>
+      <w:proofErr w:type="spellStart"/>
+      <w:r>
+        <w:rPr>
+          <w:rFonts w:eastAsiaTheme="minorHAnsi" w:cstheme="minorHAnsi"/>
+          <w:sz w:val="26"/>
+          <w:szCs w:val="26"/>
+        </w:rPr>
+        <w:t>Number_of_valued_Kneset_members</w:t>
+      </w:r>
+      <w:proofErr w:type="spellEnd"/>
+      <w:r>
+        <w:rPr>
+          <w:rFonts w:eastAsiaTheme="minorHAnsi" w:cstheme="minorHAnsi"/>
+          <w:sz w:val="26"/>
+          <w:szCs w:val="26"/>
+        </w:rPr>
+        <w:t>', 'Phone_minutes_10_years', '</w:t>
+      </w:r>
+      <w:proofErr w:type="spellStart"/>
+      <w:r>
+        <w:rPr>
+          <w:rFonts w:eastAsiaTheme="minorHAnsi" w:cstheme="minorHAnsi"/>
+          <w:sz w:val="26"/>
+          <w:szCs w:val="26"/>
+        </w:rPr>
+        <w:t>Avg_education_importance</w:t>
+      </w:r>
+      <w:proofErr w:type="spellEnd"/>
+      <w:r>
+        <w:rPr>
+          <w:rFonts w:eastAsiaTheme="minorHAnsi" w:cstheme="minorHAnsi"/>
+          <w:sz w:val="26"/>
+          <w:szCs w:val="26"/>
+        </w:rPr>
+        <w:t>', '</w:t>
+      </w:r>
+      <w:proofErr w:type="spellStart"/>
+      <w:r>
+        <w:rPr>
+          <w:rFonts w:eastAsiaTheme="minorHAnsi" w:cstheme="minorHAnsi"/>
+          <w:sz w:val="26"/>
+          <w:szCs w:val="26"/>
+        </w:rPr>
+        <w:t>Avg_government_satisfaction</w:t>
+      </w:r>
+      <w:proofErr w:type="spellEnd"/>
+      <w:r>
+        <w:rPr>
+          <w:rFonts w:eastAsiaTheme="minorHAnsi" w:cstheme="minorHAnsi"/>
+          <w:sz w:val="26"/>
+          <w:szCs w:val="26"/>
+        </w:rPr>
+        <w:t>', 'Married', '</w:t>
+      </w:r>
+      <w:proofErr w:type="spellStart"/>
+      <w:r>
+        <w:rPr>
+          <w:rFonts w:eastAsiaTheme="minorHAnsi" w:cstheme="minorHAnsi"/>
+          <w:sz w:val="26"/>
+          <w:szCs w:val="26"/>
+        </w:rPr>
+        <w:t>AVG_lottary_expanses</w:t>
+      </w:r>
+      <w:proofErr w:type="spellEnd"/>
+      <w:r>
+        <w:rPr>
+          <w:rFonts w:eastAsiaTheme="minorHAnsi" w:cstheme="minorHAnsi"/>
+          <w:sz w:val="26"/>
+          <w:szCs w:val="26"/>
+        </w:rPr>
+        <w:t>', '</w:t>
+      </w:r>
+      <w:proofErr w:type="spellStart"/>
+      <w:r>
+        <w:rPr>
+          <w:rFonts w:eastAsiaTheme="minorHAnsi" w:cstheme="minorHAnsi"/>
+          <w:sz w:val="26"/>
+          <w:szCs w:val="26"/>
+        </w:rPr>
+        <w:t>Avg_Residancy_Altitude</w:t>
+      </w:r>
+      <w:proofErr w:type="spellEnd"/>
+      <w:r>
+        <w:rPr>
+          <w:rFonts w:eastAsiaTheme="minorHAnsi" w:cstheme="minorHAnsi"/>
+          <w:sz w:val="26"/>
+          <w:szCs w:val="26"/>
+        </w:rPr>
+        <w:t>', '</w:t>
+      </w:r>
+      <w:proofErr w:type="spellStart"/>
+      <w:r>
+        <w:rPr>
+          <w:rFonts w:eastAsiaTheme="minorHAnsi" w:cstheme="minorHAnsi"/>
+          <w:sz w:val="26"/>
+          <w:szCs w:val="26"/>
+        </w:rPr>
+        <w:t>Yearly_ExpensesK</w:t>
+      </w:r>
+      <w:proofErr w:type="spellEnd"/>
+      <w:r>
+        <w:rPr>
+          <w:rFonts w:eastAsiaTheme="minorHAnsi" w:cstheme="minorHAnsi"/>
+          <w:sz w:val="26"/>
+          <w:szCs w:val="26"/>
+        </w:rPr>
+        <w:t>', '</w:t>
+      </w:r>
+      <w:proofErr w:type="spellStart"/>
+      <w:r>
+        <w:rPr>
+          <w:rFonts w:eastAsiaTheme="minorHAnsi" w:cstheme="minorHAnsi"/>
+          <w:sz w:val="26"/>
+          <w:szCs w:val="26"/>
+        </w:rPr>
+        <w:t>Avg_size_per_room</w:t>
+      </w:r>
+      <w:proofErr w:type="spellEnd"/>
+      <w:r>
+        <w:rPr>
+          <w:rFonts w:eastAsiaTheme="minorHAnsi" w:cstheme="minorHAnsi"/>
+          <w:sz w:val="26"/>
+          <w:szCs w:val="26"/>
+        </w:rPr>
+        <w:t>']</w:t>
+      </w:r>
+    </w:p>
+    <w:p>
+      <w:pPr>
+        <w:autoSpaceDE w:val="0"/>
+        <w:autoSpaceDN w:val="0"/>
+        <w:adjustRightInd w:val="0"/>
+        <w:spacing w:after="0" w:line="240" w:lineRule="auto"/>
+        <w:rPr>
+          <w:rFonts w:eastAsiaTheme="minorHAnsi" w:cstheme="minorHAnsi"/>
+          <w:sz w:val="26"/>
+          <w:szCs w:val="26"/>
+        </w:rPr>
+      </w:pPr>
+      <w:r>
+        <w:rPr>
+          <w:rFonts w:eastAsiaTheme="minorHAnsi" w:cstheme="minorHAnsi"/>
+          <w:sz w:val="26"/>
+          <w:szCs w:val="26"/>
+        </w:rPr>
+        <w:t>SVM Classifier</w:t>
+      </w:r>
+      <w:r>
+        <w:rPr>
+          <w:rFonts w:eastAsiaTheme="minorHAnsi" w:cstheme="minorHAnsi"/>
+          <w:sz w:val="26"/>
+          <w:szCs w:val="26"/>
+        </w:rPr>
+        <w:t xml:space="preserve"> </w:t>
+      </w:r>
+      <w:r>
+        <w:rPr>
+          <w:rFonts w:eastAsiaTheme="minorHAnsi" w:cstheme="minorHAnsi"/>
+          <w:sz w:val="26"/>
+          <w:szCs w:val="26"/>
+        </w:rPr>
+        <w:t>accuracy</w:t>
+      </w:r>
+      <w:r>
+        <w:rPr>
+          <w:rFonts w:eastAsiaTheme="minorHAnsi" w:cstheme="minorHAnsi"/>
+          <w:sz w:val="26"/>
+          <w:szCs w:val="26"/>
+        </w:rPr>
+        <w:t xml:space="preserve"> score after SFS is: 0.8070339800786065</w:t>
+      </w:r>
+    </w:p>
+    <w:p>
+      <w:pPr>
+        <w:autoSpaceDE w:val="0"/>
+        <w:autoSpaceDN w:val="0"/>
+        <w:adjustRightInd w:val="0"/>
+        <w:spacing w:after="0" w:line="240" w:lineRule="auto"/>
+        <w:rPr>
+          <w:rFonts w:eastAsiaTheme="minorHAnsi" w:cstheme="minorHAnsi"/>
+          <w:sz w:val="26"/>
+          <w:szCs w:val="26"/>
+        </w:rPr>
+      </w:pPr>
+    </w:p>
+    <w:p>
+      <w:pPr>
+        <w:autoSpaceDE w:val="0"/>
+        <w:autoSpaceDN w:val="0"/>
+        <w:adjustRightInd w:val="0"/>
+        <w:spacing w:after="0" w:line="240" w:lineRule="auto"/>
+        <w:rPr>
+          <w:rFonts w:eastAsiaTheme="minorHAnsi" w:cstheme="minorHAnsi"/>
+          <w:sz w:val="26"/>
+          <w:szCs w:val="26"/>
+          <w:rtl/>
+        </w:rPr>
+      </w:pPr>
+    </w:p>
+    <w:p>
+      <w:pPr>
+        <w:pStyle w:val="ListParagraph"/>
+        <w:numPr>
+          <w:ilvl w:val="0"/>
+          <w:numId w:val="11"/>
+        </w:numPr>
+        <w:bidi/>
+        <w:spacing w:line="259" w:lineRule="auto"/>
+        <w:rPr>
+          <w:rFonts w:eastAsiaTheme="minorHAnsi" w:cstheme="minorHAnsi"/>
+          <w:sz w:val="26"/>
+          <w:szCs w:val="26"/>
+        </w:rPr>
+      </w:pPr>
+      <w:r>
+        <w:rPr>
+          <w:rFonts w:eastAsiaTheme="minorHAnsi" w:cstheme="minorHAnsi"/>
+          <w:sz w:val="26"/>
+          <w:szCs w:val="26"/>
+        </w:rPr>
+        <w:t>KNN</w:t>
+      </w:r>
+      <w:r>
+        <w:rPr>
+          <w:rFonts w:eastAsiaTheme="minorHAnsi" w:cstheme="minorHAnsi" w:hint="cs"/>
+          <w:sz w:val="26"/>
+          <w:szCs w:val="26"/>
+          <w:rtl/>
+        </w:rPr>
+        <w:t xml:space="preserve"> תוצאות:</w:t>
+      </w:r>
+    </w:p>
+    <w:p>
+      <w:pPr>
+        <w:autoSpaceDE w:val="0"/>
+        <w:autoSpaceDN w:val="0"/>
+        <w:adjustRightInd w:val="0"/>
+        <w:spacing w:after="0" w:line="240" w:lineRule="auto"/>
+        <w:rPr>
+          <w:rFonts w:eastAsiaTheme="minorHAnsi" w:cstheme="minorHAnsi"/>
+          <w:sz w:val="26"/>
+          <w:szCs w:val="26"/>
+        </w:rPr>
+      </w:pPr>
+      <w:r>
+        <w:rPr>
+          <w:rFonts w:eastAsiaTheme="minorHAnsi" w:cstheme="minorHAnsi"/>
+          <w:sz w:val="26"/>
+          <w:szCs w:val="26"/>
+        </w:rPr>
+        <w:t>K Neighbors Classifier</w:t>
+      </w:r>
+      <w:r>
+        <w:rPr>
+          <w:rFonts w:eastAsiaTheme="minorHAnsi" w:cstheme="minorHAnsi"/>
+          <w:sz w:val="26"/>
+          <w:szCs w:val="26"/>
+        </w:rPr>
+        <w:t xml:space="preserve"> </w:t>
+      </w:r>
+      <w:r>
+        <w:rPr>
+          <w:rFonts w:eastAsiaTheme="minorHAnsi" w:cstheme="minorHAnsi"/>
+          <w:sz w:val="26"/>
+          <w:szCs w:val="26"/>
+        </w:rPr>
+        <w:t>accuracy</w:t>
+      </w:r>
+      <w:r>
+        <w:rPr>
+          <w:rFonts w:eastAsiaTheme="minorHAnsi" w:cstheme="minorHAnsi"/>
+          <w:sz w:val="26"/>
+          <w:szCs w:val="26"/>
+        </w:rPr>
+        <w:t xml:space="preserve"> score before SFS is: 0.5826105372698062</w:t>
+      </w:r>
+    </w:p>
+    <w:p>
+      <w:pPr>
+        <w:autoSpaceDE w:val="0"/>
+        <w:autoSpaceDN w:val="0"/>
+        <w:adjustRightInd w:val="0"/>
+        <w:spacing w:after="0" w:line="240" w:lineRule="auto"/>
+        <w:rPr>
+          <w:rFonts w:eastAsiaTheme="minorHAnsi" w:cstheme="minorHAnsi"/>
+          <w:sz w:val="26"/>
+          <w:szCs w:val="26"/>
+        </w:rPr>
+      </w:pPr>
+      <w:r>
+        <w:rPr>
+          <w:rFonts w:eastAsiaTheme="minorHAnsi" w:cstheme="minorHAnsi"/>
+          <w:sz w:val="26"/>
+          <w:szCs w:val="26"/>
+        </w:rPr>
+        <w:t>K Neighbors Classifier selected features are: [</w:t>
+      </w:r>
+    </w:p>
+    <w:p>
+      <w:pPr>
+        <w:autoSpaceDE w:val="0"/>
+        <w:autoSpaceDN w:val="0"/>
+        <w:adjustRightInd w:val="0"/>
+        <w:spacing w:after="0" w:line="240" w:lineRule="auto"/>
+        <w:rPr>
+          <w:rFonts w:eastAsiaTheme="minorHAnsi" w:cstheme="minorHAnsi"/>
+          <w:sz w:val="26"/>
+          <w:szCs w:val="26"/>
+        </w:rPr>
+      </w:pPr>
+      <w:r>
+        <w:rPr>
+          <w:rFonts w:eastAsiaTheme="minorHAnsi" w:cstheme="minorHAnsi"/>
+          <w:sz w:val="26"/>
+          <w:szCs w:val="26"/>
+        </w:rPr>
+        <w:t>'</w:t>
+      </w:r>
+      <w:proofErr w:type="spellStart"/>
+      <w:r>
+        <w:rPr>
+          <w:rFonts w:eastAsiaTheme="minorHAnsi" w:cstheme="minorHAnsi"/>
+          <w:sz w:val="26"/>
+          <w:szCs w:val="26"/>
+        </w:rPr>
+        <w:t>Avg_environmental_importance</w:t>
+      </w:r>
+      <w:proofErr w:type="spellEnd"/>
+      <w:r>
+        <w:rPr>
+          <w:rFonts w:eastAsiaTheme="minorHAnsi" w:cstheme="minorHAnsi"/>
+          <w:sz w:val="26"/>
+          <w:szCs w:val="26"/>
+        </w:rPr>
+        <w:t>', '</w:t>
+      </w:r>
+      <w:proofErr w:type="spellStart"/>
+      <w:r>
+        <w:rPr>
+          <w:rFonts w:eastAsiaTheme="minorHAnsi" w:cstheme="minorHAnsi"/>
+          <w:sz w:val="26"/>
+          <w:szCs w:val="26"/>
+        </w:rPr>
+        <w:t>Avg_government_satisfaction</w:t>
+      </w:r>
+      <w:proofErr w:type="spellEnd"/>
+      <w:r>
+        <w:rPr>
+          <w:rFonts w:eastAsiaTheme="minorHAnsi" w:cstheme="minorHAnsi"/>
+          <w:sz w:val="26"/>
+          <w:szCs w:val="26"/>
+        </w:rPr>
+        <w:t>', '</w:t>
+      </w:r>
+      <w:proofErr w:type="spellStart"/>
+      <w:r>
+        <w:rPr>
+          <w:rFonts w:eastAsiaTheme="minorHAnsi" w:cstheme="minorHAnsi"/>
+          <w:sz w:val="26"/>
+          <w:szCs w:val="26"/>
+        </w:rPr>
+        <w:t>Avg_education_importance</w:t>
+      </w:r>
+      <w:proofErr w:type="spellEnd"/>
+      <w:r>
+        <w:rPr>
+          <w:rFonts w:eastAsiaTheme="minorHAnsi" w:cstheme="minorHAnsi"/>
+          <w:sz w:val="26"/>
+          <w:szCs w:val="26"/>
+        </w:rPr>
+        <w:t>', '</w:t>
+      </w:r>
+      <w:proofErr w:type="spellStart"/>
+      <w:r>
+        <w:rPr>
+          <w:rFonts w:eastAsiaTheme="minorHAnsi" w:cstheme="minorHAnsi"/>
+          <w:sz w:val="26"/>
+          <w:szCs w:val="26"/>
+        </w:rPr>
+        <w:t>Avg_Satisfaction_with_previous_vote</w:t>
+      </w:r>
+      <w:proofErr w:type="spellEnd"/>
+      <w:r>
+        <w:rPr>
+          <w:rFonts w:eastAsiaTheme="minorHAnsi" w:cstheme="minorHAnsi"/>
+          <w:sz w:val="26"/>
+          <w:szCs w:val="26"/>
+        </w:rPr>
+        <w:t>', '</w:t>
+      </w:r>
+      <w:proofErr w:type="spellStart"/>
+      <w:r>
+        <w:rPr>
+          <w:rFonts w:eastAsiaTheme="minorHAnsi" w:cstheme="minorHAnsi"/>
+          <w:sz w:val="26"/>
+          <w:szCs w:val="26"/>
+        </w:rPr>
+        <w:t>Last_school_grades</w:t>
+      </w:r>
+      <w:proofErr w:type="spellEnd"/>
+      <w:r>
+        <w:rPr>
+          <w:rFonts w:eastAsiaTheme="minorHAnsi" w:cstheme="minorHAnsi"/>
+          <w:sz w:val="26"/>
+          <w:szCs w:val="26"/>
+        </w:rPr>
+        <w:t>']</w:t>
+      </w:r>
+    </w:p>
+    <w:p>
+      <w:pPr>
+        <w:autoSpaceDE w:val="0"/>
+        <w:autoSpaceDN w:val="0"/>
+        <w:adjustRightInd w:val="0"/>
+        <w:spacing w:after="0" w:line="240" w:lineRule="auto"/>
+        <w:rPr>
+          <w:rFonts w:ascii="Courier New" w:eastAsiaTheme="minorHAnsi" w:hAnsi="Courier New" w:cs="Courier New"/>
+          <w:color w:val="808080"/>
+          <w:sz w:val="20"/>
+          <w:szCs w:val="20"/>
+          <w:rtl/>
+        </w:rPr>
+      </w:pPr>
+      <w:r>
+        <w:rPr>
+          <w:rFonts w:eastAsiaTheme="minorHAnsi" w:cstheme="minorHAnsi"/>
+          <w:sz w:val="26"/>
+          <w:szCs w:val="26"/>
+        </w:rPr>
+        <w:t xml:space="preserve">K Neighbors Classifier </w:t>
+      </w:r>
+      <w:r>
+        <w:rPr>
+          <w:rFonts w:eastAsiaTheme="minorHAnsi" w:cstheme="minorHAnsi"/>
+          <w:sz w:val="26"/>
+          <w:szCs w:val="26"/>
+        </w:rPr>
+        <w:t>accuracy</w:t>
+      </w:r>
+      <w:r>
+        <w:rPr>
+          <w:rFonts w:eastAsiaTheme="minorHAnsi" w:cstheme="minorHAnsi"/>
+          <w:sz w:val="26"/>
+          <w:szCs w:val="26"/>
+        </w:rPr>
+        <w:t xml:space="preserve"> score after SFS is: 0.8313137509347758</w:t>
+      </w:r>
+      <w:r>
+        <w:rPr>
+          <w:rFonts w:eastAsiaTheme="minorHAnsi" w:cstheme="minorHAnsi"/>
+          <w:sz w:val="26"/>
+          <w:szCs w:val="26"/>
+        </w:rPr>
+        <w:br/>
+      </w:r>
+    </w:p>
+    <w:p>
+      <w:pPr>
+        <w:spacing w:line="259" w:lineRule="auto"/>
+        <w:rPr>
+          <w:rFonts w:eastAsiaTheme="minorHAnsi" w:cstheme="minorHAnsi"/>
+          <w:sz w:val="26"/>
+          <w:szCs w:val="26"/>
+          <w:rtl/>
+        </w:rPr>
+      </w:pPr>
+      <w:r>
+        <w:rPr>
+          <w:rFonts w:eastAsiaTheme="minorHAnsi" w:cstheme="minorHAnsi"/>
+          <w:sz w:val="26"/>
+          <w:szCs w:val="26"/>
+          <w:rtl/>
+        </w:rPr>
+        <w:br w:type="page"/>
+      </w:r>
+    </w:p>
+    <w:p>
+      <w:pPr>
+        <w:autoSpaceDE w:val="0"/>
+        <w:autoSpaceDN w:val="0"/>
+        <w:bidi/>
+        <w:adjustRightInd w:val="0"/>
+        <w:spacing w:after="0" w:line="240" w:lineRule="auto"/>
+        <w:rPr>
+          <w:rFonts w:eastAsiaTheme="minorHAnsi" w:cstheme="minorHAnsi"/>
+          <w:sz w:val="26"/>
+          <w:szCs w:val="26"/>
+        </w:rPr>
+      </w:pPr>
+      <w:r>
+        <w:rPr>
+          <w:rFonts w:eastAsiaTheme="minorHAnsi" w:cstheme="minorHAnsi" w:hint="cs"/>
+          <w:sz w:val="26"/>
+          <w:szCs w:val="26"/>
+          <w:rtl/>
+        </w:rPr>
+        <w:lastRenderedPageBreak/>
+        <w:t>יתרונות:</w:t>
+      </w:r>
+    </w:p>
+    <w:p>
+      <w:pPr>
+        <w:pStyle w:val="ListParagraph"/>
+        <w:numPr>
+          <w:ilvl w:val="0"/>
+          <w:numId w:val="9"/>
+        </w:numPr>
+        <w:autoSpaceDE w:val="0"/>
+        <w:autoSpaceDN w:val="0"/>
+        <w:bidi/>
+        <w:adjustRightInd w:val="0"/>
+        <w:spacing w:after="0" w:line="240" w:lineRule="auto"/>
+        <w:rPr>
+          <w:rFonts w:eastAsiaTheme="minorHAnsi" w:cstheme="minorHAnsi"/>
+          <w:sz w:val="26"/>
+          <w:szCs w:val="26"/>
+        </w:rPr>
+      </w:pPr>
+      <w:r>
+        <w:rPr>
+          <w:rFonts w:eastAsiaTheme="minorHAnsi" w:cstheme="minorHAnsi" w:hint="cs"/>
+          <w:sz w:val="26"/>
+          <w:szCs w:val="26"/>
+          <w:rtl/>
+        </w:rPr>
+        <w:t>קל למימוש.</w:t>
+      </w:r>
+    </w:p>
+    <w:p>
+      <w:pPr>
+        <w:pStyle w:val="ListParagraph"/>
+        <w:numPr>
+          <w:ilvl w:val="0"/>
+          <w:numId w:val="9"/>
+        </w:numPr>
+        <w:autoSpaceDE w:val="0"/>
+        <w:autoSpaceDN w:val="0"/>
+        <w:bidi/>
+        <w:adjustRightInd w:val="0"/>
+        <w:spacing w:after="0" w:line="240" w:lineRule="auto"/>
+        <w:rPr>
+          <w:rFonts w:eastAsiaTheme="minorHAnsi" w:cstheme="minorHAnsi"/>
+          <w:sz w:val="26"/>
+          <w:szCs w:val="26"/>
+        </w:rPr>
+      </w:pPr>
+      <w:r>
+        <w:rPr>
+          <w:rFonts w:eastAsiaTheme="minorHAnsi" w:cstheme="minorHAnsi" w:hint="cs"/>
+          <w:sz w:val="26"/>
+          <w:szCs w:val="26"/>
+          <w:rtl/>
+        </w:rPr>
+        <w:t>מתמודד עם מספר גדול של דוגמאות.</w:t>
+      </w:r>
+    </w:p>
+    <w:p>
+      <w:pPr>
+        <w:pStyle w:val="ListParagraph"/>
+        <w:numPr>
+          <w:ilvl w:val="0"/>
+          <w:numId w:val="9"/>
+        </w:numPr>
+        <w:autoSpaceDE w:val="0"/>
+        <w:autoSpaceDN w:val="0"/>
+        <w:bidi/>
+        <w:adjustRightInd w:val="0"/>
+        <w:spacing w:after="0" w:line="240" w:lineRule="auto"/>
+        <w:rPr>
+          <w:rFonts w:eastAsiaTheme="minorHAnsi" w:cstheme="minorHAnsi"/>
+          <w:sz w:val="26"/>
+          <w:szCs w:val="26"/>
+        </w:rPr>
+      </w:pPr>
+      <w:r>
+        <w:rPr>
+          <w:rFonts w:eastAsiaTheme="minorHAnsi" w:cstheme="minorHAnsi" w:hint="cs"/>
+          <w:sz w:val="26"/>
+          <w:szCs w:val="26"/>
+          <w:rtl/>
+        </w:rPr>
+        <w:t xml:space="preserve">ניתן לשלוט </w:t>
+      </w:r>
+      <w:r>
+        <w:rPr>
+          <w:rFonts w:eastAsiaTheme="minorHAnsi" w:cstheme="minorHAnsi" w:hint="cs"/>
+          <w:sz w:val="26"/>
+          <w:szCs w:val="26"/>
+          <w:rtl/>
+        </w:rPr>
+        <w:t>בגודל תת קבוצת התכונות הנבחרות.</w:t>
+      </w:r>
+    </w:p>
+    <w:p>
+      <w:pPr>
+        <w:pStyle w:val="ListParagraph"/>
+        <w:numPr>
+          <w:ilvl w:val="0"/>
+          <w:numId w:val="9"/>
+        </w:numPr>
+        <w:autoSpaceDE w:val="0"/>
+        <w:autoSpaceDN w:val="0"/>
+        <w:bidi/>
+        <w:adjustRightInd w:val="0"/>
+        <w:spacing w:after="0" w:line="240" w:lineRule="auto"/>
+        <w:rPr>
+          <w:rFonts w:eastAsiaTheme="minorHAnsi" w:cstheme="minorHAnsi"/>
+          <w:sz w:val="26"/>
+          <w:szCs w:val="26"/>
+        </w:rPr>
+      </w:pPr>
+      <w:r>
+        <w:rPr>
+          <w:rFonts w:eastAsiaTheme="minorHAnsi" w:cstheme="minorHAnsi" w:hint="cs"/>
+          <w:sz w:val="26"/>
+          <w:szCs w:val="26"/>
+          <w:rtl/>
+        </w:rPr>
+        <w:t>התכונות הנבחרות מותאמות לאלגורית</w:t>
+      </w:r>
+      <w:r>
+        <w:rPr>
+          <w:rFonts w:eastAsiaTheme="minorHAnsi" w:cstheme="minorHAnsi" w:hint="eastAsia"/>
+          <w:sz w:val="26"/>
+          <w:szCs w:val="26"/>
+          <w:rtl/>
+        </w:rPr>
+        <w:t>ם</w:t>
+      </w:r>
+      <w:r>
+        <w:rPr>
+          <w:rFonts w:eastAsiaTheme="minorHAnsi" w:cstheme="minorHAnsi" w:hint="cs"/>
+          <w:sz w:val="26"/>
+          <w:szCs w:val="26"/>
+          <w:rtl/>
+        </w:rPr>
+        <w:t xml:space="preserve"> </w:t>
+      </w:r>
       <w:bookmarkStart w:id="0" w:name="_GoBack"/>
       <w:bookmarkEnd w:id="0"/>
+      <w:r>
+        <w:rPr>
+          <w:rFonts w:eastAsiaTheme="minorHAnsi" w:cstheme="minorHAnsi" w:hint="cs"/>
+          <w:sz w:val="26"/>
+          <w:szCs w:val="26"/>
+          <w:rtl/>
+        </w:rPr>
+        <w:t>למידה ספציפי.</w:t>
+      </w:r>
+    </w:p>
+    <w:p>
+      <w:pPr>
+        <w:autoSpaceDE w:val="0"/>
+        <w:autoSpaceDN w:val="0"/>
+        <w:bidi/>
+        <w:adjustRightInd w:val="0"/>
+        <w:spacing w:after="0" w:line="240" w:lineRule="auto"/>
+        <w:rPr>
+          <w:rFonts w:eastAsiaTheme="minorHAnsi" w:cstheme="minorHAnsi"/>
+          <w:sz w:val="26"/>
+          <w:szCs w:val="26"/>
+          <w:rtl/>
+        </w:rPr>
+      </w:pPr>
+      <w:r>
+        <w:rPr>
+          <w:rFonts w:eastAsiaTheme="minorHAnsi" w:cstheme="minorHAnsi" w:hint="cs"/>
+          <w:sz w:val="26"/>
+          <w:szCs w:val="26"/>
+          <w:rtl/>
+        </w:rPr>
+        <w:t>חסרונות:</w:t>
+      </w:r>
+    </w:p>
+    <w:p>
+      <w:pPr>
+        <w:pStyle w:val="ListParagraph"/>
+        <w:numPr>
+          <w:ilvl w:val="0"/>
+          <w:numId w:val="10"/>
+        </w:numPr>
+        <w:autoSpaceDE w:val="0"/>
+        <w:autoSpaceDN w:val="0"/>
+        <w:bidi/>
+        <w:adjustRightInd w:val="0"/>
+        <w:spacing w:after="0" w:line="240" w:lineRule="auto"/>
+        <w:rPr>
+          <w:rFonts w:eastAsiaTheme="minorHAnsi" w:cstheme="minorHAnsi"/>
+          <w:sz w:val="26"/>
+          <w:szCs w:val="26"/>
+        </w:rPr>
+      </w:pPr>
+      <w:r>
+        <w:rPr>
+          <w:rFonts w:eastAsiaTheme="minorHAnsi" w:cstheme="minorHAnsi" w:hint="cs"/>
+          <w:sz w:val="26"/>
+          <w:szCs w:val="26"/>
+          <w:rtl/>
+        </w:rPr>
+        <w:t>זמן ריצה תלוי במספר התכונות ולכן נעדיף להפעילו בהינתן מספר קטן של תכונות.</w:t>
+      </w:r>
+    </w:p>
+    <w:p>
+      <w:pPr>
+        <w:pStyle w:val="ListParagraph"/>
+        <w:numPr>
+          <w:ilvl w:val="0"/>
+          <w:numId w:val="10"/>
+        </w:numPr>
+        <w:autoSpaceDE w:val="0"/>
+        <w:autoSpaceDN w:val="0"/>
+        <w:bidi/>
+        <w:adjustRightInd w:val="0"/>
+        <w:spacing w:after="0" w:line="240" w:lineRule="auto"/>
+        <w:rPr>
+          <w:rFonts w:eastAsiaTheme="minorHAnsi" w:cstheme="minorHAnsi"/>
+          <w:sz w:val="26"/>
+          <w:szCs w:val="26"/>
+          <w:rtl/>
+        </w:rPr>
+      </w:pPr>
+      <w:r>
+        <w:rPr>
+          <w:rFonts w:eastAsiaTheme="minorHAnsi" w:cstheme="minorHAnsi" w:hint="cs"/>
+          <w:sz w:val="26"/>
+          <w:szCs w:val="26"/>
+          <w:rtl/>
+        </w:rPr>
+        <w:t>לא רקורסיבי ולכן לא ניתן לחזור אחורה ובטל בחירה של תכונה.</w:t>
+      </w:r>
+    </w:p>
+    <w:p>
+      <w:pPr>
+        <w:bidi/>
+        <w:rPr>
+          <w:rFonts w:eastAsiaTheme="minorHAnsi" w:cs="Calibri-Bold"/>
+          <w:color w:val="4472C5"/>
+          <w:sz w:val="40"/>
+          <w:szCs w:val="40"/>
+          <w:u w:val="single"/>
+          <w:rtl/>
+        </w:rPr>
+      </w:pPr>
+    </w:p>
+    <w:p>
+      <w:pPr>
+        <w:pStyle w:val="ListParagraph"/>
+        <w:autoSpaceDE w:val="0"/>
+        <w:autoSpaceDN w:val="0"/>
+        <w:bidi/>
+        <w:adjustRightInd w:val="0"/>
+        <w:spacing w:after="0" w:line="240" w:lineRule="auto"/>
+        <w:rPr>
+          <w:rFonts w:eastAsiaTheme="minorHAnsi" w:cstheme="minorHAnsi"/>
+          <w:b/>
+          <w:bCs/>
+          <w:sz w:val="26"/>
+          <w:szCs w:val="26"/>
+          <w:rtl/>
+        </w:rPr>
+      </w:pPr>
+    </w:p>
+    <w:p>
+      <w:pPr>
+        <w:autoSpaceDE w:val="0"/>
+        <w:autoSpaceDN w:val="0"/>
+        <w:bidi/>
+        <w:adjustRightInd w:val="0"/>
+        <w:spacing w:after="0" w:line="240" w:lineRule="auto"/>
+        <w:rPr>
+          <w:rFonts w:eastAsiaTheme="minorHAnsi" w:cstheme="minorHAnsi"/>
+          <w:sz w:val="26"/>
+          <w:szCs w:val="26"/>
+        </w:rPr>
+      </w:pPr>
+    </w:p>
+    <w:p>
+      <w:pPr>
+        <w:autoSpaceDE w:val="0"/>
+        <w:autoSpaceDN w:val="0"/>
+        <w:bidi/>
+        <w:adjustRightInd w:val="0"/>
+        <w:spacing w:after="0" w:line="240" w:lineRule="auto"/>
+        <w:rPr>
+          <w:rFonts w:eastAsiaTheme="minorHAnsi" w:cstheme="minorHAnsi" w:hint="cs"/>
+          <w:sz w:val="26"/>
+          <w:szCs w:val="26"/>
+          <w:rtl/>
+        </w:rPr>
+      </w:pPr>
     </w:p>
     <w:sectPr>
       <w:pgSz w:w="12240" w:h="15840"/>
@@ -8765,16 +11544,16 @@
     </w:lvl>
   </w:abstractNum>
   <w:abstractNum w:abstractNumId="1" w15:restartNumberingAfterBreak="0">
-    <w:nsid w:val="2D623EEC"/>
+    <w:nsid w:val="192A18B4"/>
     <w:multiLevelType w:val="hybridMultilevel"/>
-    <w:tmpl w:val="262474D4"/>
+    <w:tmpl w:val="BEE4E4F8"/>
     <w:lvl w:ilvl="0" w:tplc="04090001">
       <w:start w:val="1"/>
       <w:numFmt w:val="bullet"/>
       <w:lvlText w:val=""/>
       <w:lvlJc w:val="left"/>
       <w:pPr>
-        <w:ind w:left="1135" w:hanging="360"/>
+        <w:ind w:left="720" w:hanging="360"/>
       </w:pPr>
       <w:rPr>
         <w:rFonts w:ascii="Symbol" w:hAnsi="Symbol" w:hint="default"/>
@@ -8786,7 +11565,7 @@
       <w:lvlText w:val="o"/>
       <w:lvlJc w:val="left"/>
       <w:pPr>
-        <w:ind w:left="1855" w:hanging="360"/>
+        <w:ind w:left="1440" w:hanging="360"/>
       </w:pPr>
       <w:rPr>
         <w:rFonts w:ascii="Courier New" w:hAnsi="Courier New" w:cs="Courier New" w:hint="default"/>
@@ -8798,7 +11577,7 @@
       <w:lvlText w:val=""/>
       <w:lvlJc w:val="left"/>
       <w:pPr>
-        <w:ind w:left="2575" w:hanging="360"/>
+        <w:ind w:left="2160" w:hanging="360"/>
       </w:pPr>
       <w:rPr>
         <w:rFonts w:ascii="Wingdings" w:hAnsi="Wingdings" w:hint="default"/>
@@ -8810,7 +11589,7 @@
       <w:lvlText w:val=""/>
       <w:lvlJc w:val="left"/>
       <w:pPr>
-        <w:ind w:left="3295" w:hanging="360"/>
+        <w:ind w:left="2880" w:hanging="360"/>
       </w:pPr>
       <w:rPr>
         <w:rFonts w:ascii="Symbol" w:hAnsi="Symbol" w:hint="default"/>
@@ -8822,7 +11601,7 @@
       <w:lvlText w:val="o"/>
       <w:lvlJc w:val="left"/>
       <w:pPr>
-        <w:ind w:left="4015" w:hanging="360"/>
+        <w:ind w:left="3600" w:hanging="360"/>
       </w:pPr>
       <w:rPr>
         <w:rFonts w:ascii="Courier New" w:hAnsi="Courier New" w:cs="Courier New" w:hint="default"/>
@@ -8834,7 +11613,7 @@
       <w:lvlText w:val=""/>
       <w:lvlJc w:val="left"/>
       <w:pPr>
-        <w:ind w:left="4735" w:hanging="360"/>
+        <w:ind w:left="4320" w:hanging="360"/>
       </w:pPr>
       <w:rPr>
         <w:rFonts w:ascii="Wingdings" w:hAnsi="Wingdings" w:hint="default"/>
@@ -8846,7 +11625,7 @@
       <w:lvlText w:val=""/>
       <w:lvlJc w:val="left"/>
       <w:pPr>
-        <w:ind w:left="5455" w:hanging="360"/>
+        <w:ind w:left="5040" w:hanging="360"/>
       </w:pPr>
       <w:rPr>
         <w:rFonts w:ascii="Symbol" w:hAnsi="Symbol" w:hint="default"/>
@@ -8858,7 +11637,7 @@
       <w:lvlText w:val="o"/>
       <w:lvlJc w:val="left"/>
       <w:pPr>
-        <w:ind w:left="6175" w:hanging="360"/>
+        <w:ind w:left="5760" w:hanging="360"/>
       </w:pPr>
       <w:rPr>
         <w:rFonts w:ascii="Courier New" w:hAnsi="Courier New" w:cs="Courier New" w:hint="default"/>
@@ -8870,7 +11649,7 @@
       <w:lvlText w:val=""/>
       <w:lvlJc w:val="left"/>
       <w:pPr>
-        <w:ind w:left="6895" w:hanging="360"/>
+        <w:ind w:left="6480" w:hanging="360"/>
       </w:pPr>
       <w:rPr>
         <w:rFonts w:ascii="Wingdings" w:hAnsi="Wingdings" w:hint="default"/>
@@ -8878,6 +11657,119 @@
     </w:lvl>
   </w:abstractNum>
   <w:abstractNum w:abstractNumId="2" w15:restartNumberingAfterBreak="0">
+    <w:nsid w:val="2D623EEC"/>
+    <w:multiLevelType w:val="hybridMultilevel"/>
+    <w:tmpl w:val="2D0A330C"/>
+    <w:lvl w:ilvl="0" w:tplc="04090001">
+      <w:start w:val="1"/>
+      <w:numFmt w:val="bullet"/>
+      <w:lvlText w:val=""/>
+      <w:lvlJc w:val="left"/>
+      <w:pPr>
+        <w:ind w:left="1135" w:hanging="360"/>
+      </w:pPr>
+      <w:rPr>
+        <w:rFonts w:ascii="Symbol" w:hAnsi="Symbol" w:hint="default"/>
+      </w:rPr>
+    </w:lvl>
+    <w:lvl w:ilvl="1" w:tplc="04090003" w:tentative="1">
+      <w:start w:val="1"/>
+      <w:numFmt w:val="bullet"/>
+      <w:lvlText w:val="o"/>
+      <w:lvlJc w:val="left"/>
+      <w:pPr>
+        <w:ind w:left="1855" w:hanging="360"/>
+      </w:pPr>
+      <w:rPr>
+        <w:rFonts w:ascii="Courier New" w:hAnsi="Courier New" w:cs="Courier New" w:hint="default"/>
+      </w:rPr>
+    </w:lvl>
+    <w:lvl w:ilvl="2" w:tplc="04090005" w:tentative="1">
+      <w:start w:val="1"/>
+      <w:numFmt w:val="bullet"/>
+      <w:lvlText w:val=""/>
+      <w:lvlJc w:val="left"/>
+      <w:pPr>
+        <w:ind w:left="2575" w:hanging="360"/>
+      </w:pPr>
+      <w:rPr>
+        <w:rFonts w:ascii="Wingdings" w:hAnsi="Wingdings" w:hint="default"/>
+      </w:rPr>
+    </w:lvl>
+    <w:lvl w:ilvl="3" w:tplc="04090001" w:tentative="1">
+      <w:start w:val="1"/>
+      <w:numFmt w:val="bullet"/>
+      <w:lvlText w:val=""/>
+      <w:lvlJc w:val="left"/>
+      <w:pPr>
+        <w:ind w:left="3295" w:hanging="360"/>
+      </w:pPr>
+      <w:rPr>
+        <w:rFonts w:ascii="Symbol" w:hAnsi="Symbol" w:hint="default"/>
+      </w:rPr>
+    </w:lvl>
+    <w:lvl w:ilvl="4" w:tplc="04090003" w:tentative="1">
+      <w:start w:val="1"/>
+      <w:numFmt w:val="bullet"/>
+      <w:lvlText w:val="o"/>
+      <w:lvlJc w:val="left"/>
+      <w:pPr>
+        <w:ind w:left="4015" w:hanging="360"/>
+      </w:pPr>
+      <w:rPr>
+        <w:rFonts w:ascii="Courier New" w:hAnsi="Courier New" w:cs="Courier New" w:hint="default"/>
+      </w:rPr>
+    </w:lvl>
+    <w:lvl w:ilvl="5" w:tplc="04090005" w:tentative="1">
+      <w:start w:val="1"/>
+      <w:numFmt w:val="bullet"/>
+      <w:lvlText w:val=""/>
+      <w:lvlJc w:val="left"/>
+      <w:pPr>
+        <w:ind w:left="4735" w:hanging="360"/>
+      </w:pPr>
+      <w:rPr>
+        <w:rFonts w:ascii="Wingdings" w:hAnsi="Wingdings" w:hint="default"/>
+      </w:rPr>
+    </w:lvl>
+    <w:lvl w:ilvl="6" w:tplc="04090001" w:tentative="1">
+      <w:start w:val="1"/>
+      <w:numFmt w:val="bullet"/>
+      <w:lvlText w:val=""/>
+      <w:lvlJc w:val="left"/>
+      <w:pPr>
+        <w:ind w:left="5455" w:hanging="360"/>
+      </w:pPr>
+      <w:rPr>
+        <w:rFonts w:ascii="Symbol" w:hAnsi="Symbol" w:hint="default"/>
+      </w:rPr>
+    </w:lvl>
+    <w:lvl w:ilvl="7" w:tplc="04090003" w:tentative="1">
+      <w:start w:val="1"/>
+      <w:numFmt w:val="bullet"/>
+      <w:lvlText w:val="o"/>
+      <w:lvlJc w:val="left"/>
+      <w:pPr>
+        <w:ind w:left="6175" w:hanging="360"/>
+      </w:pPr>
+      <w:rPr>
+        <w:rFonts w:ascii="Courier New" w:hAnsi="Courier New" w:cs="Courier New" w:hint="default"/>
+      </w:rPr>
+    </w:lvl>
+    <w:lvl w:ilvl="8" w:tplc="04090005" w:tentative="1">
+      <w:start w:val="1"/>
+      <w:numFmt w:val="bullet"/>
+      <w:lvlText w:val=""/>
+      <w:lvlJc w:val="left"/>
+      <w:pPr>
+        <w:ind w:left="6895" w:hanging="360"/>
+      </w:pPr>
+      <w:rPr>
+        <w:rFonts w:ascii="Wingdings" w:hAnsi="Wingdings" w:hint="default"/>
+      </w:rPr>
+    </w:lvl>
+  </w:abstractNum>
+  <w:abstractNum w:abstractNumId="3" w15:restartNumberingAfterBreak="0">
     <w:nsid w:val="337A00CA"/>
     <w:multiLevelType w:val="hybridMultilevel"/>
     <w:tmpl w:val="7CEA9540"/>
@@ -8969,7 +11861,7 @@
       </w:pPr>
     </w:lvl>
   </w:abstractNum>
-  <w:abstractNum w:abstractNumId="3" w15:restartNumberingAfterBreak="0">
+  <w:abstractNum w:abstractNumId="4" w15:restartNumberingAfterBreak="0">
     <w:nsid w:val="354C7162"/>
     <w:multiLevelType w:val="hybridMultilevel"/>
     <w:tmpl w:val="83F6DD7C"/>
@@ -9058,8 +11950,460 @@
       </w:pPr>
     </w:lvl>
   </w:abstractNum>
-  <w:abstractNum w:abstractNumId="4" w15:restartNumberingAfterBreak="0">
-    <w:nsid w:val="7CF9233B"/>
+  <w:abstractNum w:abstractNumId="5" w15:restartNumberingAfterBreak="0">
+    <w:nsid w:val="36FF0435"/>
+    <w:multiLevelType w:val="hybridMultilevel"/>
+    <w:tmpl w:val="4BE64DC2"/>
+    <w:lvl w:ilvl="0" w:tplc="04090001">
+      <w:start w:val="1"/>
+      <w:numFmt w:val="bullet"/>
+      <w:lvlText w:val=""/>
+      <w:lvlJc w:val="left"/>
+      <w:pPr>
+        <w:ind w:left="720" w:hanging="360"/>
+      </w:pPr>
+      <w:rPr>
+        <w:rFonts w:ascii="Symbol" w:hAnsi="Symbol" w:hint="default"/>
+      </w:rPr>
+    </w:lvl>
+    <w:lvl w:ilvl="1" w:tplc="04090003" w:tentative="1">
+      <w:start w:val="1"/>
+      <w:numFmt w:val="bullet"/>
+      <w:lvlText w:val="o"/>
+      <w:lvlJc w:val="left"/>
+      <w:pPr>
+        <w:ind w:left="1440" w:hanging="360"/>
+      </w:pPr>
+      <w:rPr>
+        <w:rFonts w:ascii="Courier New" w:hAnsi="Courier New" w:cs="Courier New" w:hint="default"/>
+      </w:rPr>
+    </w:lvl>
+    <w:lvl w:ilvl="2" w:tplc="04090005" w:tentative="1">
+      <w:start w:val="1"/>
+      <w:numFmt w:val="bullet"/>
+      <w:lvlText w:val=""/>
+      <w:lvlJc w:val="left"/>
+      <w:pPr>
+        <w:ind w:left="2160" w:hanging="360"/>
+      </w:pPr>
+      <w:rPr>
+        <w:rFonts w:ascii="Wingdings" w:hAnsi="Wingdings" w:hint="default"/>
+      </w:rPr>
+    </w:lvl>
+    <w:lvl w:ilvl="3" w:tplc="04090001" w:tentative="1">
+      <w:start w:val="1"/>
+      <w:numFmt w:val="bullet"/>
+      <w:lvlText w:val=""/>
+      <w:lvlJc w:val="left"/>
+      <w:pPr>
+        <w:ind w:left="2880" w:hanging="360"/>
+      </w:pPr>
+      <w:rPr>
+        <w:rFonts w:ascii="Symbol" w:hAnsi="Symbol" w:hint="default"/>
+      </w:rPr>
+    </w:lvl>
+    <w:lvl w:ilvl="4" w:tplc="04090003" w:tentative="1">
+      <w:start w:val="1"/>
+      <w:numFmt w:val="bullet"/>
+      <w:lvlText w:val="o"/>
+      <w:lvlJc w:val="left"/>
+      <w:pPr>
+        <w:ind w:left="3600" w:hanging="360"/>
+      </w:pPr>
+      <w:rPr>
+        <w:rFonts w:ascii="Courier New" w:hAnsi="Courier New" w:cs="Courier New" w:hint="default"/>
+      </w:rPr>
+    </w:lvl>
+    <w:lvl w:ilvl="5" w:tplc="04090005" w:tentative="1">
+      <w:start w:val="1"/>
+      <w:numFmt w:val="bullet"/>
+      <w:lvlText w:val=""/>
+      <w:lvlJc w:val="left"/>
+      <w:pPr>
+        <w:ind w:left="4320" w:hanging="360"/>
+      </w:pPr>
+      <w:rPr>
+        <w:rFonts w:ascii="Wingdings" w:hAnsi="Wingdings" w:hint="default"/>
+      </w:rPr>
+    </w:lvl>
+    <w:lvl w:ilvl="6" w:tplc="04090001" w:tentative="1">
+      <w:start w:val="1"/>
+      <w:numFmt w:val="bullet"/>
+      <w:lvlText w:val=""/>
+      <w:lvlJc w:val="left"/>
+      <w:pPr>
+        <w:ind w:left="5040" w:hanging="360"/>
+      </w:pPr>
+      <w:rPr>
+        <w:rFonts w:ascii="Symbol" w:hAnsi="Symbol" w:hint="default"/>
+      </w:rPr>
+    </w:lvl>
+    <w:lvl w:ilvl="7" w:tplc="04090003" w:tentative="1">
+      <w:start w:val="1"/>
+      <w:numFmt w:val="bullet"/>
+      <w:lvlText w:val="o"/>
+      <w:lvlJc w:val="left"/>
+      <w:pPr>
+        <w:ind w:left="5760" w:hanging="360"/>
+      </w:pPr>
+      <w:rPr>
+        <w:rFonts w:ascii="Courier New" w:hAnsi="Courier New" w:cs="Courier New" w:hint="default"/>
+      </w:rPr>
+    </w:lvl>
+    <w:lvl w:ilvl="8" w:tplc="04090005" w:tentative="1">
+      <w:start w:val="1"/>
+      <w:numFmt w:val="bullet"/>
+      <w:lvlText w:val=""/>
+      <w:lvlJc w:val="left"/>
+      <w:pPr>
+        <w:ind w:left="6480" w:hanging="360"/>
+      </w:pPr>
+      <w:rPr>
+        <w:rFonts w:ascii="Wingdings" w:hAnsi="Wingdings" w:hint="default"/>
+      </w:rPr>
+    </w:lvl>
+  </w:abstractNum>
+  <w:abstractNum w:abstractNumId="6" w15:restartNumberingAfterBreak="0">
+    <w:nsid w:val="41911E05"/>
+    <w:multiLevelType w:val="hybridMultilevel"/>
+    <w:tmpl w:val="9418FBD0"/>
+    <w:lvl w:ilvl="0" w:tplc="0409000F">
+      <w:start w:val="1"/>
+      <w:numFmt w:val="decimal"/>
+      <w:lvlText w:val="%1."/>
+      <w:lvlJc w:val="left"/>
+      <w:pPr>
+        <w:ind w:left="1135" w:hanging="360"/>
+      </w:pPr>
+      <w:rPr>
+        <w:rFonts w:hint="default"/>
+      </w:rPr>
+    </w:lvl>
+    <w:lvl w:ilvl="1" w:tplc="04090003" w:tentative="1">
+      <w:start w:val="1"/>
+      <w:numFmt w:val="bullet"/>
+      <w:lvlText w:val="o"/>
+      <w:lvlJc w:val="left"/>
+      <w:pPr>
+        <w:ind w:left="1855" w:hanging="360"/>
+      </w:pPr>
+      <w:rPr>
+        <w:rFonts w:ascii="Courier New" w:hAnsi="Courier New" w:cs="Courier New" w:hint="default"/>
+      </w:rPr>
+    </w:lvl>
+    <w:lvl w:ilvl="2" w:tplc="04090005" w:tentative="1">
+      <w:start w:val="1"/>
+      <w:numFmt w:val="bullet"/>
+      <w:lvlText w:val=""/>
+      <w:lvlJc w:val="left"/>
+      <w:pPr>
+        <w:ind w:left="2575" w:hanging="360"/>
+      </w:pPr>
+      <w:rPr>
+        <w:rFonts w:ascii="Wingdings" w:hAnsi="Wingdings" w:hint="default"/>
+      </w:rPr>
+    </w:lvl>
+    <w:lvl w:ilvl="3" w:tplc="04090001" w:tentative="1">
+      <w:start w:val="1"/>
+      <w:numFmt w:val="bullet"/>
+      <w:lvlText w:val=""/>
+      <w:lvlJc w:val="left"/>
+      <w:pPr>
+        <w:ind w:left="3295" w:hanging="360"/>
+      </w:pPr>
+      <w:rPr>
+        <w:rFonts w:ascii="Symbol" w:hAnsi="Symbol" w:hint="default"/>
+      </w:rPr>
+    </w:lvl>
+    <w:lvl w:ilvl="4" w:tplc="04090003" w:tentative="1">
+      <w:start w:val="1"/>
+      <w:numFmt w:val="bullet"/>
+      <w:lvlText w:val="o"/>
+      <w:lvlJc w:val="left"/>
+      <w:pPr>
+        <w:ind w:left="4015" w:hanging="360"/>
+      </w:pPr>
+      <w:rPr>
+        <w:rFonts w:ascii="Courier New" w:hAnsi="Courier New" w:cs="Courier New" w:hint="default"/>
+      </w:rPr>
+    </w:lvl>
+    <w:lvl w:ilvl="5" w:tplc="04090005" w:tentative="1">
+      <w:start w:val="1"/>
+      <w:numFmt w:val="bullet"/>
+      <w:lvlText w:val=""/>
+      <w:lvlJc w:val="left"/>
+      <w:pPr>
+        <w:ind w:left="4735" w:hanging="360"/>
+      </w:pPr>
+      <w:rPr>
+        <w:rFonts w:ascii="Wingdings" w:hAnsi="Wingdings" w:hint="default"/>
+      </w:rPr>
+    </w:lvl>
+    <w:lvl w:ilvl="6" w:tplc="04090001" w:tentative="1">
+      <w:start w:val="1"/>
+      <w:numFmt w:val="bullet"/>
+      <w:lvlText w:val=""/>
+      <w:lvlJc w:val="left"/>
+      <w:pPr>
+        <w:ind w:left="5455" w:hanging="360"/>
+      </w:pPr>
+      <w:rPr>
+        <w:rFonts w:ascii="Symbol" w:hAnsi="Symbol" w:hint="default"/>
+      </w:rPr>
+    </w:lvl>
+    <w:lvl w:ilvl="7" w:tplc="04090003" w:tentative="1">
+      <w:start w:val="1"/>
+      <w:numFmt w:val="bullet"/>
+      <w:lvlText w:val="o"/>
+      <w:lvlJc w:val="left"/>
+      <w:pPr>
+        <w:ind w:left="6175" w:hanging="360"/>
+      </w:pPr>
+      <w:rPr>
+        <w:rFonts w:ascii="Courier New" w:hAnsi="Courier New" w:cs="Courier New" w:hint="default"/>
+      </w:rPr>
+    </w:lvl>
+    <w:lvl w:ilvl="8" w:tplc="04090005" w:tentative="1">
+      <w:start w:val="1"/>
+      <w:numFmt w:val="bullet"/>
+      <w:lvlText w:val=""/>
+      <w:lvlJc w:val="left"/>
+      <w:pPr>
+        <w:ind w:left="6895" w:hanging="360"/>
+      </w:pPr>
+      <w:rPr>
+        <w:rFonts w:ascii="Wingdings" w:hAnsi="Wingdings" w:hint="default"/>
+      </w:rPr>
+    </w:lvl>
+  </w:abstractNum>
+  <w:abstractNum w:abstractNumId="7" w15:restartNumberingAfterBreak="0">
+    <w:nsid w:val="4DB60A87"/>
+    <w:multiLevelType w:val="hybridMultilevel"/>
+    <w:tmpl w:val="348C61E8"/>
+    <w:lvl w:ilvl="0" w:tplc="04090001">
+      <w:start w:val="1"/>
+      <w:numFmt w:val="bullet"/>
+      <w:lvlText w:val=""/>
+      <w:lvlJc w:val="left"/>
+      <w:pPr>
+        <w:ind w:left="1080" w:hanging="360"/>
+      </w:pPr>
+      <w:rPr>
+        <w:rFonts w:ascii="Symbol" w:hAnsi="Symbol" w:hint="default"/>
+      </w:rPr>
+    </w:lvl>
+    <w:lvl w:ilvl="1" w:tplc="04090003" w:tentative="1">
+      <w:start w:val="1"/>
+      <w:numFmt w:val="bullet"/>
+      <w:lvlText w:val="o"/>
+      <w:lvlJc w:val="left"/>
+      <w:pPr>
+        <w:ind w:left="1800" w:hanging="360"/>
+      </w:pPr>
+      <w:rPr>
+        <w:rFonts w:ascii="Courier New" w:hAnsi="Courier New" w:cs="Courier New" w:hint="default"/>
+      </w:rPr>
+    </w:lvl>
+    <w:lvl w:ilvl="2" w:tplc="04090005" w:tentative="1">
+      <w:start w:val="1"/>
+      <w:numFmt w:val="bullet"/>
+      <w:lvlText w:val=""/>
+      <w:lvlJc w:val="left"/>
+      <w:pPr>
+        <w:ind w:left="2520" w:hanging="360"/>
+      </w:pPr>
+      <w:rPr>
+        <w:rFonts w:ascii="Wingdings" w:hAnsi="Wingdings" w:hint="default"/>
+      </w:rPr>
+    </w:lvl>
+    <w:lvl w:ilvl="3" w:tplc="04090001" w:tentative="1">
+      <w:start w:val="1"/>
+      <w:numFmt w:val="bullet"/>
+      <w:lvlText w:val=""/>
+      <w:lvlJc w:val="left"/>
+      <w:pPr>
+        <w:ind w:left="3240" w:hanging="360"/>
+      </w:pPr>
+      <w:rPr>
+        <w:rFonts w:ascii="Symbol" w:hAnsi="Symbol" w:hint="default"/>
+      </w:rPr>
+    </w:lvl>
+    <w:lvl w:ilvl="4" w:tplc="04090003" w:tentative="1">
+      <w:start w:val="1"/>
+      <w:numFmt w:val="bullet"/>
+      <w:lvlText w:val="o"/>
+      <w:lvlJc w:val="left"/>
+      <w:pPr>
+        <w:ind w:left="3960" w:hanging="360"/>
+      </w:pPr>
+      <w:rPr>
+        <w:rFonts w:ascii="Courier New" w:hAnsi="Courier New" w:cs="Courier New" w:hint="default"/>
+      </w:rPr>
+    </w:lvl>
+    <w:lvl w:ilvl="5" w:tplc="04090005" w:tentative="1">
+      <w:start w:val="1"/>
+      <w:numFmt w:val="bullet"/>
+      <w:lvlText w:val=""/>
+      <w:lvlJc w:val="left"/>
+      <w:pPr>
+        <w:ind w:left="4680" w:hanging="360"/>
+      </w:pPr>
+      <w:rPr>
+        <w:rFonts w:ascii="Wingdings" w:hAnsi="Wingdings" w:hint="default"/>
+      </w:rPr>
+    </w:lvl>
+    <w:lvl w:ilvl="6" w:tplc="04090001" w:tentative="1">
+      <w:start w:val="1"/>
+      <w:numFmt w:val="bullet"/>
+      <w:lvlText w:val=""/>
+      <w:lvlJc w:val="left"/>
+      <w:pPr>
+        <w:ind w:left="5400" w:hanging="360"/>
+      </w:pPr>
+      <w:rPr>
+        <w:rFonts w:ascii="Symbol" w:hAnsi="Symbol" w:hint="default"/>
+      </w:rPr>
+    </w:lvl>
+    <w:lvl w:ilvl="7" w:tplc="04090003" w:tentative="1">
+      <w:start w:val="1"/>
+      <w:numFmt w:val="bullet"/>
+      <w:lvlText w:val="o"/>
+      <w:lvlJc w:val="left"/>
+      <w:pPr>
+        <w:ind w:left="6120" w:hanging="360"/>
+      </w:pPr>
+      <w:rPr>
+        <w:rFonts w:ascii="Courier New" w:hAnsi="Courier New" w:cs="Courier New" w:hint="default"/>
+      </w:rPr>
+    </w:lvl>
+    <w:lvl w:ilvl="8" w:tplc="04090005" w:tentative="1">
+      <w:start w:val="1"/>
+      <w:numFmt w:val="bullet"/>
+      <w:lvlText w:val=""/>
+      <w:lvlJc w:val="left"/>
+      <w:pPr>
+        <w:ind w:left="6840" w:hanging="360"/>
+      </w:pPr>
+      <w:rPr>
+        <w:rFonts w:ascii="Wingdings" w:hAnsi="Wingdings" w:hint="default"/>
+      </w:rPr>
+    </w:lvl>
+  </w:abstractNum>
+  <w:abstractNum w:abstractNumId="8" w15:restartNumberingAfterBreak="0">
+    <w:nsid w:val="58230BA0"/>
+    <w:multiLevelType w:val="hybridMultilevel"/>
+    <w:tmpl w:val="64FC9EAC"/>
+    <w:lvl w:ilvl="0" w:tplc="04090001">
+      <w:start w:val="1"/>
+      <w:numFmt w:val="bullet"/>
+      <w:lvlText w:val=""/>
+      <w:lvlJc w:val="left"/>
+      <w:pPr>
+        <w:ind w:left="720" w:hanging="360"/>
+      </w:pPr>
+      <w:rPr>
+        <w:rFonts w:ascii="Symbol" w:hAnsi="Symbol" w:hint="default"/>
+      </w:rPr>
+    </w:lvl>
+    <w:lvl w:ilvl="1" w:tplc="04090003" w:tentative="1">
+      <w:start w:val="1"/>
+      <w:numFmt w:val="bullet"/>
+      <w:lvlText w:val="o"/>
+      <w:lvlJc w:val="left"/>
+      <w:pPr>
+        <w:ind w:left="1440" w:hanging="360"/>
+      </w:pPr>
+      <w:rPr>
+        <w:rFonts w:ascii="Courier New" w:hAnsi="Courier New" w:cs="Courier New" w:hint="default"/>
+      </w:rPr>
+    </w:lvl>
+    <w:lvl w:ilvl="2" w:tplc="04090005" w:tentative="1">
+      <w:start w:val="1"/>
+      <w:numFmt w:val="bullet"/>
+      <w:lvlText w:val=""/>
+      <w:lvlJc w:val="left"/>
+      <w:pPr>
+        <w:ind w:left="2160" w:hanging="360"/>
+      </w:pPr>
+      <w:rPr>
+        <w:rFonts w:ascii="Wingdings" w:hAnsi="Wingdings" w:hint="default"/>
+      </w:rPr>
+    </w:lvl>
+    <w:lvl w:ilvl="3" w:tplc="04090001" w:tentative="1">
+      <w:start w:val="1"/>
+      <w:numFmt w:val="bullet"/>
+      <w:lvlText w:val=""/>
+      <w:lvlJc w:val="left"/>
+      <w:pPr>
+        <w:ind w:left="2880" w:hanging="360"/>
+      </w:pPr>
+      <w:rPr>
+        <w:rFonts w:ascii="Symbol" w:hAnsi="Symbol" w:hint="default"/>
+      </w:rPr>
+    </w:lvl>
+    <w:lvl w:ilvl="4" w:tplc="04090003" w:tentative="1">
+      <w:start w:val="1"/>
+      <w:numFmt w:val="bullet"/>
+      <w:lvlText w:val="o"/>
+      <w:lvlJc w:val="left"/>
+      <w:pPr>
+        <w:ind w:left="3600" w:hanging="360"/>
+      </w:pPr>
+      <w:rPr>
+        <w:rFonts w:ascii="Courier New" w:hAnsi="Courier New" w:cs="Courier New" w:hint="default"/>
+      </w:rPr>
+    </w:lvl>
+    <w:lvl w:ilvl="5" w:tplc="04090005" w:tentative="1">
+      <w:start w:val="1"/>
+      <w:numFmt w:val="bullet"/>
+      <w:lvlText w:val=""/>
+      <w:lvlJc w:val="left"/>
+      <w:pPr>
+        <w:ind w:left="4320" w:hanging="360"/>
+      </w:pPr>
+      <w:rPr>
+        <w:rFonts w:ascii="Wingdings" w:hAnsi="Wingdings" w:hint="default"/>
+      </w:rPr>
+    </w:lvl>
+    <w:lvl w:ilvl="6" w:tplc="04090001" w:tentative="1">
+      <w:start w:val="1"/>
+      <w:numFmt w:val="bullet"/>
+      <w:lvlText w:val=""/>
+      <w:lvlJc w:val="left"/>
+      <w:pPr>
+        <w:ind w:left="5040" w:hanging="360"/>
+      </w:pPr>
+      <w:rPr>
+        <w:rFonts w:ascii="Symbol" w:hAnsi="Symbol" w:hint="default"/>
+      </w:rPr>
+    </w:lvl>
+    <w:lvl w:ilvl="7" w:tplc="04090003" w:tentative="1">
+      <w:start w:val="1"/>
+      <w:numFmt w:val="bullet"/>
+      <w:lvlText w:val="o"/>
+      <w:lvlJc w:val="left"/>
+      <w:pPr>
+        <w:ind w:left="5760" w:hanging="360"/>
+      </w:pPr>
+      <w:rPr>
+        <w:rFonts w:ascii="Courier New" w:hAnsi="Courier New" w:cs="Courier New" w:hint="default"/>
+      </w:rPr>
+    </w:lvl>
+    <w:lvl w:ilvl="8" w:tplc="04090005" w:tentative="1">
+      <w:start w:val="1"/>
+      <w:numFmt w:val="bullet"/>
+      <w:lvlText w:val=""/>
+      <w:lvlJc w:val="left"/>
+      <w:pPr>
+        <w:ind w:left="6480" w:hanging="360"/>
+      </w:pPr>
+      <w:rPr>
+        <w:rFonts w:ascii="Wingdings" w:hAnsi="Wingdings" w:hint="default"/>
+      </w:rPr>
+    </w:lvl>
+  </w:abstractNum>
+  <w:abstractNum w:abstractNumId="9" w15:restartNumberingAfterBreak="0">
+    <w:nsid w:val="5AE957DE"/>
     <w:multiLevelType w:val="hybridMultilevel"/>
     <w:tmpl w:val="0F9A04B0"/>
     <w:lvl w:ilvl="0" w:tplc="0409000F">
@@ -9147,19 +12491,126 @@
       </w:pPr>
     </w:lvl>
   </w:abstractNum>
+  <w:abstractNum w:abstractNumId="10" w15:restartNumberingAfterBreak="0">
+    <w:nsid w:val="7CF9233B"/>
+    <w:multiLevelType w:val="hybridMultilevel"/>
+    <w:tmpl w:val="102A6220"/>
+    <w:lvl w:ilvl="0" w:tplc="0409000F">
+      <w:start w:val="1"/>
+      <w:numFmt w:val="decimal"/>
+      <w:lvlText w:val="%1."/>
+      <w:lvlJc w:val="left"/>
+      <w:pPr>
+        <w:ind w:left="720" w:hanging="360"/>
+      </w:pPr>
+      <w:rPr>
+        <w:rFonts w:hint="default"/>
+      </w:rPr>
+    </w:lvl>
+    <w:lvl w:ilvl="1" w:tplc="04090019" w:tentative="1">
+      <w:start w:val="1"/>
+      <w:numFmt w:val="lowerLetter"/>
+      <w:lvlText w:val="%2."/>
+      <w:lvlJc w:val="left"/>
+      <w:pPr>
+        <w:ind w:left="1440" w:hanging="360"/>
+      </w:pPr>
+    </w:lvl>
+    <w:lvl w:ilvl="2" w:tplc="0409001B" w:tentative="1">
+      <w:start w:val="1"/>
+      <w:numFmt w:val="lowerRoman"/>
+      <w:lvlText w:val="%3."/>
+      <w:lvlJc w:val="right"/>
+      <w:pPr>
+        <w:ind w:left="2160" w:hanging="180"/>
+      </w:pPr>
+    </w:lvl>
+    <w:lvl w:ilvl="3" w:tplc="0409000F" w:tentative="1">
+      <w:start w:val="1"/>
+      <w:numFmt w:val="decimal"/>
+      <w:lvlText w:val="%4."/>
+      <w:lvlJc w:val="left"/>
+      <w:pPr>
+        <w:ind w:left="2880" w:hanging="360"/>
+      </w:pPr>
+    </w:lvl>
+    <w:lvl w:ilvl="4" w:tplc="04090019" w:tentative="1">
+      <w:start w:val="1"/>
+      <w:numFmt w:val="lowerLetter"/>
+      <w:lvlText w:val="%5."/>
+      <w:lvlJc w:val="left"/>
+      <w:pPr>
+        <w:ind w:left="3600" w:hanging="360"/>
+      </w:pPr>
+    </w:lvl>
+    <w:lvl w:ilvl="5" w:tplc="0409001B" w:tentative="1">
+      <w:start w:val="1"/>
+      <w:numFmt w:val="lowerRoman"/>
+      <w:lvlText w:val="%6."/>
+      <w:lvlJc w:val="right"/>
+      <w:pPr>
+        <w:ind w:left="4320" w:hanging="180"/>
+      </w:pPr>
+    </w:lvl>
+    <w:lvl w:ilvl="6" w:tplc="0409000F" w:tentative="1">
+      <w:start w:val="1"/>
+      <w:numFmt w:val="decimal"/>
+      <w:lvlText w:val="%7."/>
+      <w:lvlJc w:val="left"/>
+      <w:pPr>
+        <w:ind w:left="5040" w:hanging="360"/>
+      </w:pPr>
+    </w:lvl>
+    <w:lvl w:ilvl="7" w:tplc="04090019" w:tentative="1">
+      <w:start w:val="1"/>
+      <w:numFmt w:val="lowerLetter"/>
+      <w:lvlText w:val="%8."/>
+      <w:lvlJc w:val="left"/>
+      <w:pPr>
+        <w:ind w:left="5760" w:hanging="360"/>
+      </w:pPr>
+    </w:lvl>
+    <w:lvl w:ilvl="8" w:tplc="0409001B" w:tentative="1">
+      <w:start w:val="1"/>
+      <w:numFmt w:val="lowerRoman"/>
+      <w:lvlText w:val="%9."/>
+      <w:lvlJc w:val="right"/>
+      <w:pPr>
+        <w:ind w:left="6480" w:hanging="180"/>
+      </w:pPr>
+    </w:lvl>
+  </w:abstractNum>
   <w:num w:numId="1">
+    <w:abstractNumId w:val="4"/>
+  </w:num>
+  <w:num w:numId="2">
     <w:abstractNumId w:val="3"/>
   </w:num>
-  <w:num w:numId="2">
-    <w:abstractNumId w:val="2"/>
-  </w:num>
   <w:num w:numId="3">
-    <w:abstractNumId w:val="4"/>
+    <w:abstractNumId w:val="10"/>
   </w:num>
   <w:num w:numId="4">
     <w:abstractNumId w:val="0"/>
   </w:num>
   <w:num w:numId="5">
+    <w:abstractNumId w:val="2"/>
+  </w:num>
+  <w:num w:numId="6">
+    <w:abstractNumId w:val="9"/>
+  </w:num>
+  <w:num w:numId="7">
+    <w:abstractNumId w:val="6"/>
+  </w:num>
+  <w:num w:numId="8">
+    <w:abstractNumId w:val="7"/>
+  </w:num>
+  <w:num w:numId="9">
+    <w:abstractNumId w:val="5"/>
+  </w:num>
+  <w:num w:numId="10">
+    <w:abstractNumId w:val="8"/>
+  </w:num>
+  <w:num w:numId="11">
     <w:abstractNumId w:val="1"/>
   </w:num>
 </w:numbering>

</xml_diff>

<commit_message>
Added to Dry part - Relief algorithem section
</commit_message>
<xml_diff>
--- a/HW_2/dry_editable.docx
+++ b/HW_2/dry_editable.docx
@@ -1,6 +1,6 @@
 
 <file path=word/document.xml><?xml version="1.0" encoding="utf-8"?>
-<w:document xmlns:wpc="http://schemas.microsoft.com/office/word/2010/wordprocessingCanvas" xmlns:cx="http://schemas.microsoft.com/office/drawing/2014/chartex" xmlns:cx1="http://schemas.microsoft.com/office/drawing/2015/9/8/chartex" xmlns:cx2="http://schemas.microsoft.com/office/drawing/2015/10/21/chartex" xmlns:cx3="http://schemas.microsoft.com/office/drawing/2016/5/9/chartex" xmlns:cx4="http://schemas.microsoft.com/office/drawing/2016/5/10/chartex" xmlns:cx5="http://schemas.microsoft.com/office/drawing/2016/5/11/chartex" xmlns:cx6="http://schemas.microsoft.com/office/drawing/2016/5/12/chartex" xmlns:cx7="http://schemas.microsoft.com/office/drawing/2016/5/13/chartex" xmlns:cx8="http://schemas.microsoft.com/office/drawing/2016/5/14/chartex" xmlns:mc="http://schemas.openxmlformats.org/markup-compatibility/2006" xmlns:aink="http://schemas.microsoft.com/office/drawing/2016/ink" xmlns:am3d="http://schemas.microsoft.com/office/drawing/2017/model3d" xmlns:o="urn:schemas-microsoft-com:office:office" xmlns:r="http://schemas.openxmlformats.org/officeDocument/2006/relationships" xmlns:m="http://schemas.openxmlformats.org/officeDocument/2006/math" xmlns:v="urn:schemas-microsoft-com:vml" xmlns:wp14="http://schemas.microsoft.com/office/word/2010/wordprocessingDrawing" xmlns:wp="http://schemas.openxmlformats.org/drawingml/2006/wordprocessingDrawing" xmlns:w10="urn:schemas-microsoft-com:office:word" xmlns:w="http://schemas.openxmlformats.org/wordprocessingml/2006/main" xmlns:w14="http://schemas.microsoft.com/office/word/2010/wordml" xmlns:w15="http://schemas.microsoft.com/office/word/2012/wordml" xmlns:w16cid="http://schemas.microsoft.com/office/word/2016/wordml/cid" xmlns:w16se="http://schemas.microsoft.com/office/word/2015/wordml/symex" xmlns:wpg="http://schemas.microsoft.com/office/word/2010/wordprocessingGroup" xmlns:wpi="http://schemas.microsoft.com/office/word/2010/wordprocessingInk" xmlns:wne="http://schemas.microsoft.com/office/word/2006/wordml" xmlns:wps="http://schemas.microsoft.com/office/word/2010/wordprocessingShape" mc:Ignorable="w14 w15 w16se w16cid wp14">
+<w:document xmlns:wpc="http://schemas.microsoft.com/office/word/2010/wordprocessingCanvas" xmlns:mc="http://schemas.openxmlformats.org/markup-compatibility/2006" xmlns:o="urn:schemas-microsoft-com:office:office" xmlns:r="http://schemas.openxmlformats.org/officeDocument/2006/relationships" xmlns:m="http://schemas.openxmlformats.org/officeDocument/2006/math" xmlns:v="urn:schemas-microsoft-com:vml" xmlns:wp14="http://schemas.microsoft.com/office/word/2010/wordprocessingDrawing" xmlns:wp="http://schemas.openxmlformats.org/drawingml/2006/wordprocessingDrawing" xmlns:w10="urn:schemas-microsoft-com:office:word" xmlns:w="http://schemas.openxmlformats.org/wordprocessingml/2006/main" xmlns:w14="http://schemas.microsoft.com/office/word/2010/wordml" xmlns:w15="http://schemas.microsoft.com/office/word/2012/wordml" xmlns:wpg="http://schemas.microsoft.com/office/word/2010/wordprocessingGroup" xmlns:wpi="http://schemas.microsoft.com/office/word/2010/wordprocessingInk" xmlns:wne="http://schemas.microsoft.com/office/word/2006/wordml" xmlns:wps="http://schemas.microsoft.com/office/word/2010/wordprocessingShape" mc:Ignorable="w14 w15 wp14">
   <w:body>
     <w:p>
       <w:r>
@@ -494,7 +494,7 @@
           </mc:Choice>
           <mc:Fallback>
             <w:pict>
-              <v:group w14:anchorId="56DD17FF" id="Group 19" o:spid="_x0000_s1026" style="position:absolute;margin-left:0;margin-top:266.5pt;width:468pt;height:334.6pt;z-index:251676672" coordsize="59436,42494" o:gfxdata="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">
+              <v:group w14:anchorId="56DD17FF" id="Group 19" o:spid="_x0000_s1026" style="position:absolute;margin-left:0;margin-top:266.5pt;width:468pt;height:334.6pt;z-index:251676672" coordsize="59436,42494" o:gfxdata="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">
                 <v:shapetype id="_x0000_t75" coordsize="21600,21600" o:spt="75" o:preferrelative="t" path="m@4@5l@4@11@9@11@9@5xe" filled="f" stroked="f">
                   <v:stroke joinstyle="miter"/>
                   <v:formulas>
@@ -514,14 +514,15 @@
                   <v:path o:extrusionok="f" gradientshapeok="t" o:connecttype="rect"/>
                   <o:lock v:ext="edit" aspectratio="t"/>
                 </v:shapetype>
-                <v:shape id="Picture 10" o:spid="_x0000_s1027" type="#_x0000_t75" style="position:absolute;width:59436;height:42494;visibility:visible;mso-wrap-style:square" o:gfxdata="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">
+                <v:shape id="Picture 10" o:spid="_x0000_s1027" type="#_x0000_t75" style="position:absolute;width:59436;height:42494;visibility:visible;mso-wrap-style:square" o:gfxdata="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">
                   <v:imagedata r:id="rId6" o:title=""/>
+                  <v:path arrowok="t"/>
                 </v:shape>
                 <v:shapetype id="_x0000_t202" coordsize="21600,21600" o:spt="202" path="m,l,21600r21600,l21600,xe">
                   <v:stroke joinstyle="miter"/>
                   <v:path gradientshapeok="t" o:connecttype="rect"/>
                 </v:shapetype>
-                <v:shape id="_x0000_s1028" type="#_x0000_t202" style="position:absolute;left:23869;top:950;width:4083;height:3613;visibility:visible;mso-wrap-style:square;v-text-anchor:top" o:gfxdata="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" filled="f" stroked="f">
+                <v:shape id="_x0000_s1028" type="#_x0000_t202" style="position:absolute;left:23869;top:950;width:4083;height:3613;visibility:visible;mso-wrap-style:square;v-text-anchor:top" o:gfxdata="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" filled="f" stroked="f">
                   <v:textbox>
                     <w:txbxContent>
                       <w:p>
@@ -543,7 +544,7 @@
                     </w:txbxContent>
                   </v:textbox>
                 </v:shape>
-                <v:shape id="_x0000_s1029" type="#_x0000_t202" style="position:absolute;left:1543;top:7718;width:4490;height:3614;visibility:visible;mso-wrap-style:square;v-text-anchor:top" o:gfxdata="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" filled="f" stroked="f">
+                <v:shape id="_x0000_s1029" type="#_x0000_t202" style="position:absolute;left:1543;top:7718;width:4490;height:3614;visibility:visible;mso-wrap-style:square;v-text-anchor:top" o:gfxdata="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" filled="f" stroked="f">
                   <v:textbox>
                     <w:txbxContent>
                       <w:p>
@@ -565,7 +566,7 @@
                     </w:txbxContent>
                   </v:textbox>
                 </v:shape>
-                <v:shape id="_x0000_s1030" type="#_x0000_t202" style="position:absolute;left:32182;top:7837;width:13030;height:3613;visibility:visible;mso-wrap-style:square;v-text-anchor:top" o:gfxdata="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" filled="f" stroked="f">
+                <v:shape id="_x0000_s1030" type="#_x0000_t202" style="position:absolute;left:32182;top:7837;width:13030;height:3613;visibility:visible;mso-wrap-style:square;v-text-anchor:top" o:gfxdata="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" filled="f" stroked="f">
                   <v:textbox>
                     <w:txbxContent>
                       <w:p>
@@ -587,7 +588,7 @@
                     </w:txbxContent>
                   </v:textbox>
                 </v:shape>
-                <v:shape id="_x0000_s1031" type="#_x0000_t202" style="position:absolute;left:39901;top:25650;width:18351;height:3613;visibility:visible;mso-wrap-style:square;v-text-anchor:top" o:gfxdata="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" filled="f" stroked="f">
+                <v:shape id="_x0000_s1031" type="#_x0000_t202" style="position:absolute;left:39901;top:25650;width:18351;height:3613;visibility:visible;mso-wrap-style:square;v-text-anchor:top" o:gfxdata="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" filled="f" stroked="f">
                   <v:textbox>
                     <w:txbxContent>
                       <w:p>
@@ -612,7 +613,7 @@
                     </w:txbxContent>
                   </v:textbox>
                 </v:shape>
-                <v:shape id="_x0000_s1032" type="#_x0000_t202" style="position:absolute;left:39544;top:36694;width:18352;height:3613;visibility:visible;mso-wrap-style:square;v-text-anchor:top" o:gfxdata="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" filled="f" stroked="f">
+                <v:shape id="_x0000_s1032" type="#_x0000_t202" style="position:absolute;left:39544;top:36694;width:18352;height:3613;visibility:visible;mso-wrap-style:square;v-text-anchor:top" o:gfxdata="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" filled="f" stroked="f">
                   <v:textbox>
                     <w:txbxContent>
                       <w:p>
@@ -637,7 +638,7 @@
                     </w:txbxContent>
                   </v:textbox>
                 </v:shape>
-                <v:shape id="_x0000_s1033" type="#_x0000_t202" style="position:absolute;left:1187;top:25413;width:18352;height:3613;visibility:visible;mso-wrap-style:square;v-text-anchor:top" o:gfxdata="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" filled="f" stroked="f">
+                <v:shape id="_x0000_s1033" type="#_x0000_t202" style="position:absolute;left:1187;top:25413;width:18352;height:3613;visibility:visible;mso-wrap-style:square;v-text-anchor:top" o:gfxdata="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" filled="f" stroked="f">
                   <v:textbox>
                     <w:txbxContent>
                       <w:p>
@@ -662,7 +663,7 @@
                     </w:txbxContent>
                   </v:textbox>
                 </v:shape>
-                <v:shape id="_x0000_s1034" type="#_x0000_t202" style="position:absolute;left:950;top:36694;width:18351;height:3613;visibility:visible;mso-wrap-style:square;v-text-anchor:top" o:gfxdata="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" filled="f" stroked="f">
+                <v:shape id="_x0000_s1034" type="#_x0000_t202" style="position:absolute;left:950;top:36694;width:18351;height:3613;visibility:visible;mso-wrap-style:square;v-text-anchor:top" o:gfxdata="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" filled="f" stroked="f">
                   <v:textbox>
                     <w:txbxContent>
                       <w:p>
@@ -687,7 +688,7 @@
                     </w:txbxContent>
                   </v:textbox>
                 </v:shape>
-                <v:shape id="_x0000_s1035" type="#_x0000_t202" style="position:absolute;left:19119;top:26481;width:21152;height:3614;visibility:visible;mso-wrap-style:square;v-text-anchor:top" o:gfxdata="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" filled="f" stroked="f">
+                <v:shape id="_x0000_s1035" type="#_x0000_t202" style="position:absolute;left:19119;top:26481;width:21152;height:3614;visibility:visible;mso-wrap-style:square;v-text-anchor:top" o:gfxdata="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" filled="f" stroked="f">
                   <v:textbox>
                     <w:txbxContent>
                       <w:p>
@@ -710,7 +711,7 @@
                     </w:txbxContent>
                   </v:textbox>
                 </v:shape>
-                <v:shape id="_x0000_s1036" type="#_x0000_t202" style="position:absolute;left:19119;top:37288;width:21152;height:3613;visibility:visible;mso-wrap-style:square;v-text-anchor:top" o:gfxdata="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" filled="f" stroked="f">
+                <v:shape id="_x0000_s1036" type="#_x0000_t202" style="position:absolute;left:19119;top:37288;width:21152;height:3613;visibility:visible;mso-wrap-style:square;v-text-anchor:top" o:gfxdata="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" filled="f" stroked="f">
                   <v:textbox>
                     <w:txbxContent>
                       <w:p>
@@ -3310,13 +3311,13 @@
         </w:rPr>
         <w:lastRenderedPageBreak/>
         <w:drawing>
-          <wp:anchor distT="0" distB="0" distL="114300" distR="114300" simplePos="0" relativeHeight="251677696" behindDoc="1" locked="0" layoutInCell="1" allowOverlap="1" wp14:anchorId="2C4E06A0" wp14:editId="270426A8">
+          <wp:anchor distT="0" distB="0" distL="114300" distR="114300" simplePos="0" relativeHeight="251677696" behindDoc="1" locked="0" layoutInCell="1" allowOverlap="1" wp14:anchorId="2C4E06A0" wp14:editId="676B426C">
             <wp:simplePos x="0" y="0"/>
             <wp:positionH relativeFrom="page">
-              <wp:align>right</wp:align>
+              <wp:posOffset>279400</wp:posOffset>
             </wp:positionH>
             <wp:positionV relativeFrom="paragraph">
-              <wp:posOffset>450850</wp:posOffset>
+              <wp:posOffset>869950</wp:posOffset>
             </wp:positionV>
             <wp:extent cx="7302500" cy="6521450"/>
             <wp:effectExtent l="0" t="0" r="0" b="0"/>
@@ -3435,7 +3436,52 @@
           <w:szCs w:val="26"/>
           <w:rtl/>
         </w:rPr>
-        <w:t>הפקנו את הגרף הבא אשר עבור כל שתי תכונות מציין את הקורלציה ביניה</w:t>
+        <w:t>הפקנו את מפת החום הבאה</w:t>
+      </w:r>
+      <w:r>
+        <w:rPr>
+          <w:rFonts w:eastAsiaTheme="minorHAnsi" w:cstheme="minorHAnsi" w:hint="cs"/>
+          <w:sz w:val="26"/>
+          <w:szCs w:val="26"/>
+          <w:rtl/>
+        </w:rPr>
+        <w:t xml:space="preserve"> </w:t>
+      </w:r>
+      <w:r>
+        <w:rPr>
+          <w:rFonts w:eastAsiaTheme="minorHAnsi" w:cstheme="minorHAnsi" w:hint="cs"/>
+          <w:sz w:val="26"/>
+          <w:szCs w:val="26"/>
+          <w:rtl/>
+        </w:rPr>
+        <w:t>כ</w:t>
+      </w:r>
+      <w:r>
+        <w:rPr>
+          <w:rFonts w:eastAsiaTheme="minorHAnsi" w:cstheme="minorHAnsi" w:hint="cs"/>
+          <w:sz w:val="26"/>
+          <w:szCs w:val="26"/>
+          <w:rtl/>
+        </w:rPr>
+        <w:t xml:space="preserve">אשר עבור כל שתי תכונות </w:t>
+      </w:r>
+      <w:r>
+        <w:rPr>
+          <w:rFonts w:eastAsiaTheme="minorHAnsi" w:cstheme="minorHAnsi" w:hint="cs"/>
+          <w:sz w:val="26"/>
+          <w:szCs w:val="26"/>
+          <w:rtl/>
+        </w:rPr>
+        <w:t xml:space="preserve">מצויינת </w:t>
+      </w:r>
+      <w:r>
+        <w:rPr>
+          <w:rFonts w:eastAsiaTheme="minorHAnsi" w:cstheme="minorHAnsi" w:hint="cs"/>
+          <w:sz w:val="26"/>
+          <w:szCs w:val="26"/>
+          <w:rtl/>
+        </w:rPr>
+        <w:t>הקורלציה ביניה</w:t>
       </w:r>
       <w:r>
         <w:rPr>
@@ -3445,6 +3491,15 @@
           <w:rtl/>
         </w:rPr>
         <w:t>ן</w:t>
+      </w:r>
+      <w:r>
+        <w:rPr>
+          <w:rFonts w:eastAsiaTheme="minorHAnsi" w:cstheme="minorHAnsi" w:hint="cs"/>
+          <w:sz w:val="26"/>
+          <w:szCs w:val="26"/>
+          <w:rtl/>
+        </w:rPr>
+        <w:t>(כחול-קורלציה חיובית, אדום-קורלציה שלילית. ככל שהצבע קהה יותר הקורלציה מתקרבת ל1 בערך מוחלט)</w:t>
       </w:r>
       <w:r>
         <w:rPr>
@@ -3700,7 +3755,25 @@
           <w:szCs w:val="26"/>
           <w:rtl/>
         </w:rPr>
-        <w:t xml:space="preserve"> שכלל שני מניפולציות עיקריות:</w:t>
+        <w:t xml:space="preserve"> שכלל ש</w:t>
+      </w:r>
+      <w:r>
+        <w:rPr>
+          <w:rFonts w:eastAsiaTheme="minorHAnsi" w:cstheme="minorHAnsi" w:hint="cs"/>
+          <w:sz w:val="26"/>
+          <w:szCs w:val="26"/>
+          <w:rtl/>
+        </w:rPr>
+        <w:t>ת</w:t>
+      </w:r>
+      <w:r>
+        <w:rPr>
+          <w:rFonts w:eastAsiaTheme="minorHAnsi" w:cstheme="minorHAnsi" w:hint="cs"/>
+          <w:sz w:val="26"/>
+          <w:szCs w:val="26"/>
+          <w:rtl/>
+        </w:rPr>
+        <w:t>י מניפולציות עיקריות:</w:t>
       </w:r>
     </w:p>
     <w:p>
@@ -3858,7 +3931,16 @@
           <w:szCs w:val="26"/>
           <w:rtl/>
         </w:rPr>
-        <w:t>.</w:t>
+        <w:t xml:space="preserve">, </w:t>
+      </w:r>
+      <w:r>
+        <w:rPr>
+          <w:rFonts w:eastAsiaTheme="minorHAnsi" w:cstheme="minorHAnsi" w:hint="cs"/>
+          <w:sz w:val="26"/>
+          <w:szCs w:val="26"/>
+          <w:rtl/>
+        </w:rPr>
+        <w:t>המוטיבציה להחלפה זו נובעת מהמרחק הגדול של תכונות כאלו מהתפלגות התכונה.</w:t>
       </w:r>
     </w:p>
     <w:p>
@@ -3906,7 +3988,43 @@
           <w:szCs w:val="26"/>
           <w:rtl/>
         </w:rPr>
-        <w:t>מכיוון שכבר למדנו את כיצד המידע שלנו מתנהג יכלנו להבין כי קיימות תכונות בלעי קורלציה לינארית ביניה</w:t>
+        <w:t>מכיוון שכבר למדנו את כיצד המידע שלנו מתנהג יכלנו להבין כי קיימות תכונות ב</w:t>
+      </w:r>
+      <w:r>
+        <w:rPr>
+          <w:rFonts w:eastAsiaTheme="minorHAnsi" w:cstheme="minorHAnsi" w:hint="cs"/>
+          <w:sz w:val="26"/>
+          <w:szCs w:val="26"/>
+          <w:rtl/>
+        </w:rPr>
+        <w:t>עלות</w:t>
+      </w:r>
+      <w:r>
+        <w:rPr>
+          <w:rFonts w:eastAsiaTheme="minorHAnsi" w:cstheme="minorHAnsi" w:hint="cs"/>
+          <w:sz w:val="26"/>
+          <w:szCs w:val="26"/>
+          <w:rtl/>
+        </w:rPr>
+        <w:t xml:space="preserve"> קורלציה לינארית</w:t>
+      </w:r>
+      <w:r>
+        <w:rPr>
+          <w:rFonts w:eastAsiaTheme="minorHAnsi" w:cstheme="minorHAnsi" w:hint="cs"/>
+          <w:sz w:val="26"/>
+          <w:szCs w:val="26"/>
+          <w:rtl/>
+        </w:rPr>
+        <w:t xml:space="preserve"> גבוהה מאוד</w:t>
+      </w:r>
+      <w:r>
+        <w:rPr>
+          <w:rFonts w:eastAsiaTheme="minorHAnsi" w:cstheme="minorHAnsi" w:hint="cs"/>
+          <w:sz w:val="26"/>
+          <w:szCs w:val="26"/>
+          <w:rtl/>
+        </w:rPr>
+        <w:t xml:space="preserve"> ביניה</w:t>
       </w:r>
       <w:r>
         <w:rPr>
@@ -4374,19 +4492,35 @@
           <w:szCs w:val="26"/>
           <w:rtl/>
         </w:rPr>
-        <w:t xml:space="preserve"> התבצעה על פי שיטות </w:t>
-      </w:r>
-      <w:proofErr w:type="spellStart"/>
-      <w:r>
-        <w:rPr>
-          <w:rFonts w:eastAsiaTheme="minorHAnsi" w:cstheme="minorHAnsi" w:hint="cs"/>
-          <w:sz w:val="26"/>
-          <w:szCs w:val="26"/>
-          <w:rtl/>
-        </w:rPr>
-        <w:t>שיטות</w:t>
-      </w:r>
-      <w:proofErr w:type="spellEnd"/>
+        <w:t xml:space="preserve"> התבצעה על פי </w:t>
+      </w:r>
+      <w:r>
+        <w:rPr>
+          <w:rFonts w:eastAsiaTheme="minorHAnsi" w:cstheme="minorHAnsi" w:hint="cs"/>
+          <w:sz w:val="26"/>
+          <w:szCs w:val="26"/>
+          <w:rtl/>
+        </w:rPr>
+        <w:t xml:space="preserve">מספר </w:t>
+      </w:r>
+      <w:r>
+        <w:rPr>
+          <w:rFonts w:eastAsiaTheme="minorHAnsi" w:cstheme="minorHAnsi" w:hint="cs"/>
+          <w:sz w:val="26"/>
+          <w:szCs w:val="26"/>
+          <w:rtl/>
+        </w:rPr>
+        <w:t xml:space="preserve">שיטות </w:t>
+      </w:r>
+      <w:r>
+        <w:rPr>
+          <w:rFonts w:eastAsiaTheme="minorHAnsi" w:cstheme="minorHAnsi" w:hint="cs"/>
+          <w:sz w:val="26"/>
+          <w:szCs w:val="26"/>
+          <w:rtl/>
+        </w:rPr>
+        <w:t>שונות</w:t>
+      </w:r>
       <w:r>
         <w:rPr>
           <w:rFonts w:eastAsiaTheme="minorHAnsi" w:cstheme="minorHAnsi" w:hint="cs"/>
@@ -4532,8 +4666,6 @@
           <w:highlight w:val="white"/>
         </w:rPr>
       </w:pPr>
-      <w:bookmarkStart w:id="0" w:name="_GoBack"/>
-      <w:bookmarkEnd w:id="0"/>
       <w:proofErr w:type="spellStart"/>
       <w:r>
         <w:rPr>
@@ -5269,7 +5401,6 @@
           <w:sz w:val="40"/>
           <w:szCs w:val="40"/>
           <w:u w:val="single"/>
-          <w:rtl/>
         </w:rPr>
       </w:pPr>
       <w:r>
@@ -5313,6 +5444,92 @@
           <w:rtl/>
         </w:rPr>
         <w:t>:</w:t>
+      </w:r>
+    </w:p>
+    <w:p>
+      <w:pPr>
+        <w:bidi/>
+        <w:rPr>
+          <w:rFonts w:eastAsiaTheme="minorHAnsi" w:cs="Calibri-Bold"/>
+          <w:i/>
+          <w:color w:val="4472C5"/>
+          <w:sz w:val="40"/>
+          <w:szCs w:val="40"/>
+          <w:u w:val="single"/>
+        </w:rPr>
+      </w:pPr>
+      <w:r>
+        <w:rPr>
+          <w:rFonts w:eastAsiaTheme="minorHAnsi" w:cstheme="minorHAnsi" w:hint="cs"/>
+          <w:sz w:val="26"/>
+          <w:szCs w:val="26"/>
+          <w:rtl/>
+        </w:rPr>
+        <w:t>כל המימושים והמסקנות לבונוס זה מסתמכים על המאמר:</w:t>
+      </w:r>
+      <w:r>
+        <w:rPr>
+          <w:rFonts w:eastAsiaTheme="minorHAnsi" w:cstheme="minorHAnsi"/>
+          <w:sz w:val="26"/>
+          <w:szCs w:val="26"/>
+        </w:rPr>
+        <w:br/>
+      </w:r>
+      <w:r>
+        <w:rPr>
+          <w:rFonts w:eastAsiaTheme="minorHAnsi" w:cstheme="minorHAnsi" w:hint="cs"/>
+          <w:sz w:val="26"/>
+          <w:szCs w:val="26"/>
+          <w:rtl/>
+        </w:rPr>
+        <w:t xml:space="preserve"> </w:t>
+      </w:r>
+      <m:oMath>
+        <m:r>
+          <m:rPr>
+            <m:sty m:val="p"/>
+          </m:rPr>
+          <w:rPr>
+            <w:rFonts w:ascii="Cambria Math" w:eastAsiaTheme="minorHAnsi" w:hAnsi="Cambria Math" w:cstheme="minorHAnsi"/>
+            <w:sz w:val="26"/>
+            <w:szCs w:val="26"/>
+          </w:rPr>
+          <m:t>K</m:t>
+        </m:r>
+        <m:r>
+          <w:rPr>
+            <w:rFonts w:ascii="Cambria Math" w:eastAsiaTheme="minorHAnsi" w:hAnsi="Cambria Math" w:cstheme="minorHAnsi"/>
+            <w:sz w:val="26"/>
+            <w:szCs w:val="26"/>
+          </w:rPr>
+          <m:t>ira&amp;Rendell(1992)-A practical approach to feature selection</m:t>
+        </m:r>
+      </m:oMath>
+      <w:r>
+        <w:rPr>
+          <w:rFonts w:cstheme="minorHAnsi"/>
+          <w:sz w:val="26"/>
+          <w:szCs w:val="26"/>
+        </w:rPr>
+        <w:t xml:space="preserve"> </w:t>
+      </w:r>
+      <w:r>
+        <w:rPr>
+          <w:rFonts w:cstheme="minorHAnsi" w:hint="cs"/>
+          <w:sz w:val="26"/>
+          <w:szCs w:val="26"/>
+          <w:rtl/>
+        </w:rPr>
+        <w:t xml:space="preserve"> </w:t>
+      </w:r>
+      <w:r>
+        <w:rPr>
+          <w:rFonts w:cstheme="minorHAnsi"/>
+          <w:sz w:val="26"/>
+          <w:szCs w:val="26"/>
+          <w:rtl/>
+        </w:rPr>
+        <w:br/>
       </w:r>
     </w:p>
     <w:p>
@@ -6590,6 +6807,7 @@
           <w:szCs w:val="26"/>
           <w:rtl/>
         </w:rPr>
+        <w:lastRenderedPageBreak/>
         <w:drawing>
           <wp:inline distT="0" distB="0" distL="0" distR="0" wp14:anchorId="1938527A" wp14:editId="3EB77ED4">
             <wp:extent cx="1828800" cy="1371600"/>
@@ -6762,7 +6980,6 @@
           <w:szCs w:val="26"/>
           <w:rtl/>
         </w:rPr>
-        <w:lastRenderedPageBreak/>
         <w:drawing>
           <wp:inline distT="0" distB="0" distL="0" distR="0" wp14:anchorId="6D3DF753" wp14:editId="27677E74">
             <wp:extent cx="1828800" cy="1371600"/>
@@ -7310,6 +7527,7 @@
           <w:sz w:val="26"/>
           <w:szCs w:val="26"/>
         </w:rPr>
+        <w:lastRenderedPageBreak/>
         <w:t>Avg_environmental_importance</w:t>
       </w:r>
       <w:proofErr w:type="spellEnd"/>
@@ -7399,7 +7617,6 @@
           <w:sz w:val="26"/>
           <w:szCs w:val="26"/>
         </w:rPr>
-        <w:lastRenderedPageBreak/>
         <w:t>Avg_government_satisfaction</w:t>
       </w:r>
       <w:proofErr w:type="spellEnd"/>
@@ -7680,6 +7897,7 @@
           <w:sz w:val="26"/>
           <w:szCs w:val="26"/>
         </w:rPr>
+        <w:lastRenderedPageBreak/>
         <w:t>Avg_monthly_expense_when_under_age_21</w:t>
       </w:r>
       <w:r>
@@ -7766,7 +7984,6 @@
           <w:sz w:val="26"/>
           <w:szCs w:val="26"/>
         </w:rPr>
-        <w:lastRenderedPageBreak/>
         <w:t>Avg_monthly_household_cost</w:t>
       </w:r>
       <w:proofErr w:type="spellEnd"/>
@@ -8054,6 +8271,7 @@
           <w:sz w:val="26"/>
           <w:szCs w:val="26"/>
         </w:rPr>
+        <w:lastRenderedPageBreak/>
         <w:t>Avg_Satisfaction_with_previous_vote</w:t>
       </w:r>
       <w:proofErr w:type="spellEnd"/>
@@ -8169,7 +8387,6 @@
           <w:sz w:val="26"/>
           <w:szCs w:val="26"/>
         </w:rPr>
-        <w:lastRenderedPageBreak/>
         <w:t>Avg_size_per_room</w:t>
       </w:r>
       <w:proofErr w:type="spellEnd"/>
@@ -8286,27 +8503,7 @@
           <w:szCs w:val="26"/>
           <w:rtl/>
         </w:rPr>
-        <w:t xml:space="preserve">- בעלי ערכים קטנים בוחרים בעיקר באפור, כתום </w:t>
-      </w:r>
-      <w:proofErr w:type="spellStart"/>
-      <w:r>
-        <w:rPr>
-          <w:rFonts w:eastAsiaTheme="minorHAnsi" w:cstheme="minorHAnsi" w:hint="cs"/>
-          <w:sz w:val="26"/>
-          <w:szCs w:val="26"/>
-          <w:rtl/>
-        </w:rPr>
-        <w:t>ואדום</w:t>
-      </w:r>
-      <w:proofErr w:type="spellEnd"/>
-      <w:r>
-        <w:rPr>
-          <w:rFonts w:eastAsiaTheme="minorHAnsi" w:cstheme="minorHAnsi" w:hint="cs"/>
-          <w:sz w:val="26"/>
-          <w:szCs w:val="26"/>
-          <w:rtl/>
-        </w:rPr>
-        <w:t>:</w:t>
+        <w:t>- בעלי ערכים קטנים בוחרים בעיקר באפור, כתום ואדום:</w:t>
       </w:r>
       <w:r>
         <w:rPr>
@@ -8423,25 +8620,11 @@
       </w:r>
       <w:r>
         <w:rPr>
-          <mc:AlternateContent>
-            <mc:Choice Requires="w16se">
-              <w:rFonts w:eastAsiaTheme="minorHAnsi" w:cstheme="minorHAnsi"/>
-            </mc:Choice>
-            <mc:Fallback>
-              <w:rFonts w:ascii="Segoe UI Emoji" w:eastAsia="Segoe UI Emoji" w:hAnsi="Segoe UI Emoji" w:cs="Segoe UI Emoji"/>
-            </mc:Fallback>
-          </mc:AlternateContent>
-          <w:sz w:val="26"/>
-          <w:szCs w:val="26"/>
-        </w:rPr>
-        <mc:AlternateContent>
-          <mc:Choice Requires="w16se">
-            <w16se:symEx w16se:font="Segoe UI Emoji" w16se:char="1F609"/>
-          </mc:Choice>
-          <mc:Fallback>
-            <w:t>😉</w:t>
-          </mc:Fallback>
-        </mc:AlternateContent>
+          <w:rFonts w:ascii="Segoe UI Emoji" w:eastAsia="Segoe UI Emoji" w:hAnsi="Segoe UI Emoji" w:cs="Segoe UI Emoji"/>
+          <w:sz w:val="26"/>
+          <w:szCs w:val="26"/>
+        </w:rPr>
+        <w:t>😉</w:t>
       </w:r>
       <w:r>
         <w:rPr>
@@ -8537,6 +8720,7 @@
           <w:sz w:val="26"/>
           <w:szCs w:val="26"/>
         </w:rPr>
+        <w:lastRenderedPageBreak/>
         <w:t>Most_Important_Issue</w:t>
       </w:r>
       <w:proofErr w:type="spellEnd"/>
@@ -8547,27 +8731,7 @@
           <w:szCs w:val="26"/>
           <w:rtl/>
         </w:rPr>
-        <w:t xml:space="preserve">- הצבעים אפור, כתום </w:t>
-      </w:r>
-      <w:proofErr w:type="spellStart"/>
-      <w:r>
-        <w:rPr>
-          <w:rFonts w:eastAsiaTheme="minorHAnsi" w:cstheme="minorHAnsi" w:hint="cs"/>
-          <w:sz w:val="26"/>
-          <w:szCs w:val="26"/>
-          <w:rtl/>
-        </w:rPr>
-        <w:t>ואדום</w:t>
-      </w:r>
-      <w:proofErr w:type="spellEnd"/>
-      <w:r>
-        <w:rPr>
-          <w:rFonts w:eastAsiaTheme="minorHAnsi" w:cstheme="minorHAnsi" w:hint="cs"/>
-          <w:sz w:val="26"/>
-          <w:szCs w:val="26"/>
-          <w:rtl/>
-        </w:rPr>
-        <w:t xml:space="preserve"> נפוצים רק אצל ערכים מסוימים:</w:t>
+        <w:t>- הצבעים אפור, כתום ואדום נפוצים רק אצל ערכים מסוימים:</w:t>
       </w:r>
       <w:r>
         <w:rPr>
@@ -8644,7 +8808,6 @@
           <w:sz w:val="26"/>
           <w:szCs w:val="26"/>
         </w:rPr>
-        <w:lastRenderedPageBreak/>
         <w:t>Num_of_kids_born_last_10_years</w:t>
       </w:r>
       <w:r>
@@ -8934,6 +9097,7 @@
           <w:sz w:val="26"/>
           <w:szCs w:val="26"/>
         </w:rPr>
+        <w:lastRenderedPageBreak/>
         <w:t>Phone_minutes_10_years</w:t>
       </w:r>
       <w:r>
@@ -9021,7 +9185,6 @@
           <w:sz w:val="26"/>
           <w:szCs w:val="26"/>
         </w:rPr>
-        <w:lastRenderedPageBreak/>
         <w:t>Political_interest_Total_Score</w:t>
       </w:r>
       <w:proofErr w:type="spellEnd"/>
@@ -9757,6 +9920,7 @@
           <w:szCs w:val="20"/>
           <w:highlight w:val="white"/>
         </w:rPr>
+        <w:lastRenderedPageBreak/>
         <w:t>'Gender'</w:t>
       </w:r>
     </w:p>
@@ -10300,7 +10464,6 @@
           <w:szCs w:val="26"/>
           <w:rtl/>
         </w:rPr>
-        <w:lastRenderedPageBreak/>
         <w:t>יתרונות:</w:t>
       </w:r>
     </w:p>
@@ -10390,6 +10553,291 @@
     </w:p>
     <w:p>
       <w:pPr>
+        <w:pStyle w:val="ListParagraph"/>
+        <w:numPr>
+          <w:ilvl w:val="0"/>
+          <w:numId w:val="9"/>
+        </w:numPr>
+        <w:autoSpaceDE w:val="0"/>
+        <w:autoSpaceDN w:val="0"/>
+        <w:bidi/>
+        <w:adjustRightInd w:val="0"/>
+        <w:spacing w:after="0" w:line="240" w:lineRule="auto"/>
+        <w:rPr>
+          <w:rFonts w:eastAsiaTheme="minorHAnsi" w:cstheme="minorHAnsi"/>
+          <w:sz w:val="26"/>
+          <w:szCs w:val="26"/>
+        </w:rPr>
+      </w:pPr>
+      <w:r>
+        <w:rPr>
+          <w:rFonts w:eastAsiaTheme="minorHAnsi" w:cstheme="minorHAnsi" w:hint="cs"/>
+          <w:sz w:val="26"/>
+          <w:szCs w:val="26"/>
+          <w:rtl/>
+        </w:rPr>
+        <w:t>משתמש בניתוח סטטיסטי בלבד</w:t>
+      </w:r>
+    </w:p>
+    <w:p>
+      <w:pPr>
+        <w:pStyle w:val="ListParagraph"/>
+        <w:numPr>
+          <w:ilvl w:val="0"/>
+          <w:numId w:val="9"/>
+        </w:numPr>
+        <w:autoSpaceDE w:val="0"/>
+        <w:autoSpaceDN w:val="0"/>
+        <w:bidi/>
+        <w:adjustRightInd w:val="0"/>
+        <w:spacing w:after="0" w:line="240" w:lineRule="auto"/>
+        <w:rPr>
+          <w:rFonts w:eastAsiaTheme="minorHAnsi" w:cstheme="minorHAnsi"/>
+          <w:sz w:val="26"/>
+          <w:szCs w:val="26"/>
+        </w:rPr>
+      </w:pPr>
+      <w:r>
+        <w:rPr>
+          <w:rFonts w:eastAsiaTheme="minorHAnsi" w:cstheme="minorHAnsi" w:hint="cs"/>
+          <w:sz w:val="26"/>
+          <w:szCs w:val="26"/>
+          <w:rtl/>
+        </w:rPr>
+        <w:t>יעילות</w:t>
+      </w:r>
+      <w:r>
+        <w:rPr>
+          <w:rFonts w:eastAsiaTheme="minorHAnsi" w:cstheme="minorHAnsi" w:hint="cs"/>
+          <w:sz w:val="26"/>
+          <w:szCs w:val="26"/>
+          <w:rtl/>
+        </w:rPr>
+        <w:t xml:space="preserve"> זמן ריצה פולינומיאלית</w:t>
+      </w:r>
+      <w:r>
+        <w:rPr>
+          <w:rFonts w:eastAsiaTheme="minorHAnsi" w:cstheme="minorHAnsi"/>
+          <w:sz w:val="26"/>
+          <w:szCs w:val="26"/>
+          <w:rtl/>
+        </w:rPr>
+        <w:br/>
+      </w:r>
+      <w:r>
+        <w:rPr>
+          <w:rFonts w:eastAsiaTheme="minorHAnsi" w:cstheme="minorHAnsi" w:hint="cs"/>
+          <w:sz w:val="26"/>
+          <w:szCs w:val="26"/>
+          <w:rtl/>
+        </w:rPr>
+        <w:t xml:space="preserve"> </w:t>
+      </w:r>
+      <m:oMath>
+        <m:r>
+          <m:rPr>
+            <m:sty m:val="p"/>
+          </m:rPr>
+          <w:rPr>
+            <w:rFonts w:ascii="Cambria Math" w:eastAsiaTheme="minorHAnsi" w:hAnsi="Cambria Math" w:cstheme="minorHAnsi"/>
+            <w:sz w:val="26"/>
+            <w:szCs w:val="26"/>
+          </w:rPr>
+          <m:t>Θ</m:t>
+        </m:r>
+        <m:d>
+          <m:dPr>
+            <m:ctrlPr>
+              <w:rPr>
+                <w:rFonts w:ascii="Cambria Math" w:eastAsiaTheme="minorHAnsi" w:hAnsi="Cambria Math" w:cstheme="minorHAnsi"/>
+                <w:i/>
+                <w:sz w:val="26"/>
+                <w:szCs w:val="26"/>
+              </w:rPr>
+            </m:ctrlPr>
+          </m:dPr>
+          <m:e>
+            <m:r>
+              <w:rPr>
+                <w:rFonts w:ascii="Cambria Math" w:eastAsiaTheme="minorHAnsi" w:hAnsi="Cambria Math" w:cstheme="minorHAnsi"/>
+                <w:sz w:val="26"/>
+                <w:szCs w:val="26"/>
+              </w:rPr>
+              <m:t>pmn</m:t>
+            </m:r>
+          </m:e>
+        </m:d>
+        <m:r>
+          <w:rPr>
+            <w:rFonts w:ascii="Cambria Math" w:eastAsiaTheme="minorHAnsi" w:hAnsi="Cambria Math" w:cstheme="minorHAnsi"/>
+            <w:sz w:val="26"/>
+            <w:szCs w:val="26"/>
+          </w:rPr>
+          <m:t>[based on the above paper, section 6-Conclusion]</m:t>
+        </m:r>
+      </m:oMath>
+      <w:r>
+        <w:rPr>
+          <w:rFonts w:eastAsiaTheme="minorHAnsi" w:cstheme="minorHAnsi" w:hint="cs"/>
+          <w:sz w:val="26"/>
+          <w:szCs w:val="26"/>
+          <w:rtl/>
+        </w:rPr>
+        <w:t>)</w:t>
+      </w:r>
+      <w:r>
+        <w:rPr>
+          <w:rFonts w:eastAsiaTheme="minorHAnsi" w:cstheme="minorHAnsi" w:hint="cs"/>
+          <w:sz w:val="26"/>
+          <w:szCs w:val="26"/>
+          <w:rtl/>
+        </w:rPr>
+        <w:t xml:space="preserve"> </w:t>
+      </w:r>
+      <w:r>
+        <w:rPr>
+          <w:rFonts w:eastAsiaTheme="minorHAnsi" w:cstheme="minorHAnsi" w:hint="cs"/>
+          <w:sz w:val="26"/>
+          <w:szCs w:val="26"/>
+          <w:rtl/>
+        </w:rPr>
+        <w:t xml:space="preserve"> </w:t>
+      </w:r>
+      <w:r>
+        <w:rPr>
+          <w:rFonts w:eastAsiaTheme="minorHAnsi" w:cstheme="minorHAnsi"/>
+          <w:sz w:val="26"/>
+          <w:szCs w:val="26"/>
+          <w:rtl/>
+        </w:rPr>
+        <w:br/>
+      </w:r>
+      <w:r>
+        <w:rPr>
+          <w:rFonts w:eastAsiaTheme="minorHAnsi" w:cstheme="minorHAnsi" w:hint="cs"/>
+          <w:sz w:val="26"/>
+          <w:szCs w:val="26"/>
+          <w:rtl/>
+        </w:rPr>
+        <w:t>נובעת מ:</w:t>
+      </w:r>
+      <w:r>
+        <w:rPr>
+          <w:rFonts w:eastAsiaTheme="minorHAnsi" w:cstheme="minorHAnsi"/>
+          <w:sz w:val="26"/>
+          <w:szCs w:val="26"/>
+          <w:rtl/>
+        </w:rPr>
+        <w:br/>
+      </w:r>
+      <w:r>
+        <w:rPr>
+          <w:rFonts w:eastAsiaTheme="minorHAnsi" w:cstheme="minorHAnsi" w:hint="cs"/>
+          <w:sz w:val="26"/>
+          <w:szCs w:val="26"/>
+          <w:rtl/>
+        </w:rPr>
+        <w:t>1. לא מחפשים במרחב תתי הסטים של התכונות בצורה מפורשת</w:t>
+      </w:r>
+    </w:p>
+    <w:p>
+      <w:pPr>
+        <w:pStyle w:val="ListParagraph"/>
+        <w:autoSpaceDE w:val="0"/>
+        <w:autoSpaceDN w:val="0"/>
+        <w:bidi/>
+        <w:adjustRightInd w:val="0"/>
+        <w:spacing w:after="0" w:line="240" w:lineRule="auto"/>
+        <w:rPr>
+          <w:rFonts w:eastAsiaTheme="minorHAnsi" w:cstheme="minorHAnsi"/>
+          <w:sz w:val="26"/>
+          <w:szCs w:val="26"/>
+          <w:rtl/>
+        </w:rPr>
+      </w:pPr>
+      <w:r>
+        <w:rPr>
+          <w:rFonts w:eastAsiaTheme="minorHAnsi" w:cstheme="minorHAnsi" w:hint="cs"/>
+          <w:sz w:val="26"/>
+          <w:szCs w:val="26"/>
+          <w:rtl/>
+        </w:rPr>
+        <w:t>2. ויתור על מינימאליות תת סט התכונות המוחזרות.</w:t>
+      </w:r>
+    </w:p>
+    <w:p>
+      <w:pPr>
+        <w:pStyle w:val="ListParagraph"/>
+        <w:numPr>
+          <w:ilvl w:val="0"/>
+          <w:numId w:val="9"/>
+        </w:numPr>
+        <w:autoSpaceDE w:val="0"/>
+        <w:autoSpaceDN w:val="0"/>
+        <w:bidi/>
+        <w:adjustRightInd w:val="0"/>
+        <w:spacing w:after="0" w:line="240" w:lineRule="auto"/>
+        <w:rPr>
+          <w:rFonts w:eastAsiaTheme="minorHAnsi" w:cstheme="minorHAnsi"/>
+          <w:sz w:val="26"/>
+          <w:szCs w:val="26"/>
+        </w:rPr>
+      </w:pPr>
+      <w:r>
+        <w:rPr>
+          <w:rFonts w:eastAsiaTheme="minorHAnsi" w:cstheme="minorHAnsi" w:hint="cs"/>
+          <w:sz w:val="26"/>
+          <w:szCs w:val="26"/>
+          <w:rtl/>
+        </w:rPr>
+        <w:t>יחסית חסין לרעש</w:t>
+      </w:r>
+    </w:p>
+    <w:p>
+      <w:pPr>
+        <w:pStyle w:val="ListParagraph"/>
+        <w:numPr>
+          <w:ilvl w:val="0"/>
+          <w:numId w:val="9"/>
+        </w:numPr>
+        <w:autoSpaceDE w:val="0"/>
+        <w:autoSpaceDN w:val="0"/>
+        <w:bidi/>
+        <w:adjustRightInd w:val="0"/>
+        <w:spacing w:after="0" w:line="240" w:lineRule="auto"/>
+        <w:rPr>
+          <w:rFonts w:eastAsiaTheme="minorHAnsi" w:cstheme="minorHAnsi"/>
+          <w:sz w:val="26"/>
+          <w:szCs w:val="26"/>
+        </w:rPr>
+      </w:pPr>
+      <w:r>
+        <w:rPr>
+          <w:rFonts w:eastAsiaTheme="minorHAnsi" w:cstheme="minorHAnsi" w:hint="cs"/>
+          <w:sz w:val="26"/>
+          <w:szCs w:val="26"/>
+          <w:rtl/>
+        </w:rPr>
+        <w:t>לא מושפע מתלויית בין הפיצ'רים.</w:t>
+      </w:r>
+    </w:p>
+    <w:p>
+      <w:pPr>
+        <w:pStyle w:val="ListParagraph"/>
+        <w:autoSpaceDE w:val="0"/>
+        <w:autoSpaceDN w:val="0"/>
+        <w:bidi/>
+        <w:adjustRightInd w:val="0"/>
+        <w:spacing w:after="0" w:line="240" w:lineRule="auto"/>
+        <w:rPr>
+          <w:rFonts w:eastAsiaTheme="minorHAnsi" w:cstheme="minorHAnsi"/>
+          <w:sz w:val="26"/>
+          <w:szCs w:val="26"/>
+        </w:rPr>
+      </w:pPr>
+    </w:p>
+    <w:p>
+      <w:pPr>
         <w:autoSpaceDE w:val="0"/>
         <w:autoSpaceDN w:val="0"/>
         <w:bidi/>
@@ -10484,7 +10932,6 @@
           <w:rFonts w:eastAsiaTheme="minorHAnsi" w:cstheme="minorHAnsi"/>
           <w:sz w:val="26"/>
           <w:szCs w:val="26"/>
-          <w:rtl/>
         </w:rPr>
       </w:pPr>
       <w:r>
@@ -10513,6 +10960,132 @@
         </w:rPr>
         <w:t xml:space="preserve"> לא בוחן מסווג ספציפי ולכן נוכל לקבל תוצאות שונות על מסווגים שונים.</w:t>
       </w:r>
+    </w:p>
+    <w:p>
+      <w:pPr>
+        <w:pStyle w:val="ListParagraph"/>
+        <w:numPr>
+          <w:ilvl w:val="0"/>
+          <w:numId w:val="10"/>
+        </w:numPr>
+        <w:autoSpaceDE w:val="0"/>
+        <w:autoSpaceDN w:val="0"/>
+        <w:bidi/>
+        <w:adjustRightInd w:val="0"/>
+        <w:spacing w:after="0" w:line="240" w:lineRule="auto"/>
+        <w:rPr>
+          <w:rFonts w:eastAsiaTheme="minorHAnsi" w:cstheme="minorHAnsi"/>
+          <w:sz w:val="26"/>
+          <w:szCs w:val="26"/>
+        </w:rPr>
+      </w:pPr>
+      <w:r>
+        <w:rPr>
+          <w:rFonts w:eastAsiaTheme="minorHAnsi" w:cstheme="minorHAnsi" w:hint="cs"/>
+          <w:sz w:val="26"/>
+          <w:szCs w:val="26"/>
+          <w:rtl/>
+        </w:rPr>
+        <w:t>מושפע מהחסרונות שנובעים מכל חישוב על בסיס "מרחק", לדוגמא:</w:t>
+      </w:r>
+      <w:r>
+        <w:rPr>
+          <w:rFonts w:eastAsiaTheme="minorHAnsi" w:cstheme="minorHAnsi"/>
+          <w:sz w:val="26"/>
+          <w:szCs w:val="26"/>
+          <w:rtl/>
+        </w:rPr>
+        <w:br/>
+      </w:r>
+      <w:r>
+        <w:rPr>
+          <w:rFonts w:eastAsiaTheme="minorHAnsi" w:cstheme="minorHAnsi" w:hint="cs"/>
+          <w:sz w:val="26"/>
+          <w:szCs w:val="26"/>
+          <w:rtl/>
+        </w:rPr>
+        <w:t xml:space="preserve">1. תכונות נומנליות שיכולות להיות חסרות משמעות </w:t>
+      </w:r>
+      <w:r>
+        <w:rPr>
+          <w:rFonts w:eastAsiaTheme="minorHAnsi" w:cstheme="minorHAnsi" w:hint="cs"/>
+          <w:sz w:val="26"/>
+          <w:szCs w:val="26"/>
+          <w:rtl/>
+        </w:rPr>
+        <w:t>משפיעות באופן דרסטי על</w:t>
+      </w:r>
+      <w:r>
+        <w:rPr>
+          <w:rFonts w:eastAsiaTheme="minorHAnsi" w:cstheme="minorHAnsi" w:hint="cs"/>
+          <w:sz w:val="26"/>
+          <w:szCs w:val="26"/>
+          <w:rtl/>
+        </w:rPr>
+        <w:t xml:space="preserve"> המרחק ל</w:t>
+      </w:r>
+      <w:r>
+        <w:rPr>
+          <w:rFonts w:cstheme="minorHAnsi"/>
+          <w:sz w:val="26"/>
+          <w:szCs w:val="26"/>
+        </w:rPr>
+        <w:br/>
+      </w:r>
+      <w:r>
+        <w:rPr>
+          <w:rFonts w:cstheme="minorHAnsi" w:hint="cs"/>
+          <w:sz w:val="26"/>
+          <w:szCs w:val="26"/>
+          <w:rtl/>
+        </w:rPr>
+        <w:t xml:space="preserve"> </w:t>
+      </w:r>
+      <w:r>
+        <w:rPr>
+          <w:rFonts w:cstheme="minorHAnsi"/>
+          <w:sz w:val="26"/>
+          <w:szCs w:val="26"/>
+        </w:rPr>
+        <w:t>.</w:t>
+      </w:r>
+      <m:oMath>
+        <m:r>
+          <w:rPr>
+            <w:rFonts w:ascii="Cambria Math" w:eastAsiaTheme="minorHAnsi" w:hAnsi="Cambria Math" w:cstheme="minorHAnsi"/>
+            <w:sz w:val="26"/>
+            <w:szCs w:val="26"/>
+          </w:rPr>
+          <m:t>nearest hit\miss</m:t>
+        </m:r>
+      </m:oMath>
+    </w:p>
+    <w:p>
+      <w:pPr>
+        <w:autoSpaceDE w:val="0"/>
+        <w:autoSpaceDN w:val="0"/>
+        <w:bidi/>
+        <w:adjustRightInd w:val="0"/>
+        <w:spacing w:after="0" w:line="240" w:lineRule="auto"/>
+        <w:ind w:left="720"/>
+        <w:rPr>
+          <w:rFonts w:eastAsiaTheme="minorHAnsi" w:cstheme="minorHAnsi" w:hint="cs"/>
+          <w:sz w:val="26"/>
+          <w:szCs w:val="26"/>
+          <w:rtl/>
+        </w:rPr>
+      </w:pPr>
+      <w:r>
+        <w:rPr>
+          <w:rFonts w:eastAsiaTheme="minorHAnsi" w:cstheme="minorHAnsi" w:hint="cs"/>
+          <w:sz w:val="26"/>
+          <w:szCs w:val="26"/>
+          <w:rtl/>
+        </w:rPr>
+        <w:t>2. מעניק לכל התכונות משקל שווה בחישוב המרחק(כתלות בבעיה, תכונה זו יכולה להיות מועילה מאוד, או מזיקה מאוד).</w:t>
+      </w:r>
+      <w:bookmarkStart w:id="0" w:name="_GoBack"/>
+      <w:bookmarkEnd w:id="0"/>
     </w:p>
     <w:p>
       <w:pPr>
@@ -12040,7 +12613,7 @@
 </file>
 
 <file path=word/numbering.xml><?xml version="1.0" encoding="utf-8"?>
-<w:numbering xmlns:wpc="http://schemas.microsoft.com/office/word/2010/wordprocessingCanvas" xmlns:cx="http://schemas.microsoft.com/office/drawing/2014/chartex" xmlns:cx1="http://schemas.microsoft.com/office/drawing/2015/9/8/chartex" xmlns:cx2="http://schemas.microsoft.com/office/drawing/2015/10/21/chartex" xmlns:cx3="http://schemas.microsoft.com/office/drawing/2016/5/9/chartex" xmlns:cx4="http://schemas.microsoft.com/office/drawing/2016/5/10/chartex" xmlns:cx5="http://schemas.microsoft.com/office/drawing/2016/5/11/chartex" xmlns:cx6="http://schemas.microsoft.com/office/drawing/2016/5/12/chartex" xmlns:cx7="http://schemas.microsoft.com/office/drawing/2016/5/13/chartex" xmlns:cx8="http://schemas.microsoft.com/office/drawing/2016/5/14/chartex" xmlns:mc="http://schemas.openxmlformats.org/markup-compatibility/2006" xmlns:aink="http://schemas.microsoft.com/office/drawing/2016/ink" xmlns:am3d="http://schemas.microsoft.com/office/drawing/2017/model3d" xmlns:o="urn:schemas-microsoft-com:office:office" xmlns:r="http://schemas.openxmlformats.org/officeDocument/2006/relationships" xmlns:m="http://schemas.openxmlformats.org/officeDocument/2006/math" xmlns:v="urn:schemas-microsoft-com:vml" xmlns:wp14="http://schemas.microsoft.com/office/word/2010/wordprocessingDrawing" xmlns:wp="http://schemas.openxmlformats.org/drawingml/2006/wordprocessingDrawing" xmlns:w10="urn:schemas-microsoft-com:office:word" xmlns:w="http://schemas.openxmlformats.org/wordprocessingml/2006/main" xmlns:w14="http://schemas.microsoft.com/office/word/2010/wordml" xmlns:w15="http://schemas.microsoft.com/office/word/2012/wordml" xmlns:w16cid="http://schemas.microsoft.com/office/word/2016/wordml/cid" xmlns:w16se="http://schemas.microsoft.com/office/word/2015/wordml/symex" xmlns:wpg="http://schemas.microsoft.com/office/word/2010/wordprocessingGroup" xmlns:wpi="http://schemas.microsoft.com/office/word/2010/wordprocessingInk" xmlns:wne="http://schemas.microsoft.com/office/word/2006/wordml" xmlns:wps="http://schemas.microsoft.com/office/word/2010/wordprocessingShape" mc:Ignorable="w14 w15 w16se w16cid wp14">
+<w:numbering xmlns:wpc="http://schemas.microsoft.com/office/word/2010/wordprocessingCanvas" xmlns:mc="http://schemas.openxmlformats.org/markup-compatibility/2006" xmlns:o="urn:schemas-microsoft-com:office:office" xmlns:r="http://schemas.openxmlformats.org/officeDocument/2006/relationships" xmlns:m="http://schemas.openxmlformats.org/officeDocument/2006/math" xmlns:v="urn:schemas-microsoft-com:vml" xmlns:wp14="http://schemas.microsoft.com/office/word/2010/wordprocessingDrawing" xmlns:wp="http://schemas.openxmlformats.org/drawingml/2006/wordprocessingDrawing" xmlns:w10="urn:schemas-microsoft-com:office:word" xmlns:w="http://schemas.openxmlformats.org/wordprocessingml/2006/main" xmlns:w14="http://schemas.microsoft.com/office/word/2010/wordml" xmlns:w15="http://schemas.microsoft.com/office/word/2012/wordml" xmlns:wpg="http://schemas.microsoft.com/office/word/2010/wordprocessingGroup" xmlns:wpi="http://schemas.microsoft.com/office/word/2010/wordprocessingInk" xmlns:wne="http://schemas.microsoft.com/office/word/2006/wordml" xmlns:wps="http://schemas.microsoft.com/office/word/2010/wordprocessingShape" mc:Ignorable="w14 w15 wp14">
   <w:abstractNum w:abstractNumId="0" w15:restartNumberingAfterBreak="0">
     <w:nsid w:val="17375D66"/>
     <w:multiLevelType w:val="hybridMultilevel"/>
@@ -12634,7 +13207,7 @@
   <w:abstractNum w:abstractNumId="6" w15:restartNumberingAfterBreak="0">
     <w:nsid w:val="36FF0435"/>
     <w:multiLevelType w:val="hybridMultilevel"/>
-    <w:tmpl w:val="4BE64DC2"/>
+    <w:tmpl w:val="C10A4926"/>
     <w:lvl w:ilvl="0" w:tplc="04090001">
       <w:start w:val="1"/>
       <w:numFmt w:val="bullet"/>
@@ -13301,7 +13874,7 @@
 </file>
 
 <file path=word/styles.xml><?xml version="1.0" encoding="utf-8"?>
-<w:styles xmlns:mc="http://schemas.openxmlformats.org/markup-compatibility/2006" xmlns:r="http://schemas.openxmlformats.org/officeDocument/2006/relationships" xmlns:w="http://schemas.openxmlformats.org/wordprocessingml/2006/main" xmlns:w14="http://schemas.microsoft.com/office/word/2010/wordml" xmlns:w15="http://schemas.microsoft.com/office/word/2012/wordml" xmlns:w16cid="http://schemas.microsoft.com/office/word/2016/wordml/cid" xmlns:w16se="http://schemas.microsoft.com/office/word/2015/wordml/symex" mc:Ignorable="w14 w15 w16se w16cid">
+<w:styles xmlns:mc="http://schemas.openxmlformats.org/markup-compatibility/2006" xmlns:r="http://schemas.openxmlformats.org/officeDocument/2006/relationships" xmlns:w="http://schemas.openxmlformats.org/wordprocessingml/2006/main" xmlns:w14="http://schemas.microsoft.com/office/word/2010/wordml" xmlns:w15="http://schemas.microsoft.com/office/word/2012/wordml" mc:Ignorable="w14 w15">
   <w:docDefaults>
     <w:rPrDefault>
       <w:rPr>
@@ -13317,7 +13890,7 @@
       </w:pPr>
     </w:pPrDefault>
   </w:docDefaults>
-  <w:latentStyles w:defLockedState="0" w:defUIPriority="99" w:defSemiHidden="0" w:defUnhideWhenUsed="0" w:defQFormat="0" w:count="376">
+  <w:latentStyles w:defLockedState="0" w:defUIPriority="99" w:defSemiHidden="0" w:defUnhideWhenUsed="0" w:defQFormat="0" w:count="371">
     <w:lsdException w:name="Normal" w:uiPriority="0" w:qFormat="1"/>
     <w:lsdException w:name="heading 1" w:uiPriority="9" w:qFormat="1"/>
     <w:lsdException w:name="heading 2" w:semiHidden="1" w:uiPriority="9" w:unhideWhenUsed="1" w:qFormat="1"/>
@@ -13689,11 +14262,6 @@
     <w:lsdException w:name="List Table 5 Dark Accent 6" w:uiPriority="50"/>
     <w:lsdException w:name="List Table 6 Colorful Accent 6" w:uiPriority="51"/>
     <w:lsdException w:name="List Table 7 Colorful Accent 6" w:uiPriority="52"/>
-    <w:lsdException w:name="Mention" w:semiHidden="1" w:unhideWhenUsed="1"/>
-    <w:lsdException w:name="Smart Hyperlink" w:semiHidden="1" w:unhideWhenUsed="1"/>
-    <w:lsdException w:name="Hashtag" w:semiHidden="1" w:unhideWhenUsed="1"/>
-    <w:lsdException w:name="Unresolved Mention" w:semiHidden="1" w:unhideWhenUsed="1"/>
-    <w:lsdException w:name="Smart Link" w:semiHidden="1" w:unhideWhenUsed="1"/>
   </w:latentStyles>
   <w:style w:type="paragraph" w:default="1" w:styleId="Normal">
     <w:name w:val="Normal"/>
@@ -13792,6 +14360,16 @@
         <w:insideV w:val="single" w:sz="4" w:space="0" w:color="auto"/>
       </w:tblBorders>
     </w:tblPr>
+  </w:style>
+  <w:style w:type="character" w:styleId="PlaceholderText">
+    <w:name w:val="Placeholder Text"/>
+    <w:basedOn w:val="DefaultParagraphFont"/>
+    <w:uiPriority w:val="99"/>
+    <w:semiHidden/>
+    <w:rsid w:val="007C4A00"/>
+    <w:rPr>
+      <w:color w:val="808080"/>
+    </w:rPr>
   </w:style>
 </w:styles>
 </file>

</xml_diff>

<commit_message>
Added to SFS part of dry part
</commit_message>
<xml_diff>
--- a/HW_2/dry_editable.docx
+++ b/HW_2/dry_editable.docx
@@ -1,6 +1,6 @@
 
 <file path=word/document.xml><?xml version="1.0" encoding="utf-8"?>
-<w:document xmlns:wpc="http://schemas.microsoft.com/office/word/2010/wordprocessingCanvas" xmlns:cx="http://schemas.microsoft.com/office/drawing/2014/chartex" xmlns:cx1="http://schemas.microsoft.com/office/drawing/2015/9/8/chartex" xmlns:cx2="http://schemas.microsoft.com/office/drawing/2015/10/21/chartex" xmlns:cx3="http://schemas.microsoft.com/office/drawing/2016/5/9/chartex" xmlns:cx4="http://schemas.microsoft.com/office/drawing/2016/5/10/chartex" xmlns:cx5="http://schemas.microsoft.com/office/drawing/2016/5/11/chartex" xmlns:cx6="http://schemas.microsoft.com/office/drawing/2016/5/12/chartex" xmlns:cx7="http://schemas.microsoft.com/office/drawing/2016/5/13/chartex" xmlns:cx8="http://schemas.microsoft.com/office/drawing/2016/5/14/chartex" xmlns:mc="http://schemas.openxmlformats.org/markup-compatibility/2006" xmlns:aink="http://schemas.microsoft.com/office/drawing/2016/ink" xmlns:am3d="http://schemas.microsoft.com/office/drawing/2017/model3d" xmlns:o="urn:schemas-microsoft-com:office:office" xmlns:r="http://schemas.openxmlformats.org/officeDocument/2006/relationships" xmlns:m="http://schemas.openxmlformats.org/officeDocument/2006/math" xmlns:v="urn:schemas-microsoft-com:vml" xmlns:wp14="http://schemas.microsoft.com/office/word/2010/wordprocessingDrawing" xmlns:wp="http://schemas.openxmlformats.org/drawingml/2006/wordprocessingDrawing" xmlns:w10="urn:schemas-microsoft-com:office:word" xmlns:w="http://schemas.openxmlformats.org/wordprocessingml/2006/main" xmlns:w14="http://schemas.microsoft.com/office/word/2010/wordml" xmlns:w15="http://schemas.microsoft.com/office/word/2012/wordml" xmlns:w16cid="http://schemas.microsoft.com/office/word/2016/wordml/cid" xmlns:w16se="http://schemas.microsoft.com/office/word/2015/wordml/symex" xmlns:wpg="http://schemas.microsoft.com/office/word/2010/wordprocessingGroup" xmlns:wpi="http://schemas.microsoft.com/office/word/2010/wordprocessingInk" xmlns:wne="http://schemas.microsoft.com/office/word/2006/wordml" xmlns:wps="http://schemas.microsoft.com/office/word/2010/wordprocessingShape" mc:Ignorable="w14 w15 w16se w16cid wp14">
+<w:document xmlns:wpc="http://schemas.microsoft.com/office/word/2010/wordprocessingCanvas" xmlns:mc="http://schemas.openxmlformats.org/markup-compatibility/2006" xmlns:o="urn:schemas-microsoft-com:office:office" xmlns:r="http://schemas.openxmlformats.org/officeDocument/2006/relationships" xmlns:m="http://schemas.openxmlformats.org/officeDocument/2006/math" xmlns:v="urn:schemas-microsoft-com:vml" xmlns:wp14="http://schemas.microsoft.com/office/word/2010/wordprocessingDrawing" xmlns:wp="http://schemas.openxmlformats.org/drawingml/2006/wordprocessingDrawing" xmlns:w10="urn:schemas-microsoft-com:office:word" xmlns:w="http://schemas.openxmlformats.org/wordprocessingml/2006/main" xmlns:w14="http://schemas.microsoft.com/office/word/2010/wordml" xmlns:w15="http://schemas.microsoft.com/office/word/2012/wordml" xmlns:wpg="http://schemas.microsoft.com/office/word/2010/wordprocessingGroup" xmlns:wpi="http://schemas.microsoft.com/office/word/2010/wordprocessingInk" xmlns:wne="http://schemas.microsoft.com/office/word/2006/wordml" xmlns:wps="http://schemas.microsoft.com/office/word/2010/wordprocessingShape" mc:Ignorable="w14 w15 wp14">
   <w:body>
     <w:p>
       <w:r>
@@ -494,7 +494,7 @@
           </mc:Choice>
           <mc:Fallback>
             <w:pict>
-              <v:group w14:anchorId="56DD17FF" id="Group 19" o:spid="_x0000_s1026" style="position:absolute;margin-left:0;margin-top:266.5pt;width:468pt;height:334.6pt;z-index:251676672" coordsize="59436,42494" o:gfxdata="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">
+              <v:group w14:anchorId="56DD17FF" id="Group 19" o:spid="_x0000_s1026" style="position:absolute;margin-left:0;margin-top:266.5pt;width:468pt;height:334.6pt;z-index:251676672" coordsize="59436,42494" o:gfxdata="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">
                 <v:shapetype id="_x0000_t75" coordsize="21600,21600" o:spt="75" o:preferrelative="t" path="m@4@5l@4@11@9@11@9@5xe" filled="f" stroked="f">
                   <v:stroke joinstyle="miter"/>
                   <v:formulas>
@@ -514,14 +514,15 @@
                   <v:path o:extrusionok="f" gradientshapeok="t" o:connecttype="rect"/>
                   <o:lock v:ext="edit" aspectratio="t"/>
                 </v:shapetype>
-                <v:shape id="Picture 10" o:spid="_x0000_s1027" type="#_x0000_t75" style="position:absolute;width:59436;height:42494;visibility:visible;mso-wrap-style:square" o:gfxdata="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">
+                <v:shape id="Picture 10" o:spid="_x0000_s1027" type="#_x0000_t75" style="position:absolute;width:59436;height:42494;visibility:visible;mso-wrap-style:square" o:gfxdata="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">
                   <v:imagedata r:id="rId6" o:title=""/>
+                  <v:path arrowok="t"/>
                 </v:shape>
                 <v:shapetype id="_x0000_t202" coordsize="21600,21600" o:spt="202" path="m,l,21600r21600,l21600,xe">
                   <v:stroke joinstyle="miter"/>
                   <v:path gradientshapeok="t" o:connecttype="rect"/>
                 </v:shapetype>
-                <v:shape id="_x0000_s1028" type="#_x0000_t202" style="position:absolute;left:23869;top:950;width:4083;height:3613;visibility:visible;mso-wrap-style:square;v-text-anchor:top" o:gfxdata="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" filled="f" stroked="f">
+                <v:shape id="_x0000_s1028" type="#_x0000_t202" style="position:absolute;left:23869;top:950;width:4083;height:3613;visibility:visible;mso-wrap-style:square;v-text-anchor:top" o:gfxdata="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" filled="f" stroked="f">
                   <v:textbox>
                     <w:txbxContent>
                       <w:p>
@@ -543,7 +544,7 @@
                     </w:txbxContent>
                   </v:textbox>
                 </v:shape>
-                <v:shape id="_x0000_s1029" type="#_x0000_t202" style="position:absolute;left:1543;top:7718;width:4490;height:3614;visibility:visible;mso-wrap-style:square;v-text-anchor:top" o:gfxdata="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" filled="f" stroked="f">
+                <v:shape id="_x0000_s1029" type="#_x0000_t202" style="position:absolute;left:1543;top:7718;width:4490;height:3614;visibility:visible;mso-wrap-style:square;v-text-anchor:top" o:gfxdata="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" filled="f" stroked="f">
                   <v:textbox>
                     <w:txbxContent>
                       <w:p>
@@ -565,7 +566,7 @@
                     </w:txbxContent>
                   </v:textbox>
                 </v:shape>
-                <v:shape id="_x0000_s1030" type="#_x0000_t202" style="position:absolute;left:32182;top:7837;width:13030;height:3613;visibility:visible;mso-wrap-style:square;v-text-anchor:top" o:gfxdata="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" filled="f" stroked="f">
+                <v:shape id="_x0000_s1030" type="#_x0000_t202" style="position:absolute;left:32182;top:7837;width:13030;height:3613;visibility:visible;mso-wrap-style:square;v-text-anchor:top" o:gfxdata="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" filled="f" stroked="f">
                   <v:textbox>
                     <w:txbxContent>
                       <w:p>
@@ -587,7 +588,7 @@
                     </w:txbxContent>
                   </v:textbox>
                 </v:shape>
-                <v:shape id="_x0000_s1031" type="#_x0000_t202" style="position:absolute;left:39901;top:25650;width:18351;height:3613;visibility:visible;mso-wrap-style:square;v-text-anchor:top" o:gfxdata="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" filled="f" stroked="f">
+                <v:shape id="_x0000_s1031" type="#_x0000_t202" style="position:absolute;left:39901;top:25650;width:18351;height:3613;visibility:visible;mso-wrap-style:square;v-text-anchor:top" o:gfxdata="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" filled="f" stroked="f">
                   <v:textbox>
                     <w:txbxContent>
                       <w:p>
@@ -612,7 +613,7 @@
                     </w:txbxContent>
                   </v:textbox>
                 </v:shape>
-                <v:shape id="_x0000_s1032" type="#_x0000_t202" style="position:absolute;left:39544;top:36694;width:18352;height:3613;visibility:visible;mso-wrap-style:square;v-text-anchor:top" o:gfxdata="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" filled="f" stroked="f">
+                <v:shape id="_x0000_s1032" type="#_x0000_t202" style="position:absolute;left:39544;top:36694;width:18352;height:3613;visibility:visible;mso-wrap-style:square;v-text-anchor:top" o:gfxdata="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" filled="f" stroked="f">
                   <v:textbox>
                     <w:txbxContent>
                       <w:p>
@@ -637,7 +638,7 @@
                     </w:txbxContent>
                   </v:textbox>
                 </v:shape>
-                <v:shape id="_x0000_s1033" type="#_x0000_t202" style="position:absolute;left:1187;top:25413;width:18352;height:3613;visibility:visible;mso-wrap-style:square;v-text-anchor:top" o:gfxdata="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" filled="f" stroked="f">
+                <v:shape id="_x0000_s1033" type="#_x0000_t202" style="position:absolute;left:1187;top:25413;width:18352;height:3613;visibility:visible;mso-wrap-style:square;v-text-anchor:top" o:gfxdata="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" filled="f" stroked="f">
                   <v:textbox>
                     <w:txbxContent>
                       <w:p>
@@ -662,7 +663,7 @@
                     </w:txbxContent>
                   </v:textbox>
                 </v:shape>
-                <v:shape id="_x0000_s1034" type="#_x0000_t202" style="position:absolute;left:950;top:36694;width:18351;height:3613;visibility:visible;mso-wrap-style:square;v-text-anchor:top" o:gfxdata="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" filled="f" stroked="f">
+                <v:shape id="_x0000_s1034" type="#_x0000_t202" style="position:absolute;left:950;top:36694;width:18351;height:3613;visibility:visible;mso-wrap-style:square;v-text-anchor:top" o:gfxdata="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" filled="f" stroked="f">
                   <v:textbox>
                     <w:txbxContent>
                       <w:p>
@@ -687,7 +688,7 @@
                     </w:txbxContent>
                   </v:textbox>
                 </v:shape>
-                <v:shape id="_x0000_s1035" type="#_x0000_t202" style="position:absolute;left:19119;top:26481;width:21152;height:3614;visibility:visible;mso-wrap-style:square;v-text-anchor:top" o:gfxdata="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" filled="f" stroked="f">
+                <v:shape id="_x0000_s1035" type="#_x0000_t202" style="position:absolute;left:19119;top:26481;width:21152;height:3614;visibility:visible;mso-wrap-style:square;v-text-anchor:top" o:gfxdata="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" filled="f" stroked="f">
                   <v:textbox>
                     <w:txbxContent>
                       <w:p>
@@ -710,7 +711,7 @@
                     </w:txbxContent>
                   </v:textbox>
                 </v:shape>
-                <v:shape id="_x0000_s1036" type="#_x0000_t202" style="position:absolute;left:19119;top:37288;width:21152;height:3613;visibility:visible;mso-wrap-style:square;v-text-anchor:top" o:gfxdata="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" filled="f" stroked="f">
+                <v:shape id="_x0000_s1036" type="#_x0000_t202" style="position:absolute;left:19119;top:37288;width:21152;height:3613;visibility:visible;mso-wrap-style:square;v-text-anchor:top" o:gfxdata="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" filled="f" stroked="f">
                   <v:textbox>
                     <w:txbxContent>
                       <w:p>
@@ -8520,27 +8521,7 @@
           <w:szCs w:val="26"/>
           <w:rtl/>
         </w:rPr>
-        <w:t xml:space="preserve"> באפור, כתום </w:t>
-      </w:r>
-      <w:proofErr w:type="spellStart"/>
-      <w:r>
-        <w:rPr>
-          <w:rFonts w:eastAsiaTheme="minorHAnsi" w:cstheme="minorHAnsi" w:hint="cs"/>
-          <w:sz w:val="26"/>
-          <w:szCs w:val="26"/>
-          <w:rtl/>
-        </w:rPr>
-        <w:t>ואדום</w:t>
-      </w:r>
-      <w:proofErr w:type="spellEnd"/>
-      <w:r>
-        <w:rPr>
-          <w:rFonts w:eastAsiaTheme="minorHAnsi" w:cstheme="minorHAnsi" w:hint="cs"/>
-          <w:sz w:val="26"/>
-          <w:szCs w:val="26"/>
-          <w:rtl/>
-        </w:rPr>
-        <w:t>:</w:t>
+        <w:t xml:space="preserve"> באפור, כתום ואדום:</w:t>
       </w:r>
       <w:r>
         <w:rPr>
@@ -12529,35 +12510,71 @@
           <w:szCs w:val="26"/>
           <w:rtl/>
         </w:rPr>
-        <w:t xml:space="preserve">החלטתיו נקבעות על ידי </w:t>
-      </w:r>
-      <w:r>
-        <w:rPr>
-          <w:rFonts w:eastAsiaTheme="minorHAnsi" w:cstheme="minorHAnsi" w:hint="cs"/>
-          <w:sz w:val="26"/>
-          <w:szCs w:val="26"/>
-          <w:rtl/>
-        </w:rPr>
-        <w:t>המדד</w:t>
-      </w:r>
-      <w:r>
-        <w:rPr>
-          <w:rFonts w:eastAsiaTheme="minorHAnsi" w:cstheme="minorHAnsi" w:hint="cs"/>
-          <w:sz w:val="26"/>
-          <w:szCs w:val="26"/>
-          <w:rtl/>
-        </w:rPr>
-        <w:t xml:space="preserve"> שמוערך אלגוריתם הלמידה ולא בצורה מוחלטת, כל מתכנת יכול</w:t>
-      </w:r>
-      <w:r>
-        <w:rPr>
-          <w:rFonts w:eastAsiaTheme="minorHAnsi" w:cstheme="minorHAnsi" w:hint="cs"/>
-          <w:sz w:val="26"/>
-          <w:szCs w:val="26"/>
-          <w:rtl/>
-        </w:rPr>
-        <w:t xml:space="preserve"> לבחור את המדד אותו הוא רוצה למקסם.</w:t>
-      </w:r>
+        <w:t>החלטתיו נקבעות על ידי המדד שמוערך אלגוריתם הלמידה ולא בצורה מוחלטת, כל מתכנת יכול לבחור את המדד אותו הוא רוצה למקסם.</w:t>
+      </w:r>
+    </w:p>
+    <w:p>
+      <w:pPr>
+        <w:pStyle w:val="ListParagraph"/>
+        <w:numPr>
+          <w:ilvl w:val="0"/>
+          <w:numId w:val="9"/>
+        </w:numPr>
+        <w:autoSpaceDE w:val="0"/>
+        <w:autoSpaceDN w:val="0"/>
+        <w:bidi/>
+        <w:adjustRightInd w:val="0"/>
+        <w:spacing w:after="0" w:line="240" w:lineRule="auto"/>
+        <w:rPr>
+          <w:rFonts w:eastAsiaTheme="minorHAnsi" w:cstheme="minorHAnsi"/>
+          <w:sz w:val="26"/>
+          <w:szCs w:val="26"/>
+        </w:rPr>
+      </w:pPr>
+      <w:r>
+        <w:rPr>
+          <w:rFonts w:eastAsiaTheme="minorHAnsi" w:cstheme="minorHAnsi" w:hint="cs"/>
+          <w:sz w:val="26"/>
+          <w:szCs w:val="26"/>
+          <w:rtl/>
+        </w:rPr>
+        <w:t xml:space="preserve">סקלבילי </w:t>
+      </w:r>
+      <w:r>
+        <w:rPr>
+          <w:rFonts w:eastAsiaTheme="minorHAnsi" w:cstheme="minorHAnsi"/>
+          <w:sz w:val="26"/>
+          <w:szCs w:val="26"/>
+          <w:rtl/>
+        </w:rPr>
+        <w:t>–</w:t>
+      </w:r>
+      <w:r>
+        <w:rPr>
+          <w:rFonts w:eastAsiaTheme="minorHAnsi" w:cstheme="minorHAnsi" w:hint="cs"/>
+          <w:sz w:val="26"/>
+          <w:szCs w:val="26"/>
+          <w:rtl/>
+        </w:rPr>
+        <w:t xml:space="preserve"> ניתן לייצר סט תוצאות(תת סט של פיצ'רים) הולכות וגדולות ע"י שימוש באלגוריתמי קלסיפיקציה שונים, ובכך לקבל תמונה מציאותית יותר לגבי אופן התנהגות הבעיה.</w:t>
+      </w:r>
+    </w:p>
+    <w:p>
+      <w:pPr>
+        <w:pStyle w:val="ListParagraph"/>
+        <w:autoSpaceDE w:val="0"/>
+        <w:autoSpaceDN w:val="0"/>
+        <w:bidi/>
+        <w:adjustRightInd w:val="0"/>
+        <w:spacing w:after="0" w:line="240" w:lineRule="auto"/>
+        <w:rPr>
+          <w:rFonts w:eastAsiaTheme="minorHAnsi" w:cstheme="minorHAnsi"/>
+          <w:sz w:val="26"/>
+          <w:szCs w:val="26"/>
+        </w:rPr>
+      </w:pPr>
+      <w:bookmarkStart w:id="0" w:name="_GoBack"/>
+      <w:bookmarkEnd w:id="0"/>
     </w:p>
     <w:p>
       <w:pPr>
@@ -12627,38 +12644,358 @@
           <w:rFonts w:eastAsiaTheme="minorHAnsi" w:cstheme="minorHAnsi"/>
           <w:sz w:val="26"/>
           <w:szCs w:val="26"/>
-          <w:rtl/>
-        </w:rPr>
-      </w:pPr>
-      <w:r>
-        <w:rPr>
-          <w:rFonts w:eastAsiaTheme="minorHAnsi" w:cstheme="minorHAnsi" w:hint="cs"/>
-          <w:sz w:val="26"/>
-          <w:szCs w:val="26"/>
-          <w:rtl/>
-        </w:rPr>
-        <w:t>לא רקורסיבי ולכן לא ניתן לחזור אחורה ו</w:t>
-      </w:r>
-      <w:r>
-        <w:rPr>
-          <w:rFonts w:eastAsiaTheme="minorHAnsi" w:cstheme="minorHAnsi" w:hint="cs"/>
-          <w:sz w:val="26"/>
-          <w:szCs w:val="26"/>
-          <w:rtl/>
-        </w:rPr>
-        <w:t>ל</w:t>
-      </w:r>
-      <w:r>
-        <w:rPr>
-          <w:rFonts w:eastAsiaTheme="minorHAnsi" w:cstheme="minorHAnsi" w:hint="cs"/>
-          <w:sz w:val="26"/>
-          <w:szCs w:val="26"/>
-          <w:rtl/>
-        </w:rPr>
-        <w:t>בטל בחירה של תכונה.</w:t>
-      </w:r>
-      <w:bookmarkStart w:id="0" w:name="_GoBack"/>
-      <w:bookmarkEnd w:id="0"/>
+        </w:rPr>
+      </w:pPr>
+      <w:r>
+        <w:rPr>
+          <w:rFonts w:eastAsiaTheme="minorHAnsi" w:cstheme="minorHAnsi" w:hint="cs"/>
+          <w:sz w:val="26"/>
+          <w:szCs w:val="26"/>
+          <w:rtl/>
+        </w:rPr>
+        <w:t xml:space="preserve"> החסרון העיקרי - </w:t>
+      </w:r>
+      <w:r>
+        <w:rPr>
+          <w:rFonts w:eastAsiaTheme="minorHAnsi" w:cstheme="minorHAnsi" w:hint="cs"/>
+          <w:b/>
+          <w:bCs/>
+          <w:sz w:val="26"/>
+          <w:szCs w:val="26"/>
+          <w:u w:val="single"/>
+          <w:rtl/>
+        </w:rPr>
+        <w:t>לא ניתן לחזור אחורה ולבטל בחירה של תכונה</w:t>
+      </w:r>
+      <w:r>
+        <w:rPr>
+          <w:rFonts w:eastAsiaTheme="minorHAnsi" w:cstheme="minorHAnsi" w:hint="cs"/>
+          <w:b/>
+          <w:bCs/>
+          <w:sz w:val="26"/>
+          <w:szCs w:val="26"/>
+          <w:u w:val="single"/>
+          <w:rtl/>
+        </w:rPr>
+        <w:t xml:space="preserve"> גם אם היא </w:t>
+      </w:r>
+      <w:r>
+        <w:rPr>
+          <w:rFonts w:eastAsiaTheme="minorHAnsi" w:cstheme="minorHAnsi"/>
+          <w:b/>
+          <w:bCs/>
+          <w:sz w:val="26"/>
+          <w:szCs w:val="26"/>
+          <w:u w:val="single"/>
+        </w:rPr>
+        <w:t xml:space="preserve">redundant </w:t>
+      </w:r>
+      <w:r>
+        <w:rPr>
+          <w:rFonts w:eastAsiaTheme="minorHAnsi" w:cstheme="minorHAnsi" w:hint="cs"/>
+          <w:b/>
+          <w:bCs/>
+          <w:sz w:val="26"/>
+          <w:szCs w:val="26"/>
+          <w:u w:val="single"/>
+          <w:rtl/>
+        </w:rPr>
+        <w:t xml:space="preserve"> לחלוטין</w:t>
+      </w:r>
+      <w:r>
+        <w:rPr>
+          <w:rFonts w:eastAsiaTheme="minorHAnsi" w:cstheme="minorHAnsi" w:hint="cs"/>
+          <w:b/>
+          <w:bCs/>
+          <w:sz w:val="26"/>
+          <w:szCs w:val="26"/>
+          <w:u w:val="single"/>
+          <w:rtl/>
+        </w:rPr>
+        <w:t>.</w:t>
+      </w:r>
+    </w:p>
+    <w:p>
+      <w:pPr>
+        <w:pStyle w:val="ListParagraph"/>
+        <w:numPr>
+          <w:ilvl w:val="0"/>
+          <w:numId w:val="10"/>
+        </w:numPr>
+        <w:autoSpaceDE w:val="0"/>
+        <w:autoSpaceDN w:val="0"/>
+        <w:bidi/>
+        <w:adjustRightInd w:val="0"/>
+        <w:spacing w:after="0" w:line="240" w:lineRule="auto"/>
+        <w:rPr>
+          <w:rFonts w:eastAsiaTheme="minorHAnsi" w:cstheme="minorHAnsi"/>
+          <w:sz w:val="26"/>
+          <w:szCs w:val="26"/>
+        </w:rPr>
+      </w:pPr>
+      <w:r>
+        <w:rPr>
+          <w:rFonts w:eastAsiaTheme="minorHAnsi" w:cstheme="minorHAnsi" w:hint="cs"/>
+          <w:sz w:val="26"/>
+          <w:szCs w:val="26"/>
+          <w:rtl/>
+        </w:rPr>
+        <w:t>סכנה ל</w:t>
+      </w:r>
+      <w:proofErr w:type="spellStart"/>
+      <w:r>
+        <w:rPr>
+          <w:rFonts w:eastAsiaTheme="minorHAnsi" w:cstheme="minorHAnsi"/>
+          <w:sz w:val="26"/>
+          <w:szCs w:val="26"/>
+        </w:rPr>
+        <w:t>overfit</w:t>
+      </w:r>
+      <w:proofErr w:type="spellEnd"/>
+      <w:r>
+        <w:rPr>
+          <w:rFonts w:eastAsiaTheme="minorHAnsi" w:cstheme="minorHAnsi" w:hint="cs"/>
+          <w:sz w:val="26"/>
+          <w:szCs w:val="26"/>
+          <w:rtl/>
+        </w:rPr>
+        <w:t xml:space="preserve">- מכיוון שהתכונות הנבחרות נבחרות ביחס לאחוזי הדיוק על סט הולדיצה, ישנה סכנה ברורה שהתכונות הנבחרות יהיו רגישות יותר ל </w:t>
+      </w:r>
+      <w:proofErr w:type="spellStart"/>
+      <w:r>
+        <w:rPr>
+          <w:rFonts w:eastAsiaTheme="minorHAnsi" w:cstheme="minorHAnsi"/>
+          <w:sz w:val="26"/>
+          <w:szCs w:val="26"/>
+        </w:rPr>
+        <w:t>overfit</w:t>
+      </w:r>
+      <w:proofErr w:type="spellEnd"/>
+      <w:r>
+        <w:rPr>
+          <w:rFonts w:eastAsiaTheme="minorHAnsi" w:cstheme="minorHAnsi" w:hint="cs"/>
+          <w:sz w:val="26"/>
+          <w:szCs w:val="26"/>
+          <w:rtl/>
+        </w:rPr>
+        <w:t>.</w:t>
+      </w:r>
+    </w:p>
+    <w:p>
+      <w:pPr>
+        <w:pStyle w:val="ListParagraph"/>
+        <w:numPr>
+          <w:ilvl w:val="0"/>
+          <w:numId w:val="10"/>
+        </w:numPr>
+        <w:autoSpaceDE w:val="0"/>
+        <w:autoSpaceDN w:val="0"/>
+        <w:bidi/>
+        <w:adjustRightInd w:val="0"/>
+        <w:spacing w:after="0" w:line="240" w:lineRule="auto"/>
+        <w:rPr>
+          <w:rFonts w:eastAsiaTheme="minorHAnsi" w:cstheme="minorHAnsi"/>
+          <w:sz w:val="26"/>
+          <w:szCs w:val="26"/>
+        </w:rPr>
+      </w:pPr>
+      <w:r>
+        <w:rPr>
+          <w:rFonts w:eastAsiaTheme="minorHAnsi" w:cstheme="minorHAnsi" w:hint="cs"/>
+          <w:sz w:val="26"/>
+          <w:szCs w:val="26"/>
+          <w:rtl/>
+        </w:rPr>
+        <w:t xml:space="preserve">חמדני </w:t>
+      </w:r>
+      <w:r>
+        <w:rPr>
+          <w:rFonts w:eastAsiaTheme="minorHAnsi" w:cstheme="minorHAnsi"/>
+          <w:sz w:val="26"/>
+          <w:szCs w:val="26"/>
+          <w:rtl/>
+        </w:rPr>
+        <w:t>–</w:t>
+      </w:r>
+      <w:r>
+        <w:rPr>
+          <w:rFonts w:eastAsiaTheme="minorHAnsi" w:cstheme="minorHAnsi" w:hint="cs"/>
+          <w:sz w:val="26"/>
+          <w:szCs w:val="26"/>
+          <w:rtl/>
+        </w:rPr>
+        <w:t xml:space="preserve"> בוחר להכניס \ לא להכניס את התכונה הבאה רק אם משפרת את יכולת החיזוי ולכן לא לוקח בחשבון תלויות בין תכונות( בעיה בה זה יכול לבוא לידי ביטוי היא לדוגמא בעיית ה </w:t>
+      </w:r>
+      <w:r>
+        <w:rPr>
+          <w:rFonts w:eastAsiaTheme="minorHAnsi" w:cstheme="minorHAnsi" w:hint="cs"/>
+          <w:sz w:val="26"/>
+          <w:szCs w:val="26"/>
+        </w:rPr>
+        <w:t>XOR</w:t>
+      </w:r>
+      <w:r>
+        <w:rPr>
+          <w:rFonts w:eastAsiaTheme="minorHAnsi" w:cstheme="minorHAnsi" w:hint="cs"/>
+          <w:sz w:val="26"/>
+          <w:szCs w:val="26"/>
+          <w:rtl/>
+        </w:rPr>
+        <w:t>)</w:t>
+      </w:r>
+    </w:p>
+    <w:p>
+      <w:pPr>
+        <w:pStyle w:val="ListParagraph"/>
+        <w:numPr>
+          <w:ilvl w:val="0"/>
+          <w:numId w:val="10"/>
+        </w:numPr>
+        <w:autoSpaceDE w:val="0"/>
+        <w:autoSpaceDN w:val="0"/>
+        <w:bidi/>
+        <w:adjustRightInd w:val="0"/>
+        <w:spacing w:after="0" w:line="240" w:lineRule="auto"/>
+        <w:rPr>
+          <w:rFonts w:eastAsiaTheme="minorHAnsi" w:cstheme="minorHAnsi"/>
+          <w:sz w:val="26"/>
+          <w:szCs w:val="26"/>
+        </w:rPr>
+      </w:pPr>
+      <w:r>
+        <w:rPr>
+          <w:noProof/>
+        </w:rPr>
+        <w:drawing>
+          <wp:anchor distT="0" distB="0" distL="114300" distR="114300" simplePos="0" relativeHeight="251679744" behindDoc="1" locked="0" layoutInCell="1" allowOverlap="1" wp14:anchorId="46328E2F" wp14:editId="1C857A04">
+            <wp:simplePos x="0" y="0"/>
+            <wp:positionH relativeFrom="margin">
+              <wp:align>right</wp:align>
+            </wp:positionH>
+            <wp:positionV relativeFrom="paragraph">
+              <wp:posOffset>720102</wp:posOffset>
+            </wp:positionV>
+            <wp:extent cx="5943600" cy="2545715"/>
+            <wp:effectExtent l="0" t="0" r="0" b="6985"/>
+            <wp:wrapTight wrapText="bothSides">
+              <wp:wrapPolygon edited="0">
+                <wp:start x="0" y="0"/>
+                <wp:lineTo x="0" y="21498"/>
+                <wp:lineTo x="21531" y="21498"/>
+                <wp:lineTo x="21531" y="0"/>
+                <wp:lineTo x="0" y="0"/>
+              </wp:wrapPolygon>
+            </wp:wrapTight>
+            <wp:docPr id="31" name="Picture 31"/>
+            <wp:cNvGraphicFramePr>
+              <a:graphicFrameLocks xmlns:a="http://schemas.openxmlformats.org/drawingml/2006/main" noChangeAspect="1"/>
+            </wp:cNvGraphicFramePr>
+            <a:graphic xmlns:a="http://schemas.openxmlformats.org/drawingml/2006/main">
+              <a:graphicData uri="http://schemas.openxmlformats.org/drawingml/2006/picture">
+                <pic:pic xmlns:pic="http://schemas.openxmlformats.org/drawingml/2006/picture">
+                  <pic:nvPicPr>
+                    <pic:cNvPr id="1" name=""/>
+                    <pic:cNvPicPr/>
+                  </pic:nvPicPr>
+                  <pic:blipFill>
+                    <a:blip r:embed="rId52">
+                      <a:extLst>
+                        <a:ext uri="{28A0092B-C50C-407E-A947-70E740481C1C}">
+                          <a14:useLocalDpi xmlns:a14="http://schemas.microsoft.com/office/drawing/2010/main" val="0"/>
+                        </a:ext>
+                      </a:extLst>
+                    </a:blip>
+                    <a:stretch>
+                      <a:fillRect/>
+                    </a:stretch>
+                  </pic:blipFill>
+                  <pic:spPr>
+                    <a:xfrm>
+                      <a:off x="0" y="0"/>
+                      <a:ext cx="5943600" cy="2545715"/>
+                    </a:xfrm>
+                    <a:prstGeom prst="rect">
+                      <a:avLst/>
+                    </a:prstGeom>
+                  </pic:spPr>
+                </pic:pic>
+              </a:graphicData>
+            </a:graphic>
+          </wp:anchor>
+        </w:drawing>
+      </w:r>
+      <w:r>
+        <w:rPr>
+          <w:rFonts w:eastAsiaTheme="minorHAnsi" w:cstheme="minorHAnsi" w:hint="cs"/>
+          <w:sz w:val="26"/>
+          <w:szCs w:val="26"/>
+          <w:rtl/>
+        </w:rPr>
+        <w:t>עוד חסרון שנובע מחמדנות- מחפש במרחב תתי התכונות באופן אינקרמנטלי(עולה), ולכן סביר להניח שבמרחב תכונות גדול יפספס תתי סטים של תכונות בעלות אחוזי דיוק גבוהים יותר.</w:t>
+      </w:r>
+    </w:p>
+    <w:p>
+      <w:pPr>
+        <w:pStyle w:val="ListParagraph"/>
+        <w:autoSpaceDE w:val="0"/>
+        <w:autoSpaceDN w:val="0"/>
+        <w:bidi/>
+        <w:adjustRightInd w:val="0"/>
+        <w:spacing w:after="0" w:line="240" w:lineRule="auto"/>
+        <w:rPr>
+          <w:rFonts w:eastAsiaTheme="minorHAnsi" w:cstheme="minorHAnsi"/>
+          <w:sz w:val="26"/>
+          <w:szCs w:val="26"/>
+          <w:rtl/>
+        </w:rPr>
+      </w:pPr>
+    </w:p>
+    <w:p>
+      <w:pPr>
+        <w:bidi/>
+        <w:rPr>
+          <w:rFonts w:eastAsiaTheme="minorHAnsi" w:cs="Calibri-Bold"/>
+          <w:color w:val="4472C5"/>
+          <w:sz w:val="40"/>
+          <w:szCs w:val="40"/>
+          <w:u w:val="single"/>
+          <w:rtl/>
+        </w:rPr>
+      </w:pPr>
+    </w:p>
+    <w:p>
+      <w:pPr>
+        <w:pStyle w:val="ListParagraph"/>
+        <w:autoSpaceDE w:val="0"/>
+        <w:autoSpaceDN w:val="0"/>
+        <w:bidi/>
+        <w:adjustRightInd w:val="0"/>
+        <w:spacing w:after="0" w:line="240" w:lineRule="auto"/>
+        <w:rPr>
+          <w:rFonts w:eastAsiaTheme="minorHAnsi" w:cstheme="minorHAnsi"/>
+          <w:b/>
+          <w:bCs/>
+          <w:sz w:val="26"/>
+          <w:szCs w:val="26"/>
+          <w:rtl/>
+        </w:rPr>
+      </w:pPr>
+    </w:p>
+    <w:p>
+      <w:pPr>
+        <w:pStyle w:val="ListParagraph"/>
+        <w:autoSpaceDE w:val="0"/>
+        <w:autoSpaceDN w:val="0"/>
+        <w:bidi/>
+        <w:adjustRightInd w:val="0"/>
+        <w:spacing w:after="0" w:line="240" w:lineRule="auto"/>
+        <w:rPr>
+          <w:rFonts w:eastAsiaTheme="minorHAnsi" w:cstheme="minorHAnsi"/>
+          <w:sz w:val="26"/>
+          <w:szCs w:val="26"/>
+          <w:rtl/>
+        </w:rPr>
+      </w:pPr>
     </w:p>
     <w:sectPr>
       <w:pgSz w:w="12240" w:h="15840"/>
@@ -12671,7 +13008,7 @@
 </file>
 
 <file path=word/numbering.xml><?xml version="1.0" encoding="utf-8"?>
-<w:numbering xmlns:wpc="http://schemas.microsoft.com/office/word/2010/wordprocessingCanvas" xmlns:cx="http://schemas.microsoft.com/office/drawing/2014/chartex" xmlns:cx1="http://schemas.microsoft.com/office/drawing/2015/9/8/chartex" xmlns:cx2="http://schemas.microsoft.com/office/drawing/2015/10/21/chartex" xmlns:cx3="http://schemas.microsoft.com/office/drawing/2016/5/9/chartex" xmlns:cx4="http://schemas.microsoft.com/office/drawing/2016/5/10/chartex" xmlns:cx5="http://schemas.microsoft.com/office/drawing/2016/5/11/chartex" xmlns:cx6="http://schemas.microsoft.com/office/drawing/2016/5/12/chartex" xmlns:cx7="http://schemas.microsoft.com/office/drawing/2016/5/13/chartex" xmlns:cx8="http://schemas.microsoft.com/office/drawing/2016/5/14/chartex" xmlns:mc="http://schemas.openxmlformats.org/markup-compatibility/2006" xmlns:aink="http://schemas.microsoft.com/office/drawing/2016/ink" xmlns:am3d="http://schemas.microsoft.com/office/drawing/2017/model3d" xmlns:o="urn:schemas-microsoft-com:office:office" xmlns:r="http://schemas.openxmlformats.org/officeDocument/2006/relationships" xmlns:m="http://schemas.openxmlformats.org/officeDocument/2006/math" xmlns:v="urn:schemas-microsoft-com:vml" xmlns:wp14="http://schemas.microsoft.com/office/word/2010/wordprocessingDrawing" xmlns:wp="http://schemas.openxmlformats.org/drawingml/2006/wordprocessingDrawing" xmlns:w10="urn:schemas-microsoft-com:office:word" xmlns:w="http://schemas.openxmlformats.org/wordprocessingml/2006/main" xmlns:w14="http://schemas.microsoft.com/office/word/2010/wordml" xmlns:w15="http://schemas.microsoft.com/office/word/2012/wordml" xmlns:w16cid="http://schemas.microsoft.com/office/word/2016/wordml/cid" xmlns:w16se="http://schemas.microsoft.com/office/word/2015/wordml/symex" xmlns:wpg="http://schemas.microsoft.com/office/word/2010/wordprocessingGroup" xmlns:wpi="http://schemas.microsoft.com/office/word/2010/wordprocessingInk" xmlns:wne="http://schemas.microsoft.com/office/word/2006/wordml" xmlns:wps="http://schemas.microsoft.com/office/word/2010/wordprocessingShape" mc:Ignorable="w14 w15 w16se w16cid wp14">
+<w:numbering xmlns:wpc="http://schemas.microsoft.com/office/word/2010/wordprocessingCanvas" xmlns:mc="http://schemas.openxmlformats.org/markup-compatibility/2006" xmlns:o="urn:schemas-microsoft-com:office:office" xmlns:r="http://schemas.openxmlformats.org/officeDocument/2006/relationships" xmlns:m="http://schemas.openxmlformats.org/officeDocument/2006/math" xmlns:v="urn:schemas-microsoft-com:vml" xmlns:wp14="http://schemas.microsoft.com/office/word/2010/wordprocessingDrawing" xmlns:wp="http://schemas.openxmlformats.org/drawingml/2006/wordprocessingDrawing" xmlns:w10="urn:schemas-microsoft-com:office:word" xmlns:w="http://schemas.openxmlformats.org/wordprocessingml/2006/main" xmlns:w14="http://schemas.microsoft.com/office/word/2010/wordml" xmlns:w15="http://schemas.microsoft.com/office/word/2012/wordml" xmlns:wpg="http://schemas.microsoft.com/office/word/2010/wordprocessingGroup" xmlns:wpi="http://schemas.microsoft.com/office/word/2010/wordprocessingInk" xmlns:wne="http://schemas.microsoft.com/office/word/2006/wordml" xmlns:wps="http://schemas.microsoft.com/office/word/2010/wordprocessingShape" mc:Ignorable="w14 w15 wp14">
   <w:abstractNum w:abstractNumId="0" w15:restartNumberingAfterBreak="0">
     <w:nsid w:val="17375D66"/>
     <w:multiLevelType w:val="hybridMultilevel"/>
@@ -13932,7 +14269,7 @@
 </file>
 
 <file path=word/styles.xml><?xml version="1.0" encoding="utf-8"?>
-<w:styles xmlns:mc="http://schemas.openxmlformats.org/markup-compatibility/2006" xmlns:r="http://schemas.openxmlformats.org/officeDocument/2006/relationships" xmlns:w="http://schemas.openxmlformats.org/wordprocessingml/2006/main" xmlns:w14="http://schemas.microsoft.com/office/word/2010/wordml" xmlns:w15="http://schemas.microsoft.com/office/word/2012/wordml" xmlns:w16cid="http://schemas.microsoft.com/office/word/2016/wordml/cid" xmlns:w16se="http://schemas.microsoft.com/office/word/2015/wordml/symex" mc:Ignorable="w14 w15 w16se w16cid">
+<w:styles xmlns:mc="http://schemas.openxmlformats.org/markup-compatibility/2006" xmlns:r="http://schemas.openxmlformats.org/officeDocument/2006/relationships" xmlns:w="http://schemas.openxmlformats.org/wordprocessingml/2006/main" xmlns:w14="http://schemas.microsoft.com/office/word/2010/wordml" xmlns:w15="http://schemas.microsoft.com/office/word/2012/wordml" mc:Ignorable="w14 w15">
   <w:docDefaults>
     <w:rPrDefault>
       <w:rPr>
@@ -13948,7 +14285,7 @@
       </w:pPr>
     </w:pPrDefault>
   </w:docDefaults>
-  <w:latentStyles w:defLockedState="0" w:defUIPriority="99" w:defSemiHidden="0" w:defUnhideWhenUsed="0" w:defQFormat="0" w:count="376">
+  <w:latentStyles w:defLockedState="0" w:defUIPriority="99" w:defSemiHidden="0" w:defUnhideWhenUsed="0" w:defQFormat="0" w:count="371">
     <w:lsdException w:name="Normal" w:uiPriority="0" w:qFormat="1"/>
     <w:lsdException w:name="heading 1" w:uiPriority="9" w:qFormat="1"/>
     <w:lsdException w:name="heading 2" w:semiHidden="1" w:uiPriority="9" w:unhideWhenUsed="1" w:qFormat="1"/>
@@ -14054,6 +14391,7 @@
     <w:lsdException w:name="HTML Sample" w:semiHidden="1" w:unhideWhenUsed="1"/>
     <w:lsdException w:name="HTML Typewriter" w:semiHidden="1" w:unhideWhenUsed="1"/>
     <w:lsdException w:name="HTML Variable" w:semiHidden="1" w:unhideWhenUsed="1"/>
+    <w:lsdException w:name="Normal Table" w:semiHidden="1" w:unhideWhenUsed="1"/>
     <w:lsdException w:name="annotation subject" w:semiHidden="1" w:unhideWhenUsed="1"/>
     <w:lsdException w:name="No List" w:semiHidden="1" w:unhideWhenUsed="1"/>
     <w:lsdException w:name="Outline List 1" w:semiHidden="1" w:unhideWhenUsed="1"/>
@@ -14096,8 +14434,11 @@
     <w:lsdException w:name="Table Contemporary" w:semiHidden="1" w:unhideWhenUsed="1"/>
     <w:lsdException w:name="Table Elegant" w:semiHidden="1" w:unhideWhenUsed="1"/>
     <w:lsdException w:name="Table Professional" w:semiHidden="1" w:unhideWhenUsed="1"/>
+    <w:lsdException w:name="Table Subtle 1" w:semiHidden="1" w:unhideWhenUsed="1"/>
     <w:lsdException w:name="Table Subtle 2" w:semiHidden="1" w:unhideWhenUsed="1"/>
     <w:lsdException w:name="Table Web 1" w:semiHidden="1" w:unhideWhenUsed="1"/>
+    <w:lsdException w:name="Table Web 2" w:semiHidden="1" w:unhideWhenUsed="1"/>
+    <w:lsdException w:name="Table Web 3" w:semiHidden="1" w:unhideWhenUsed="1"/>
     <w:lsdException w:name="Balloon Text" w:semiHidden="1" w:unhideWhenUsed="1"/>
     <w:lsdException w:name="Table Grid" w:uiPriority="39"/>
     <w:lsdException w:name="Table Theme" w:semiHidden="1" w:unhideWhenUsed="1"/>
@@ -14316,11 +14657,6 @@
     <w:lsdException w:name="List Table 5 Dark Accent 6" w:uiPriority="50"/>
     <w:lsdException w:name="List Table 6 Colorful Accent 6" w:uiPriority="51"/>
     <w:lsdException w:name="List Table 7 Colorful Accent 6" w:uiPriority="52"/>
-    <w:lsdException w:name="Mention" w:semiHidden="1" w:unhideWhenUsed="1"/>
-    <w:lsdException w:name="Smart Hyperlink" w:semiHidden="1" w:unhideWhenUsed="1"/>
-    <w:lsdException w:name="Hashtag" w:semiHidden="1" w:unhideWhenUsed="1"/>
-    <w:lsdException w:name="Unresolved Mention" w:semiHidden="1" w:unhideWhenUsed="1"/>
-    <w:lsdException w:name="Smart Link" w:semiHidden="1" w:unhideWhenUsed="1"/>
   </w:latentStyles>
   <w:style w:type="paragraph" w:default="1" w:styleId="Normal">
     <w:name w:val="Normal"/>

</xml_diff>